<commit_message>
fixed dfsbfs test and also modified testplan
</commit_message>
<xml_diff>
--- a/Project 3 test plan.docx
+++ b/Project 3 test plan.docx
@@ -23,7 +23,27 @@
           <w:sz w:val="28"/>
           <w:szCs w:val="28"/>
         </w:rPr>
-        <w:t>EE422C Project 3 (Word Ladder)  Test Plan</w:t>
+        <w:t xml:space="preserve">EE422C Project 3 (Word </w:t>
+      </w:r>
+      <w:proofErr w:type="gramStart"/>
+      <w:r>
+        <w:rPr>
+          <w:rFonts w:ascii="Times New Roman" w:hAnsi="Times New Roman" w:cs="Times New Roman"/>
+          <w:b/>
+          <w:sz w:val="28"/>
+          <w:szCs w:val="28"/>
+        </w:rPr>
+        <w:t>Ladder)  Test</w:t>
+      </w:r>
+      <w:proofErr w:type="gramEnd"/>
+      <w:r>
+        <w:rPr>
+          <w:rFonts w:ascii="Times New Roman" w:hAnsi="Times New Roman" w:cs="Times New Roman"/>
+          <w:b/>
+          <w:sz w:val="28"/>
+          <w:szCs w:val="28"/>
+        </w:rPr>
+        <w:t xml:space="preserve"> Plan</w:t>
       </w:r>
     </w:p>
     <w:p>
@@ -40,24 +60,60 @@
           <w:sz w:val="22"/>
           <w:szCs w:val="22"/>
         </w:rPr>
-        <w:t>&lt;Xiaoyong Liang&gt; &lt;XL5432&gt;</w:t>
-      </w:r>
-    </w:p>
-    <w:p>
-      <w:pPr>
+        <w:t>&lt;</w:t>
+      </w:r>
+      <w:proofErr w:type="spellStart"/>
+      <w:r>
         <w:rPr>
           <w:rFonts w:ascii="Times New Roman" w:hAnsi="Times New Roman" w:cs="Times New Roman"/>
           <w:sz w:val="22"/>
           <w:szCs w:val="22"/>
         </w:rPr>
-      </w:pPr>
+        <w:t>Xiaoyong</w:t>
+      </w:r>
+      <w:proofErr w:type="spellEnd"/>
       <w:r>
         <w:rPr>
           <w:rFonts w:ascii="Times New Roman" w:hAnsi="Times New Roman" w:cs="Times New Roman"/>
           <w:sz w:val="22"/>
           <w:szCs w:val="22"/>
         </w:rPr>
-        <w:t>&lt;Yuankai Yue&gt; &lt;yy7347&gt;</w:t>
+        <w:t xml:space="preserve"> Liang&gt; &lt;XL5432&gt;</w:t>
+      </w:r>
+    </w:p>
+    <w:p>
+      <w:pPr>
+        <w:rPr>
+          <w:rFonts w:ascii="Times New Roman" w:hAnsi="Times New Roman" w:cs="Times New Roman"/>
+          <w:sz w:val="22"/>
+          <w:szCs w:val="22"/>
+        </w:rPr>
+      </w:pPr>
+      <w:r>
+        <w:rPr>
+          <w:rFonts w:ascii="Times New Roman" w:hAnsi="Times New Roman" w:cs="Times New Roman"/>
+          <w:sz w:val="22"/>
+          <w:szCs w:val="22"/>
+        </w:rPr>
+        <w:t>&lt;</w:t>
+      </w:r>
+      <w:proofErr w:type="spellStart"/>
+      <w:r>
+        <w:rPr>
+          <w:rFonts w:ascii="Times New Roman" w:hAnsi="Times New Roman" w:cs="Times New Roman"/>
+          <w:sz w:val="22"/>
+          <w:szCs w:val="22"/>
+        </w:rPr>
+        <w:t>Yuankai</w:t>
+      </w:r>
+      <w:proofErr w:type="spellEnd"/>
+      <w:r>
+        <w:rPr>
+          <w:rFonts w:ascii="Times New Roman" w:hAnsi="Times New Roman" w:cs="Times New Roman"/>
+          <w:sz w:val="22"/>
+          <w:szCs w:val="22"/>
+        </w:rPr>
+        <w:t xml:space="preserve"> Yue&gt; &lt;yy7347&gt;</w:t>
       </w:r>
     </w:p>
     <w:p>
@@ -76,16 +132,28 @@
         <w:tab/>
       </w:r>
       <w:r>
-        <w:t>Our goal is to cover most of our code in the project. We used Junit to write unit tests for virtually every method we wrote. By making some of our private functions public, we were able to test them thoroughly before using them in our code. Not only did we test modules, we also write unit test to cover the top level functions. In addition, we also manually tested our code for integration.</w:t>
-      </w:r>
-      <w:r>
-        <w:t xml:space="preserve"> Overall, we have a unit test coverage of </w:t>
+        <w:t xml:space="preserve">Our goal </w:t>
+      </w:r>
+      <w:r>
+        <w:t xml:space="preserve">of testing </w:t>
+      </w:r>
+      <w:r>
+        <w:t>is to cover most of our code in the project. We used Junit to write unit tests for virtually every method we wrote. By making some of our private functions public, we were able to test them thoroughly before using them in our code. Not only did we test modules, we also write unit test to cover the top level functions. In addition, we also manually tested our code for integration.</w:t>
+      </w:r>
+      <w:r>
+        <w:t xml:space="preserve"> Overall, </w:t>
+      </w:r>
+      <w:r>
+        <w:t xml:space="preserve">according to IntelliJ, </w:t>
+      </w:r>
+      <w:r>
+        <w:t xml:space="preserve">we have a unit test coverage of </w:t>
       </w:r>
       <w:r>
         <w:t>95</w:t>
       </w:r>
       <w:r>
-        <w:t xml:space="preserve">%. </w:t>
+        <w:t>%.</w:t>
       </w:r>
     </w:p>
     <w:p/>
@@ -103,8 +171,13 @@
         </w:numPr>
       </w:pPr>
       <w:r>
+        <w:t xml:space="preserve">Test name: </w:t>
+      </w:r>
+      <w:proofErr w:type="spellStart"/>
+      <w:r>
         <w:t>testCountDiff</w:t>
       </w:r>
+      <w:proofErr w:type="spellEnd"/>
     </w:p>
     <w:p>
       <w:pPr>
@@ -115,8 +188,22 @@
         </w:numPr>
       </w:pPr>
       <w:r>
-        <w:t>Checks for correct number of different characters between two five-character string.</w:t>
-      </w:r>
+        <w:t xml:space="preserve">What feature does the test cover: </w:t>
+      </w:r>
+      <w:r>
+        <w:t>Checks for correct number of different charact</w:t>
+      </w:r>
+      <w:r>
+        <w:t xml:space="preserve">ers between two five-character </w:t>
+      </w:r>
+      <w:proofErr w:type="gramStart"/>
+      <w:r>
+        <w:t>S</w:t>
+      </w:r>
+      <w:r>
+        <w:t>tring.</w:t>
+      </w:r>
+      <w:proofErr w:type="gramEnd"/>
     </w:p>
     <w:p>
       <w:pPr>
@@ -127,6 +214,9 @@
         </w:numPr>
       </w:pPr>
       <w:r>
+        <w:t xml:space="preserve">Set up for the test: </w:t>
+      </w:r>
+      <w:r>
         <w:t>None</w:t>
       </w:r>
     </w:p>
@@ -139,6 +229,9 @@
         </w:numPr>
       </w:pPr>
       <w:r>
+        <w:t xml:space="preserve">Expected output for a good module: </w:t>
+      </w:r>
+      <w:r>
         <w:t>Different # of char in multiple strings.</w:t>
       </w:r>
     </w:p>
@@ -151,6 +244,9 @@
         </w:numPr>
       </w:pPr>
       <w:r>
+        <w:t xml:space="preserve">The pass/fail criterion for the test: </w:t>
+      </w:r>
+      <w:r>
         <w:t>All asserts passed</w:t>
       </w:r>
     </w:p>
@@ -168,11 +264,19 @@
         </w:numPr>
       </w:pPr>
       <w:r>
+        <w:t xml:space="preserve">Test name: </w:t>
+      </w:r>
+      <w:proofErr w:type="spellStart"/>
+      <w:r>
         <w:t>testBFS</w:t>
       </w:r>
       <w:r>
+        <w:t>andDFS</w:t>
+      </w:r>
+      <w:r>
         <w:t>NoDuplicates</w:t>
       </w:r>
+      <w:proofErr w:type="spellEnd"/>
     </w:p>
     <w:p>
       <w:pPr>
@@ -183,6 +287,9 @@
         </w:numPr>
       </w:pPr>
       <w:r>
+        <w:t xml:space="preserve">What feature does the test cover: </w:t>
+      </w:r>
+      <w:r>
         <w:t>Check</w:t>
       </w:r>
       <w:r>
@@ -192,8 +299,25 @@
         <w:t xml:space="preserve"> </w:t>
       </w:r>
       <w:r>
-        <w:t>no duplicates produced in BFS</w:t>
-      </w:r>
+        <w:t xml:space="preserve">no duplicates produced </w:t>
+      </w:r>
+      <w:r>
+        <w:t>by</w:t>
+      </w:r>
+      <w:r>
+        <w:t xml:space="preserve"> BFS</w:t>
+      </w:r>
+      <w:r>
+        <w:t xml:space="preserve"> and DFS</w:t>
+      </w:r>
+      <w:r>
+        <w:t xml:space="preserve"> </w:t>
+      </w:r>
+      <w:proofErr w:type="gramStart"/>
+      <w:r>
+        <w:t>search</w:t>
+      </w:r>
+      <w:proofErr w:type="gramEnd"/>
     </w:p>
     <w:p>
       <w:pPr>
@@ -204,6 +328,9 @@
         </w:numPr>
       </w:pPr>
       <w:r>
+        <w:t xml:space="preserve">Set up for the test: </w:t>
+      </w:r>
+      <w:r>
         <w:t>Create dictionary</w:t>
       </w:r>
     </w:p>
@@ -216,7 +343,34 @@
         </w:numPr>
       </w:pPr>
       <w:r>
-        <w:t>When put the result in a HashSet, the size of the HashSet is the same as the ArrayList</w:t>
+        <w:t xml:space="preserve">Expected output for a good module: </w:t>
+      </w:r>
+      <w:r>
+        <w:t xml:space="preserve">When put the result in a </w:t>
+      </w:r>
+      <w:proofErr w:type="spellStart"/>
+      <w:r>
+        <w:t>HashSet</w:t>
+      </w:r>
+      <w:proofErr w:type="spellEnd"/>
+      <w:r>
+        <w:t xml:space="preserve">, the size of the </w:t>
+      </w:r>
+      <w:proofErr w:type="spellStart"/>
+      <w:r>
+        <w:t>HashSet</w:t>
+      </w:r>
+      <w:proofErr w:type="spellEnd"/>
+      <w:r>
+        <w:t xml:space="preserve"> is the same as the </w:t>
+      </w:r>
+      <w:proofErr w:type="spellStart"/>
+      <w:r>
+        <w:t>ArrayList</w:t>
+      </w:r>
+      <w:proofErr w:type="spellEnd"/>
+      <w:r>
+        <w:t>, implying no duplication in ladder.</w:t>
       </w:r>
     </w:p>
     <w:p>
@@ -228,6 +382,9 @@
         </w:numPr>
       </w:pPr>
       <w:r>
+        <w:t xml:space="preserve">The pass/fail criterion for the test: </w:t>
+      </w:r>
+      <w:r>
         <w:t>All passed</w:t>
       </w:r>
     </w:p>
@@ -245,8 +402,13 @@
         </w:numPr>
       </w:pPr>
       <w:r>
+        <w:t xml:space="preserve">Test name: </w:t>
+      </w:r>
+      <w:proofErr w:type="spellStart"/>
+      <w:r>
         <w:t>testDFS</w:t>
       </w:r>
+      <w:proofErr w:type="spellEnd"/>
     </w:p>
     <w:p>
       <w:pPr>
@@ -257,14 +419,22 @@
         </w:numPr>
       </w:pPr>
       <w:r>
+        <w:t xml:space="preserve">What feature does the test cover: </w:t>
+      </w:r>
+      <w:r>
         <w:t>Check</w:t>
       </w:r>
       <w:r>
         <w:t>s</w:t>
       </w:r>
       <w:r>
-        <w:t xml:space="preserve"> the ladder produced by DFS is correct</w:t>
-      </w:r>
+        <w:t xml:space="preserve"> the ladder produced by DFS is </w:t>
+      </w:r>
+      <w:proofErr w:type="gramStart"/>
+      <w:r>
+        <w:t>correct</w:t>
+      </w:r>
+      <w:proofErr w:type="gramEnd"/>
     </w:p>
     <w:p>
       <w:pPr>
@@ -275,6 +445,9 @@
         </w:numPr>
       </w:pPr>
       <w:r>
+        <w:t xml:space="preserve">Set up for the test: </w:t>
+      </w:r>
+      <w:r>
         <w:t>Create dictionary</w:t>
       </w:r>
     </w:p>
@@ -287,13 +460,24 @@
         </w:numPr>
       </w:pPr>
       <w:r>
-        <w:t xml:space="preserve">The arrayList </w:t>
+        <w:t xml:space="preserve">Expected output for a good module: </w:t>
+      </w:r>
+      <w:r>
+        <w:t xml:space="preserve">The </w:t>
+      </w:r>
+      <w:proofErr w:type="spellStart"/>
+      <w:r>
+        <w:t>arrayList</w:t>
+      </w:r>
+      <w:proofErr w:type="spellEnd"/>
+      <w:r>
+        <w:t xml:space="preserve"> </w:t>
       </w:r>
       <w:r>
         <w:t>contains start and end word, and size greater than 2</w:t>
       </w:r>
       <w:r>
-        <w:t>.</w:t>
+        <w:t xml:space="preserve"> if start is not equal to end and start and end is not one character away and we know that there exists a ladder.</w:t>
       </w:r>
     </w:p>
     <w:p>
@@ -305,10 +489,220 @@
         </w:numPr>
       </w:pPr>
       <w:r>
+        <w:t xml:space="preserve">The pass/fail criterion for the test: </w:t>
+      </w:r>
+      <w:r>
         <w:t>All passed</w:t>
       </w:r>
+    </w:p>
+    <w:p>
+      <w:r>
+        <w:t>4.</w:t>
+      </w:r>
+    </w:p>
+    <w:p>
+      <w:pPr>
+        <w:pStyle w:val="ListParagraph"/>
+        <w:numPr>
+          <w:ilvl w:val="0"/>
+          <w:numId w:val="8"/>
+        </w:numPr>
+      </w:pPr>
+      <w:r>
+        <w:t xml:space="preserve">Test name: </w:t>
+      </w:r>
+      <w:proofErr w:type="spellStart"/>
+      <w:r>
+        <w:t>testB</w:t>
+      </w:r>
+      <w:r>
+        <w:t>FS</w:t>
+      </w:r>
+      <w:proofErr w:type="spellEnd"/>
+    </w:p>
+    <w:p>
+      <w:pPr>
+        <w:pStyle w:val="ListParagraph"/>
+        <w:numPr>
+          <w:ilvl w:val="0"/>
+          <w:numId w:val="8"/>
+        </w:numPr>
+      </w:pPr>
+      <w:r>
+        <w:t xml:space="preserve">What feature does the test cover: </w:t>
+      </w:r>
+      <w:r>
+        <w:t>Checks</w:t>
+      </w:r>
+      <w:r>
+        <w:t xml:space="preserve"> the ladder produced by B</w:t>
+      </w:r>
+      <w:r>
+        <w:t xml:space="preserve">FS is </w:t>
+      </w:r>
+      <w:proofErr w:type="gramStart"/>
+      <w:r>
+        <w:t>correct</w:t>
+      </w:r>
+      <w:proofErr w:type="gramEnd"/>
+    </w:p>
+    <w:p>
+      <w:pPr>
+        <w:pStyle w:val="ListParagraph"/>
+        <w:numPr>
+          <w:ilvl w:val="0"/>
+          <w:numId w:val="8"/>
+        </w:numPr>
+      </w:pPr>
+      <w:r>
+        <w:t xml:space="preserve">Set up for the test: </w:t>
+      </w:r>
+      <w:r>
+        <w:t>Create dictionary</w:t>
+      </w:r>
+    </w:p>
+    <w:p>
+      <w:pPr>
+        <w:pStyle w:val="ListParagraph"/>
+        <w:numPr>
+          <w:ilvl w:val="0"/>
+          <w:numId w:val="8"/>
+        </w:numPr>
+      </w:pPr>
+      <w:r>
+        <w:t xml:space="preserve">Expected output for a good module: </w:t>
+      </w:r>
+      <w:r>
+        <w:t xml:space="preserve">The </w:t>
+      </w:r>
+      <w:proofErr w:type="spellStart"/>
+      <w:r>
+        <w:t>arrayList</w:t>
+      </w:r>
+      <w:proofErr w:type="spellEnd"/>
+      <w:r>
+        <w:t xml:space="preserve"> contains start and end word, and size greater than 2 if start is not equal to end and start and end is not one character away and we know that there exists a ladder.</w:t>
+      </w:r>
+    </w:p>
+    <w:p>
+      <w:pPr>
+        <w:pStyle w:val="ListParagraph"/>
+        <w:numPr>
+          <w:ilvl w:val="0"/>
+          <w:numId w:val="8"/>
+        </w:numPr>
+      </w:pPr>
+      <w:r>
+        <w:t xml:space="preserve">The pass/fail criterion for the test: </w:t>
+      </w:r>
+      <w:r>
+        <w:t>All passed</w:t>
+      </w:r>
+    </w:p>
+    <w:p>
+      <w:pPr>
+        <w:pStyle w:val="ListParagraph"/>
+        <w:ind w:left="779"/>
+      </w:pPr>
       <w:bookmarkStart w:id="0" w:name="_GoBack"/>
       <w:bookmarkEnd w:id="0"/>
+    </w:p>
+    <w:p>
+      <w:r>
+        <w:lastRenderedPageBreak/>
+        <w:t>5.</w:t>
+      </w:r>
+    </w:p>
+    <w:p>
+      <w:pPr>
+        <w:pStyle w:val="ListParagraph"/>
+        <w:numPr>
+          <w:ilvl w:val="0"/>
+          <w:numId w:val="10"/>
+        </w:numPr>
+      </w:pPr>
+      <w:r>
+        <w:t xml:space="preserve">Test name: </w:t>
+      </w:r>
+      <w:proofErr w:type="spellStart"/>
+      <w:r>
+        <w:t>testBFS</w:t>
+      </w:r>
+      <w:r>
+        <w:t>andDFS</w:t>
+      </w:r>
+      <w:proofErr w:type="spellEnd"/>
+    </w:p>
+    <w:p>
+      <w:pPr>
+        <w:pStyle w:val="ListParagraph"/>
+        <w:numPr>
+          <w:ilvl w:val="0"/>
+          <w:numId w:val="10"/>
+        </w:numPr>
+      </w:pPr>
+      <w:r>
+        <w:t xml:space="preserve">What feature does the test cover: </w:t>
+      </w:r>
+      <w:r>
+        <w:t>Checks if BFS finds a valid ladder given that DFS has found a valid ladder, and vice versa.</w:t>
+      </w:r>
+      <w:r>
+        <w:t xml:space="preserve"> Also checks </w:t>
+      </w:r>
+      <w:r>
+        <w:t xml:space="preserve">BFS always finds a ladder that has less </w:t>
+      </w:r>
+      <w:r>
+        <w:t xml:space="preserve">or equal </w:t>
+      </w:r>
+      <w:r>
+        <w:t>words than that found by DFS, if there exists any ladder between two words.</w:t>
+      </w:r>
+    </w:p>
+    <w:p>
+      <w:pPr>
+        <w:pStyle w:val="ListParagraph"/>
+        <w:numPr>
+          <w:ilvl w:val="0"/>
+          <w:numId w:val="10"/>
+        </w:numPr>
+      </w:pPr>
+      <w:r>
+        <w:t>Set up for the test: Create dictionary</w:t>
+      </w:r>
+    </w:p>
+    <w:p>
+      <w:pPr>
+        <w:pStyle w:val="ListParagraph"/>
+        <w:numPr>
+          <w:ilvl w:val="0"/>
+          <w:numId w:val="10"/>
+        </w:numPr>
+      </w:pPr>
+      <w:r>
+        <w:t xml:space="preserve">Expected output for a good module: </w:t>
+      </w:r>
+      <w:r>
+        <w:t>When BFS finds a ladder, DFS should also find one, and size from BFS if less than or equal to that from DFS. If BFS can’t find a ladder, DFS should not find one.</w:t>
+      </w:r>
+    </w:p>
+    <w:p>
+      <w:pPr>
+        <w:pStyle w:val="ListParagraph"/>
+        <w:numPr>
+          <w:ilvl w:val="0"/>
+          <w:numId w:val="10"/>
+        </w:numPr>
+      </w:pPr>
+      <w:r>
+        <w:t>The pass/fail criterion for the test: All passed</w:t>
+      </w:r>
+    </w:p>
+    <w:p>
+      <w:pPr>
+        <w:pStyle w:val="ListParagraph"/>
+      </w:pPr>
     </w:p>
     <w:sectPr>
       <w:pgSz w:w="12240" w:h="15840"/>
@@ -667,6 +1061,264 @@
     </w:lvl>
   </w:abstractNum>
   <w:abstractNum w:abstractNumId="4">
+    <w:nsid w:val="3D1508C8"/>
+    <w:multiLevelType w:val="hybridMultilevel"/>
+    <w:tmpl w:val="1476664E"/>
+    <w:lvl w:ilvl="0" w:tplc="04090017">
+      <w:start w:val="1"/>
+      <w:numFmt w:val="lowerLetter"/>
+      <w:lvlText w:val="%1)"/>
+      <w:lvlJc w:val="left"/>
+      <w:pPr>
+        <w:ind w:left="720" w:hanging="360"/>
+      </w:pPr>
+    </w:lvl>
+    <w:lvl w:ilvl="1" w:tplc="04090019" w:tentative="1">
+      <w:start w:val="1"/>
+      <w:numFmt w:val="lowerLetter"/>
+      <w:lvlText w:val="%2."/>
+      <w:lvlJc w:val="left"/>
+      <w:pPr>
+        <w:ind w:left="1440" w:hanging="360"/>
+      </w:pPr>
+    </w:lvl>
+    <w:lvl w:ilvl="2" w:tplc="0409001B" w:tentative="1">
+      <w:start w:val="1"/>
+      <w:numFmt w:val="lowerRoman"/>
+      <w:lvlText w:val="%3."/>
+      <w:lvlJc w:val="right"/>
+      <w:pPr>
+        <w:ind w:left="2160" w:hanging="180"/>
+      </w:pPr>
+    </w:lvl>
+    <w:lvl w:ilvl="3" w:tplc="0409000F" w:tentative="1">
+      <w:start w:val="1"/>
+      <w:numFmt w:val="decimal"/>
+      <w:lvlText w:val="%4."/>
+      <w:lvlJc w:val="left"/>
+      <w:pPr>
+        <w:ind w:left="2880" w:hanging="360"/>
+      </w:pPr>
+    </w:lvl>
+    <w:lvl w:ilvl="4" w:tplc="04090019" w:tentative="1">
+      <w:start w:val="1"/>
+      <w:numFmt w:val="lowerLetter"/>
+      <w:lvlText w:val="%5."/>
+      <w:lvlJc w:val="left"/>
+      <w:pPr>
+        <w:ind w:left="3600" w:hanging="360"/>
+      </w:pPr>
+    </w:lvl>
+    <w:lvl w:ilvl="5" w:tplc="0409001B" w:tentative="1">
+      <w:start w:val="1"/>
+      <w:numFmt w:val="lowerRoman"/>
+      <w:lvlText w:val="%6."/>
+      <w:lvlJc w:val="right"/>
+      <w:pPr>
+        <w:ind w:left="4320" w:hanging="180"/>
+      </w:pPr>
+    </w:lvl>
+    <w:lvl w:ilvl="6" w:tplc="0409000F" w:tentative="1">
+      <w:start w:val="1"/>
+      <w:numFmt w:val="decimal"/>
+      <w:lvlText w:val="%7."/>
+      <w:lvlJc w:val="left"/>
+      <w:pPr>
+        <w:ind w:left="5040" w:hanging="360"/>
+      </w:pPr>
+    </w:lvl>
+    <w:lvl w:ilvl="7" w:tplc="04090019" w:tentative="1">
+      <w:start w:val="1"/>
+      <w:numFmt w:val="lowerLetter"/>
+      <w:lvlText w:val="%8."/>
+      <w:lvlJc w:val="left"/>
+      <w:pPr>
+        <w:ind w:left="5760" w:hanging="360"/>
+      </w:pPr>
+    </w:lvl>
+    <w:lvl w:ilvl="8" w:tplc="0409001B" w:tentative="1">
+      <w:start w:val="1"/>
+      <w:numFmt w:val="lowerRoman"/>
+      <w:lvlText w:val="%9."/>
+      <w:lvlJc w:val="right"/>
+      <w:pPr>
+        <w:ind w:left="6480" w:hanging="180"/>
+      </w:pPr>
+    </w:lvl>
+  </w:abstractNum>
+  <w:abstractNum w:abstractNumId="5">
+    <w:nsid w:val="42F50633"/>
+    <w:multiLevelType w:val="hybridMultilevel"/>
+    <w:tmpl w:val="111A921E"/>
+    <w:lvl w:ilvl="0" w:tplc="0409000F">
+      <w:start w:val="1"/>
+      <w:numFmt w:val="decimal"/>
+      <w:lvlText w:val="%1."/>
+      <w:lvlJc w:val="left"/>
+      <w:pPr>
+        <w:ind w:left="720" w:hanging="360"/>
+      </w:pPr>
+    </w:lvl>
+    <w:lvl w:ilvl="1" w:tplc="04090019" w:tentative="1">
+      <w:start w:val="1"/>
+      <w:numFmt w:val="lowerLetter"/>
+      <w:lvlText w:val="%2."/>
+      <w:lvlJc w:val="left"/>
+      <w:pPr>
+        <w:ind w:left="1440" w:hanging="360"/>
+      </w:pPr>
+    </w:lvl>
+    <w:lvl w:ilvl="2" w:tplc="0409001B" w:tentative="1">
+      <w:start w:val="1"/>
+      <w:numFmt w:val="lowerRoman"/>
+      <w:lvlText w:val="%3."/>
+      <w:lvlJc w:val="right"/>
+      <w:pPr>
+        <w:ind w:left="2160" w:hanging="180"/>
+      </w:pPr>
+    </w:lvl>
+    <w:lvl w:ilvl="3" w:tplc="0409000F" w:tentative="1">
+      <w:start w:val="1"/>
+      <w:numFmt w:val="decimal"/>
+      <w:lvlText w:val="%4."/>
+      <w:lvlJc w:val="left"/>
+      <w:pPr>
+        <w:ind w:left="2880" w:hanging="360"/>
+      </w:pPr>
+    </w:lvl>
+    <w:lvl w:ilvl="4" w:tplc="04090019" w:tentative="1">
+      <w:start w:val="1"/>
+      <w:numFmt w:val="lowerLetter"/>
+      <w:lvlText w:val="%5."/>
+      <w:lvlJc w:val="left"/>
+      <w:pPr>
+        <w:ind w:left="3600" w:hanging="360"/>
+      </w:pPr>
+    </w:lvl>
+    <w:lvl w:ilvl="5" w:tplc="0409001B" w:tentative="1">
+      <w:start w:val="1"/>
+      <w:numFmt w:val="lowerRoman"/>
+      <w:lvlText w:val="%6."/>
+      <w:lvlJc w:val="right"/>
+      <w:pPr>
+        <w:ind w:left="4320" w:hanging="180"/>
+      </w:pPr>
+    </w:lvl>
+    <w:lvl w:ilvl="6" w:tplc="0409000F" w:tentative="1">
+      <w:start w:val="1"/>
+      <w:numFmt w:val="decimal"/>
+      <w:lvlText w:val="%7."/>
+      <w:lvlJc w:val="left"/>
+      <w:pPr>
+        <w:ind w:left="5040" w:hanging="360"/>
+      </w:pPr>
+    </w:lvl>
+    <w:lvl w:ilvl="7" w:tplc="04090019" w:tentative="1">
+      <w:start w:val="1"/>
+      <w:numFmt w:val="lowerLetter"/>
+      <w:lvlText w:val="%8."/>
+      <w:lvlJc w:val="left"/>
+      <w:pPr>
+        <w:ind w:left="5760" w:hanging="360"/>
+      </w:pPr>
+    </w:lvl>
+    <w:lvl w:ilvl="8" w:tplc="0409001B" w:tentative="1">
+      <w:start w:val="1"/>
+      <w:numFmt w:val="lowerRoman"/>
+      <w:lvlText w:val="%9."/>
+      <w:lvlJc w:val="right"/>
+      <w:pPr>
+        <w:ind w:left="6480" w:hanging="180"/>
+      </w:pPr>
+    </w:lvl>
+  </w:abstractNum>
+  <w:abstractNum w:abstractNumId="6">
+    <w:nsid w:val="4F4F4F7E"/>
+    <w:multiLevelType w:val="hybridMultilevel"/>
+    <w:tmpl w:val="EA22D8DE"/>
+    <w:lvl w:ilvl="0" w:tplc="04090017">
+      <w:start w:val="1"/>
+      <w:numFmt w:val="lowerLetter"/>
+      <w:lvlText w:val="%1)"/>
+      <w:lvlJc w:val="left"/>
+      <w:pPr>
+        <w:ind w:left="779" w:hanging="360"/>
+      </w:pPr>
+    </w:lvl>
+    <w:lvl w:ilvl="1" w:tplc="04090019" w:tentative="1">
+      <w:start w:val="1"/>
+      <w:numFmt w:val="lowerLetter"/>
+      <w:lvlText w:val="%2."/>
+      <w:lvlJc w:val="left"/>
+      <w:pPr>
+        <w:ind w:left="1499" w:hanging="360"/>
+      </w:pPr>
+    </w:lvl>
+    <w:lvl w:ilvl="2" w:tplc="0409001B" w:tentative="1">
+      <w:start w:val="1"/>
+      <w:numFmt w:val="lowerRoman"/>
+      <w:lvlText w:val="%3."/>
+      <w:lvlJc w:val="right"/>
+      <w:pPr>
+        <w:ind w:left="2219" w:hanging="180"/>
+      </w:pPr>
+    </w:lvl>
+    <w:lvl w:ilvl="3" w:tplc="0409000F" w:tentative="1">
+      <w:start w:val="1"/>
+      <w:numFmt w:val="decimal"/>
+      <w:lvlText w:val="%4."/>
+      <w:lvlJc w:val="left"/>
+      <w:pPr>
+        <w:ind w:left="2939" w:hanging="360"/>
+      </w:pPr>
+    </w:lvl>
+    <w:lvl w:ilvl="4" w:tplc="04090019" w:tentative="1">
+      <w:start w:val="1"/>
+      <w:numFmt w:val="lowerLetter"/>
+      <w:lvlText w:val="%5."/>
+      <w:lvlJc w:val="left"/>
+      <w:pPr>
+        <w:ind w:left="3659" w:hanging="360"/>
+      </w:pPr>
+    </w:lvl>
+    <w:lvl w:ilvl="5" w:tplc="0409001B" w:tentative="1">
+      <w:start w:val="1"/>
+      <w:numFmt w:val="lowerRoman"/>
+      <w:lvlText w:val="%6."/>
+      <w:lvlJc w:val="right"/>
+      <w:pPr>
+        <w:ind w:left="4379" w:hanging="180"/>
+      </w:pPr>
+    </w:lvl>
+    <w:lvl w:ilvl="6" w:tplc="0409000F" w:tentative="1">
+      <w:start w:val="1"/>
+      <w:numFmt w:val="decimal"/>
+      <w:lvlText w:val="%7."/>
+      <w:lvlJc w:val="left"/>
+      <w:pPr>
+        <w:ind w:left="5099" w:hanging="360"/>
+      </w:pPr>
+    </w:lvl>
+    <w:lvl w:ilvl="7" w:tplc="04090019" w:tentative="1">
+      <w:start w:val="1"/>
+      <w:numFmt w:val="lowerLetter"/>
+      <w:lvlText w:val="%8."/>
+      <w:lvlJc w:val="left"/>
+      <w:pPr>
+        <w:ind w:left="5819" w:hanging="360"/>
+      </w:pPr>
+    </w:lvl>
+    <w:lvl w:ilvl="8" w:tplc="0409001B" w:tentative="1">
+      <w:start w:val="1"/>
+      <w:numFmt w:val="lowerRoman"/>
+      <w:lvlText w:val="%9."/>
+      <w:lvlJc w:val="right"/>
+      <w:pPr>
+        <w:ind w:left="6539" w:hanging="180"/>
+      </w:pPr>
+    </w:lvl>
+  </w:abstractNum>
+  <w:abstractNum w:abstractNumId="7">
     <w:nsid w:val="64A84385"/>
     <w:multiLevelType w:val="hybridMultilevel"/>
     <w:tmpl w:val="1D1055CA"/>
@@ -752,7 +1404,7 @@
       </w:pPr>
     </w:lvl>
   </w:abstractNum>
-  <w:abstractNum w:abstractNumId="5">
+  <w:abstractNum w:abstractNumId="8">
     <w:nsid w:val="6C4E452B"/>
     <w:multiLevelType w:val="hybridMultilevel"/>
     <w:tmpl w:val="6FB289A6"/>
@@ -835,6 +1487,92 @@
       <w:lvlJc w:val="right"/>
       <w:pPr>
         <w:ind w:left="6480" w:hanging="180"/>
+      </w:pPr>
+    </w:lvl>
+  </w:abstractNum>
+  <w:abstractNum w:abstractNumId="9">
+    <w:nsid w:val="73F837B9"/>
+    <w:multiLevelType w:val="hybridMultilevel"/>
+    <w:tmpl w:val="EA22D8DE"/>
+    <w:lvl w:ilvl="0" w:tplc="04090017">
+      <w:start w:val="1"/>
+      <w:numFmt w:val="lowerLetter"/>
+      <w:lvlText w:val="%1)"/>
+      <w:lvlJc w:val="left"/>
+      <w:pPr>
+        <w:ind w:left="779" w:hanging="360"/>
+      </w:pPr>
+    </w:lvl>
+    <w:lvl w:ilvl="1" w:tplc="04090019" w:tentative="1">
+      <w:start w:val="1"/>
+      <w:numFmt w:val="lowerLetter"/>
+      <w:lvlText w:val="%2."/>
+      <w:lvlJc w:val="left"/>
+      <w:pPr>
+        <w:ind w:left="1499" w:hanging="360"/>
+      </w:pPr>
+    </w:lvl>
+    <w:lvl w:ilvl="2" w:tplc="0409001B" w:tentative="1">
+      <w:start w:val="1"/>
+      <w:numFmt w:val="lowerRoman"/>
+      <w:lvlText w:val="%3."/>
+      <w:lvlJc w:val="right"/>
+      <w:pPr>
+        <w:ind w:left="2219" w:hanging="180"/>
+      </w:pPr>
+    </w:lvl>
+    <w:lvl w:ilvl="3" w:tplc="0409000F" w:tentative="1">
+      <w:start w:val="1"/>
+      <w:numFmt w:val="decimal"/>
+      <w:lvlText w:val="%4."/>
+      <w:lvlJc w:val="left"/>
+      <w:pPr>
+        <w:ind w:left="2939" w:hanging="360"/>
+      </w:pPr>
+    </w:lvl>
+    <w:lvl w:ilvl="4" w:tplc="04090019" w:tentative="1">
+      <w:start w:val="1"/>
+      <w:numFmt w:val="lowerLetter"/>
+      <w:lvlText w:val="%5."/>
+      <w:lvlJc w:val="left"/>
+      <w:pPr>
+        <w:ind w:left="3659" w:hanging="360"/>
+      </w:pPr>
+    </w:lvl>
+    <w:lvl w:ilvl="5" w:tplc="0409001B" w:tentative="1">
+      <w:start w:val="1"/>
+      <w:numFmt w:val="lowerRoman"/>
+      <w:lvlText w:val="%6."/>
+      <w:lvlJc w:val="right"/>
+      <w:pPr>
+        <w:ind w:left="4379" w:hanging="180"/>
+      </w:pPr>
+    </w:lvl>
+    <w:lvl w:ilvl="6" w:tplc="0409000F" w:tentative="1">
+      <w:start w:val="1"/>
+      <w:numFmt w:val="decimal"/>
+      <w:lvlText w:val="%7."/>
+      <w:lvlJc w:val="left"/>
+      <w:pPr>
+        <w:ind w:left="5099" w:hanging="360"/>
+      </w:pPr>
+    </w:lvl>
+    <w:lvl w:ilvl="7" w:tplc="04090019" w:tentative="1">
+      <w:start w:val="1"/>
+      <w:numFmt w:val="lowerLetter"/>
+      <w:lvlText w:val="%8."/>
+      <w:lvlJc w:val="left"/>
+      <w:pPr>
+        <w:ind w:left="5819" w:hanging="360"/>
+      </w:pPr>
+    </w:lvl>
+    <w:lvl w:ilvl="8" w:tplc="0409001B" w:tentative="1">
+      <w:start w:val="1"/>
+      <w:numFmt w:val="lowerRoman"/>
+      <w:lvlText w:val="%9."/>
+      <w:lvlJc w:val="right"/>
+      <w:pPr>
+        <w:ind w:left="6539" w:hanging="180"/>
       </w:pPr>
     </w:lvl>
   </w:abstractNum>
@@ -848,13 +1586,25 @@
     <w:abstractNumId w:val="0"/>
   </w:num>
   <w:num w:numId="4">
-    <w:abstractNumId w:val="4"/>
+    <w:abstractNumId w:val="7"/>
   </w:num>
   <w:num w:numId="5">
     <w:abstractNumId w:val="3"/>
   </w:num>
   <w:num w:numId="6">
+    <w:abstractNumId w:val="8"/>
+  </w:num>
+  <w:num w:numId="7">
     <w:abstractNumId w:val="5"/>
+  </w:num>
+  <w:num w:numId="8">
+    <w:abstractNumId w:val="9"/>
+  </w:num>
+  <w:num w:numId="9">
+    <w:abstractNumId w:val="4"/>
+  </w:num>
+  <w:num w:numId="10">
+    <w:abstractNumId w:val="6"/>
   </w:num>
 </w:numbering>
 </file>

</xml_diff>

<commit_message>
added test source code to plan (#20)
</commit_message>
<xml_diff>
--- a/Project 3 test plan.docx
+++ b/Project 3 test plan.docx
@@ -23,9 +23,8 @@
           <w:sz w:val="28"/>
           <w:szCs w:val="28"/>
         </w:rPr>
-        <w:t xml:space="preserve">EE422C Project 3 (Word </w:t>
-      </w:r>
-      <w:proofErr w:type="gramStart"/>
+        <w:t>EE422C Project 3 (Word Ladder)</w:t>
+      </w:r>
       <w:r>
         <w:rPr>
           <w:rFonts w:ascii="Times New Roman" w:hAnsi="Times New Roman" w:cs="Times New Roman"/>
@@ -33,17 +32,7 @@
           <w:sz w:val="28"/>
           <w:szCs w:val="28"/>
         </w:rPr>
-        <w:t>Ladder)  Test</w:t>
-      </w:r>
-      <w:proofErr w:type="gramEnd"/>
-      <w:r>
-        <w:rPr>
-          <w:rFonts w:ascii="Times New Roman" w:hAnsi="Times New Roman" w:cs="Times New Roman"/>
-          <w:b/>
-          <w:sz w:val="28"/>
-          <w:szCs w:val="28"/>
-        </w:rPr>
-        <w:t xml:space="preserve"> Plan</w:t>
+        <w:t> Test Plan</w:t>
       </w:r>
     </w:p>
     <w:p>
@@ -60,60 +49,24 @@
           <w:sz w:val="22"/>
           <w:szCs w:val="22"/>
         </w:rPr>
-        <w:t>&lt;</w:t>
-      </w:r>
-      <w:proofErr w:type="spellStart"/>
-      <w:r>
+        <w:t>&lt;Xiaoyong Liang&gt; &lt;XL5432&gt;</w:t>
+      </w:r>
+    </w:p>
+    <w:p>
+      <w:pPr>
         <w:rPr>
           <w:rFonts w:ascii="Times New Roman" w:hAnsi="Times New Roman" w:cs="Times New Roman"/>
           <w:sz w:val="22"/>
           <w:szCs w:val="22"/>
         </w:rPr>
-        <w:t>Xiaoyong</w:t>
-      </w:r>
-      <w:proofErr w:type="spellEnd"/>
+      </w:pPr>
       <w:r>
         <w:rPr>
           <w:rFonts w:ascii="Times New Roman" w:hAnsi="Times New Roman" w:cs="Times New Roman"/>
           <w:sz w:val="22"/>
           <w:szCs w:val="22"/>
         </w:rPr>
-        <w:t xml:space="preserve"> Liang&gt; &lt;XL5432&gt;</w:t>
-      </w:r>
-    </w:p>
-    <w:p>
-      <w:pPr>
-        <w:rPr>
-          <w:rFonts w:ascii="Times New Roman" w:hAnsi="Times New Roman" w:cs="Times New Roman"/>
-          <w:sz w:val="22"/>
-          <w:szCs w:val="22"/>
-        </w:rPr>
-      </w:pPr>
-      <w:r>
-        <w:rPr>
-          <w:rFonts w:ascii="Times New Roman" w:hAnsi="Times New Roman" w:cs="Times New Roman"/>
-          <w:sz w:val="22"/>
-          <w:szCs w:val="22"/>
-        </w:rPr>
-        <w:t>&lt;</w:t>
-      </w:r>
-      <w:proofErr w:type="spellStart"/>
-      <w:r>
-        <w:rPr>
-          <w:rFonts w:ascii="Times New Roman" w:hAnsi="Times New Roman" w:cs="Times New Roman"/>
-          <w:sz w:val="22"/>
-          <w:szCs w:val="22"/>
-        </w:rPr>
-        <w:t>Yuankai</w:t>
-      </w:r>
-      <w:proofErr w:type="spellEnd"/>
-      <w:r>
-        <w:rPr>
-          <w:rFonts w:ascii="Times New Roman" w:hAnsi="Times New Roman" w:cs="Times New Roman"/>
-          <w:sz w:val="22"/>
-          <w:szCs w:val="22"/>
-        </w:rPr>
-        <w:t xml:space="preserve"> Yue&gt; &lt;yy7347&gt;</w:t>
+        <w:t>&lt;Yuankai Yue&gt; &lt;yy7347&gt;</w:t>
       </w:r>
     </w:p>
     <w:p>
@@ -173,11 +126,9 @@
       <w:r>
         <w:t xml:space="preserve">Test name: </w:t>
       </w:r>
-      <w:proofErr w:type="spellStart"/>
       <w:r>
         <w:t>testCountDiff</w:t>
       </w:r>
-      <w:proofErr w:type="spellEnd"/>
     </w:p>
     <w:p>
       <w:pPr>
@@ -194,16 +145,11 @@
         <w:t>Checks for correct number of different charact</w:t>
       </w:r>
       <w:r>
-        <w:t xml:space="preserve">ers between two five-character </w:t>
-      </w:r>
-      <w:proofErr w:type="gramStart"/>
-      <w:r>
-        <w:t>S</w:t>
+        <w:t>ers between two five-character S</w:t>
       </w:r>
       <w:r>
         <w:t>tring.</w:t>
       </w:r>
-      <w:proofErr w:type="gramEnd"/>
     </w:p>
     <w:p>
       <w:pPr>
@@ -266,7 +212,6 @@
       <w:r>
         <w:t xml:space="preserve">Test name: </w:t>
       </w:r>
-      <w:proofErr w:type="spellStart"/>
       <w:r>
         <w:t>testBFS</w:t>
       </w:r>
@@ -276,7 +221,6 @@
       <w:r>
         <w:t>NoDuplicates</w:t>
       </w:r>
-      <w:proofErr w:type="spellEnd"/>
     </w:p>
     <w:p>
       <w:pPr>
@@ -311,13 +255,8 @@
         <w:t xml:space="preserve"> and DFS</w:t>
       </w:r>
       <w:r>
-        <w:t xml:space="preserve"> </w:t>
-      </w:r>
-      <w:proofErr w:type="gramStart"/>
-      <w:r>
-        <w:t>search</w:t>
-      </w:r>
-      <w:proofErr w:type="gramEnd"/>
+        <w:t xml:space="preserve"> search</w:t>
+      </w:r>
     </w:p>
     <w:p>
       <w:pPr>
@@ -346,29 +285,8 @@
         <w:t xml:space="preserve">Expected output for a good module: </w:t>
       </w:r>
       <w:r>
-        <w:t xml:space="preserve">When put the result in a </w:t>
-      </w:r>
-      <w:proofErr w:type="spellStart"/>
-      <w:r>
-        <w:t>HashSet</w:t>
-      </w:r>
-      <w:proofErr w:type="spellEnd"/>
-      <w:r>
-        <w:t xml:space="preserve">, the size of the </w:t>
-      </w:r>
-      <w:proofErr w:type="spellStart"/>
-      <w:r>
-        <w:t>HashSet</w:t>
-      </w:r>
-      <w:proofErr w:type="spellEnd"/>
-      <w:r>
-        <w:t xml:space="preserve"> is the same as the </w:t>
-      </w:r>
-      <w:proofErr w:type="spellStart"/>
-      <w:r>
-        <w:t>ArrayList</w:t>
-      </w:r>
-      <w:proofErr w:type="spellEnd"/>
+        <w:t>When put the result in a HashSet, the size of the HashSet is the same as the ArrayList</w:t>
+      </w:r>
       <w:r>
         <w:t>, implying no duplication in ladder.</w:t>
       </w:r>
@@ -404,11 +322,9 @@
       <w:r>
         <w:t xml:space="preserve">Test name: </w:t>
       </w:r>
-      <w:proofErr w:type="spellStart"/>
       <w:r>
         <w:t>testDFS</w:t>
       </w:r>
-      <w:proofErr w:type="spellEnd"/>
     </w:p>
     <w:p>
       <w:pPr>
@@ -428,13 +344,8 @@
         <w:t>s</w:t>
       </w:r>
       <w:r>
-        <w:t xml:space="preserve"> the ladder produced by DFS is </w:t>
-      </w:r>
-      <w:proofErr w:type="gramStart"/>
-      <w:r>
-        <w:t>correct</w:t>
-      </w:r>
-      <w:proofErr w:type="gramEnd"/>
+        <w:t xml:space="preserve"> the ladder produced by DFS is correct</w:t>
+      </w:r>
     </w:p>
     <w:p>
       <w:pPr>
@@ -463,15 +374,7 @@
         <w:t xml:space="preserve">Expected output for a good module: </w:t>
       </w:r>
       <w:r>
-        <w:t xml:space="preserve">The </w:t>
-      </w:r>
-      <w:proofErr w:type="spellStart"/>
-      <w:r>
-        <w:t>arrayList</w:t>
-      </w:r>
-      <w:proofErr w:type="spellEnd"/>
-      <w:r>
-        <w:t xml:space="preserve"> </w:t>
+        <w:t xml:space="preserve">The arrayList </w:t>
       </w:r>
       <w:r>
         <w:t>contains start and end word, and size greater than 2</w:t>
@@ -511,14 +414,9 @@
       <w:r>
         <w:t xml:space="preserve">Test name: </w:t>
       </w:r>
-      <w:proofErr w:type="spellStart"/>
-      <w:r>
-        <w:t>testB</w:t>
-      </w:r>
-      <w:r>
-        <w:t>FS</w:t>
-      </w:r>
-      <w:proofErr w:type="spellEnd"/>
+      <w:r>
+        <w:t>testBFS</w:t>
+      </w:r>
     </w:p>
     <w:p>
       <w:pPr>
@@ -538,13 +436,8 @@
         <w:t xml:space="preserve"> the ladder produced by B</w:t>
       </w:r>
       <w:r>
-        <w:t xml:space="preserve">FS is </w:t>
-      </w:r>
-      <w:proofErr w:type="gramStart"/>
-      <w:r>
-        <w:t>correct</w:t>
-      </w:r>
-      <w:proofErr w:type="gramEnd"/>
+        <w:t>FS is correct</w:t>
+      </w:r>
     </w:p>
     <w:p>
       <w:pPr>
@@ -573,15 +466,7 @@
         <w:t xml:space="preserve">Expected output for a good module: </w:t>
       </w:r>
       <w:r>
-        <w:t xml:space="preserve">The </w:t>
-      </w:r>
-      <w:proofErr w:type="spellStart"/>
-      <w:r>
-        <w:t>arrayList</w:t>
-      </w:r>
-      <w:proofErr w:type="spellEnd"/>
-      <w:r>
-        <w:t xml:space="preserve"> contains start and end word, and size greater than 2 if start is not equal to end and start and end is not one character away and we know that there exists a ladder.</w:t>
+        <w:t>The arrayList contains start and end word, and size greater than 2 if start is not equal to end and start and end is not one character away and we know that there exists a ladder.</w:t>
       </w:r>
     </w:p>
     <w:p>
@@ -604,8 +489,6 @@
         <w:pStyle w:val="ListParagraph"/>
         <w:ind w:left="779"/>
       </w:pPr>
-      <w:bookmarkStart w:id="0" w:name="_GoBack"/>
-      <w:bookmarkEnd w:id="0"/>
     </w:p>
     <w:p>
       <w:r>
@@ -622,16 +505,8 @@
         </w:numPr>
       </w:pPr>
       <w:r>
-        <w:t xml:space="preserve">Test name: </w:t>
-      </w:r>
-      <w:proofErr w:type="spellStart"/>
-      <w:r>
-        <w:t>testBFS</w:t>
-      </w:r>
-      <w:r>
-        <w:t>andDFS</w:t>
-      </w:r>
-      <w:proofErr w:type="spellEnd"/>
+        <w:t>Test name: testBFSandDFS</w:t>
+      </w:r>
     </w:p>
     <w:p>
       <w:pPr>
@@ -703,6 +578,2397 @@
       <w:pPr>
         <w:pStyle w:val="ListParagraph"/>
       </w:pPr>
+    </w:p>
+    <w:p>
+      <w:pPr>
+        <w:pStyle w:val="ListParagraph"/>
+      </w:pPr>
+    </w:p>
+    <w:p>
+      <w:pPr>
+        <w:pStyle w:val="ListParagraph"/>
+        <w:jc w:val="center"/>
+        <w:rPr>
+          <w:b/>
+          <w:sz w:val="28"/>
+          <w:szCs w:val="28"/>
+        </w:rPr>
+      </w:pPr>
+      <w:r>
+        <w:rPr>
+          <w:b/>
+          <w:sz w:val="28"/>
+          <w:szCs w:val="28"/>
+        </w:rPr>
+        <w:t>Unit Test Code</w:t>
+      </w:r>
+    </w:p>
+    <w:p>
+      <w:pPr>
+        <w:rPr>
+          <w:rFonts w:ascii="Consolas" w:hAnsi="Consolas"/>
+          <w:sz w:val="18"/>
+          <w:szCs w:val="18"/>
+        </w:rPr>
+      </w:pPr>
+      <w:r>
+        <w:rPr>
+          <w:rFonts w:ascii="Consolas" w:hAnsi="Consolas"/>
+          <w:sz w:val="18"/>
+          <w:szCs w:val="18"/>
+        </w:rPr>
+        <w:t>@Before</w:t>
+      </w:r>
+    </w:p>
+    <w:p>
+      <w:pPr>
+        <w:rPr>
+          <w:rFonts w:ascii="Consolas" w:hAnsi="Consolas"/>
+          <w:sz w:val="18"/>
+          <w:szCs w:val="18"/>
+        </w:rPr>
+      </w:pPr>
+      <w:r>
+        <w:rPr>
+          <w:rFonts w:ascii="Consolas" w:hAnsi="Consolas"/>
+          <w:sz w:val="18"/>
+          <w:szCs w:val="18"/>
+        </w:rPr>
+        <w:t>public void setup(){</w:t>
+      </w:r>
+    </w:p>
+    <w:p>
+      <w:pPr>
+        <w:rPr>
+          <w:rFonts w:ascii="Consolas" w:hAnsi="Consolas"/>
+          <w:sz w:val="18"/>
+          <w:szCs w:val="18"/>
+        </w:rPr>
+      </w:pPr>
+      <w:r>
+        <w:rPr>
+          <w:rFonts w:ascii="Consolas" w:hAnsi="Consolas"/>
+          <w:sz w:val="18"/>
+          <w:szCs w:val="18"/>
+        </w:rPr>
+        <w:t xml:space="preserve">    Main.initialize();</w:t>
+      </w:r>
+    </w:p>
+    <w:p>
+      <w:pPr>
+        <w:rPr>
+          <w:rFonts w:ascii="Consolas" w:hAnsi="Consolas"/>
+          <w:sz w:val="18"/>
+          <w:szCs w:val="18"/>
+        </w:rPr>
+      </w:pPr>
+      <w:r>
+        <w:rPr>
+          <w:rFonts w:ascii="Consolas" w:hAnsi="Consolas"/>
+          <w:sz w:val="18"/>
+          <w:szCs w:val="18"/>
+        </w:rPr>
+        <w:t>}</w:t>
+      </w:r>
+    </w:p>
+    <w:p>
+      <w:pPr>
+        <w:rPr>
+          <w:rFonts w:ascii="Consolas" w:hAnsi="Consolas"/>
+          <w:sz w:val="18"/>
+          <w:szCs w:val="18"/>
+        </w:rPr>
+      </w:pPr>
+    </w:p>
+    <w:p>
+      <w:pPr>
+        <w:rPr>
+          <w:rFonts w:ascii="Consolas" w:hAnsi="Consolas"/>
+          <w:sz w:val="18"/>
+          <w:szCs w:val="18"/>
+        </w:rPr>
+      </w:pPr>
+      <w:r>
+        <w:rPr>
+          <w:rFonts w:ascii="Consolas" w:hAnsi="Consolas"/>
+          <w:sz w:val="18"/>
+          <w:szCs w:val="18"/>
+        </w:rPr>
+        <w:t>@Test</w:t>
+      </w:r>
+    </w:p>
+    <w:p>
+      <w:pPr>
+        <w:rPr>
+          <w:rFonts w:ascii="Consolas" w:hAnsi="Consolas"/>
+          <w:sz w:val="18"/>
+          <w:szCs w:val="18"/>
+        </w:rPr>
+      </w:pPr>
+      <w:r>
+        <w:rPr>
+          <w:rFonts w:ascii="Consolas" w:hAnsi="Consolas"/>
+          <w:sz w:val="18"/>
+          <w:szCs w:val="18"/>
+        </w:rPr>
+        <w:t>public void testParse() {</w:t>
+      </w:r>
+    </w:p>
+    <w:p>
+      <w:pPr>
+        <w:rPr>
+          <w:rFonts w:ascii="Consolas" w:hAnsi="Consolas"/>
+          <w:sz w:val="18"/>
+          <w:szCs w:val="18"/>
+        </w:rPr>
+      </w:pPr>
+      <w:r>
+        <w:rPr>
+          <w:rFonts w:ascii="Consolas" w:hAnsi="Consolas"/>
+          <w:sz w:val="18"/>
+          <w:szCs w:val="18"/>
+        </w:rPr>
+        <w:t xml:space="preserve">    String input = "hello world";</w:t>
+      </w:r>
+    </w:p>
+    <w:p>
+      <w:pPr>
+        <w:rPr>
+          <w:rFonts w:ascii="Consolas" w:hAnsi="Consolas"/>
+          <w:sz w:val="18"/>
+          <w:szCs w:val="18"/>
+        </w:rPr>
+      </w:pPr>
+      <w:r>
+        <w:rPr>
+          <w:rFonts w:ascii="Consolas" w:hAnsi="Consolas"/>
+          <w:sz w:val="18"/>
+          <w:szCs w:val="18"/>
+        </w:rPr>
+        <w:t xml:space="preserve">    Scanner scan = new Scanner(input);</w:t>
+      </w:r>
+    </w:p>
+    <w:p>
+      <w:pPr>
+        <w:rPr>
+          <w:rFonts w:ascii="Consolas" w:hAnsi="Consolas"/>
+          <w:sz w:val="18"/>
+          <w:szCs w:val="18"/>
+        </w:rPr>
+      </w:pPr>
+      <w:r>
+        <w:rPr>
+          <w:rFonts w:ascii="Consolas" w:hAnsi="Consolas"/>
+          <w:sz w:val="18"/>
+          <w:szCs w:val="18"/>
+        </w:rPr>
+        <w:t xml:space="preserve">    ArrayList&lt;String&gt; expected = new ArrayList&lt;&gt;();</w:t>
+      </w:r>
+    </w:p>
+    <w:p>
+      <w:pPr>
+        <w:rPr>
+          <w:rFonts w:ascii="Consolas" w:hAnsi="Consolas"/>
+          <w:sz w:val="18"/>
+          <w:szCs w:val="18"/>
+        </w:rPr>
+      </w:pPr>
+      <w:r>
+        <w:rPr>
+          <w:rFonts w:ascii="Consolas" w:hAnsi="Consolas"/>
+          <w:sz w:val="18"/>
+          <w:szCs w:val="18"/>
+        </w:rPr>
+        <w:t xml:space="preserve">    expected.add("hello");</w:t>
+      </w:r>
+    </w:p>
+    <w:p>
+      <w:pPr>
+        <w:rPr>
+          <w:rFonts w:ascii="Consolas" w:hAnsi="Consolas"/>
+          <w:sz w:val="18"/>
+          <w:szCs w:val="18"/>
+        </w:rPr>
+      </w:pPr>
+      <w:r>
+        <w:rPr>
+          <w:rFonts w:ascii="Consolas" w:hAnsi="Consolas"/>
+          <w:sz w:val="18"/>
+          <w:szCs w:val="18"/>
+        </w:rPr>
+        <w:t xml:space="preserve">    expected.add("world");</w:t>
+      </w:r>
+    </w:p>
+    <w:p>
+      <w:pPr>
+        <w:rPr>
+          <w:rFonts w:ascii="Consolas" w:hAnsi="Consolas"/>
+          <w:sz w:val="18"/>
+          <w:szCs w:val="18"/>
+        </w:rPr>
+      </w:pPr>
+      <w:r>
+        <w:rPr>
+          <w:rFonts w:ascii="Consolas" w:hAnsi="Consolas"/>
+          <w:sz w:val="18"/>
+          <w:szCs w:val="18"/>
+        </w:rPr>
+        <w:t xml:space="preserve">    assertEquals(expected, Main.parse(scan));</w:t>
+      </w:r>
+    </w:p>
+    <w:p>
+      <w:pPr>
+        <w:rPr>
+          <w:rFonts w:ascii="Consolas" w:hAnsi="Consolas"/>
+          <w:sz w:val="18"/>
+          <w:szCs w:val="18"/>
+        </w:rPr>
+      </w:pPr>
+    </w:p>
+    <w:p>
+      <w:pPr>
+        <w:rPr>
+          <w:rFonts w:ascii="Consolas" w:hAnsi="Consolas"/>
+          <w:sz w:val="18"/>
+          <w:szCs w:val="18"/>
+        </w:rPr>
+      </w:pPr>
+      <w:r>
+        <w:rPr>
+          <w:rFonts w:ascii="Consolas" w:hAnsi="Consolas"/>
+          <w:sz w:val="18"/>
+          <w:szCs w:val="18"/>
+        </w:rPr>
+        <w:t xml:space="preserve">    ArrayList&lt;String&gt; words = Main.parse(new Scanner("start money"));</w:t>
+      </w:r>
+    </w:p>
+    <w:p>
+      <w:pPr>
+        <w:rPr>
+          <w:rFonts w:ascii="Consolas" w:hAnsi="Consolas"/>
+          <w:sz w:val="18"/>
+          <w:szCs w:val="18"/>
+        </w:rPr>
+      </w:pPr>
+      <w:r>
+        <w:rPr>
+          <w:rFonts w:ascii="Consolas" w:hAnsi="Consolas"/>
+          <w:sz w:val="18"/>
+          <w:szCs w:val="18"/>
+        </w:rPr>
+        <w:t xml:space="preserve">    assertTrue(words.get(0).equals("start")&amp;&amp;words.get(1).equals("money"));</w:t>
+      </w:r>
+    </w:p>
+    <w:p>
+      <w:pPr>
+        <w:rPr>
+          <w:rFonts w:ascii="Consolas" w:hAnsi="Consolas"/>
+          <w:sz w:val="18"/>
+          <w:szCs w:val="18"/>
+        </w:rPr>
+      </w:pPr>
+      <w:r>
+        <w:rPr>
+          <w:rFonts w:ascii="Consolas" w:hAnsi="Consolas"/>
+          <w:sz w:val="18"/>
+          <w:szCs w:val="18"/>
+        </w:rPr>
+        <w:t xml:space="preserve">    words = Main.parse(new Scanner("start</w:t>
+      </w:r>
+      <w:r>
+        <w:rPr>
+          <w:rFonts w:ascii="Consolas" w:hAnsi="Consolas"/>
+          <w:sz w:val="18"/>
+          <w:szCs w:val="18"/>
+        </w:rPr>
+        <w:tab/>
+      </w:r>
+      <w:r>
+        <w:rPr>
+          <w:rFonts w:ascii="Consolas" w:hAnsi="Consolas"/>
+          <w:sz w:val="18"/>
+          <w:szCs w:val="18"/>
+        </w:rPr>
+        <w:tab/>
+      </w:r>
+      <w:r>
+        <w:rPr>
+          <w:rFonts w:ascii="Consolas" w:hAnsi="Consolas"/>
+          <w:sz w:val="18"/>
+          <w:szCs w:val="18"/>
+        </w:rPr>
+        <w:tab/>
+        <w:t>money"));</w:t>
+      </w:r>
+    </w:p>
+    <w:p>
+      <w:pPr>
+        <w:rPr>
+          <w:rFonts w:ascii="Consolas" w:hAnsi="Consolas"/>
+          <w:sz w:val="18"/>
+          <w:szCs w:val="18"/>
+        </w:rPr>
+      </w:pPr>
+      <w:r>
+        <w:rPr>
+          <w:rFonts w:ascii="Consolas" w:hAnsi="Consolas"/>
+          <w:sz w:val="18"/>
+          <w:szCs w:val="18"/>
+        </w:rPr>
+        <w:t xml:space="preserve">    assertTrue(words.get(0).equals("start")&amp;&amp;words.get(1).equals("money"));</w:t>
+      </w:r>
+    </w:p>
+    <w:p>
+      <w:pPr>
+        <w:rPr>
+          <w:rFonts w:ascii="Consolas" w:hAnsi="Consolas"/>
+          <w:sz w:val="18"/>
+          <w:szCs w:val="18"/>
+        </w:rPr>
+      </w:pPr>
+      <w:r>
+        <w:rPr>
+          <w:rFonts w:ascii="Consolas" w:hAnsi="Consolas"/>
+          <w:sz w:val="18"/>
+          <w:szCs w:val="18"/>
+        </w:rPr>
+        <w:t xml:space="preserve">    words = Main.parse(new Scanner("START MONEY"));</w:t>
+      </w:r>
+    </w:p>
+    <w:p>
+      <w:pPr>
+        <w:rPr>
+          <w:rFonts w:ascii="Consolas" w:hAnsi="Consolas"/>
+          <w:sz w:val="18"/>
+          <w:szCs w:val="18"/>
+        </w:rPr>
+      </w:pPr>
+      <w:r>
+        <w:rPr>
+          <w:rFonts w:ascii="Consolas" w:hAnsi="Consolas"/>
+          <w:sz w:val="18"/>
+          <w:szCs w:val="18"/>
+        </w:rPr>
+        <w:t xml:space="preserve">    assertTrue(words.get(0).equals("start")&amp;&amp;words.get(1).equals("money"));</w:t>
+      </w:r>
+    </w:p>
+    <w:p>
+      <w:pPr>
+        <w:rPr>
+          <w:rFonts w:ascii="Consolas" w:hAnsi="Consolas"/>
+          <w:sz w:val="18"/>
+          <w:szCs w:val="18"/>
+        </w:rPr>
+      </w:pPr>
+      <w:r>
+        <w:rPr>
+          <w:rFonts w:ascii="Consolas" w:hAnsi="Consolas"/>
+          <w:sz w:val="18"/>
+          <w:szCs w:val="18"/>
+        </w:rPr>
+        <w:t>}</w:t>
+      </w:r>
+    </w:p>
+    <w:p>
+      <w:pPr>
+        <w:rPr>
+          <w:rFonts w:ascii="Consolas" w:hAnsi="Consolas"/>
+          <w:sz w:val="18"/>
+          <w:szCs w:val="18"/>
+        </w:rPr>
+      </w:pPr>
+    </w:p>
+    <w:p>
+      <w:pPr>
+        <w:rPr>
+          <w:rFonts w:ascii="Consolas" w:hAnsi="Consolas"/>
+          <w:sz w:val="18"/>
+          <w:szCs w:val="18"/>
+        </w:rPr>
+      </w:pPr>
+      <w:r>
+        <w:rPr>
+          <w:rFonts w:ascii="Consolas" w:hAnsi="Consolas"/>
+          <w:sz w:val="18"/>
+          <w:szCs w:val="18"/>
+        </w:rPr>
+        <w:t>@Test(timeout = 30000)</w:t>
+      </w:r>
+    </w:p>
+    <w:p>
+      <w:pPr>
+        <w:rPr>
+          <w:rFonts w:ascii="Consolas" w:hAnsi="Consolas"/>
+          <w:sz w:val="18"/>
+          <w:szCs w:val="18"/>
+        </w:rPr>
+      </w:pPr>
+      <w:r>
+        <w:rPr>
+          <w:rFonts w:ascii="Consolas" w:hAnsi="Consolas"/>
+          <w:sz w:val="18"/>
+          <w:szCs w:val="18"/>
+        </w:rPr>
+        <w:t>public void testCountDiff() {</w:t>
+      </w:r>
+    </w:p>
+    <w:p>
+      <w:pPr>
+        <w:rPr>
+          <w:rFonts w:ascii="Consolas" w:hAnsi="Consolas"/>
+          <w:sz w:val="18"/>
+          <w:szCs w:val="18"/>
+        </w:rPr>
+      </w:pPr>
+      <w:r>
+        <w:rPr>
+          <w:rFonts w:ascii="Consolas" w:hAnsi="Consolas"/>
+          <w:sz w:val="18"/>
+          <w:szCs w:val="18"/>
+        </w:rPr>
+        <w:t xml:space="preserve">    Assert.assertEquals(2, Main.getDifference("apple", "apppp"));</w:t>
+      </w:r>
+    </w:p>
+    <w:p>
+      <w:pPr>
+        <w:rPr>
+          <w:rFonts w:ascii="Consolas" w:hAnsi="Consolas"/>
+          <w:sz w:val="18"/>
+          <w:szCs w:val="18"/>
+        </w:rPr>
+      </w:pPr>
+      <w:r>
+        <w:rPr>
+          <w:rFonts w:ascii="Consolas" w:hAnsi="Consolas"/>
+          <w:sz w:val="18"/>
+          <w:szCs w:val="18"/>
+        </w:rPr>
+        <w:t xml:space="preserve">    Assert.assertEquals(5, Main.getDifference("11111", "apppp"));</w:t>
+      </w:r>
+    </w:p>
+    <w:p>
+      <w:pPr>
+        <w:rPr>
+          <w:rFonts w:ascii="Consolas" w:hAnsi="Consolas"/>
+          <w:sz w:val="18"/>
+          <w:szCs w:val="18"/>
+        </w:rPr>
+      </w:pPr>
+      <w:r>
+        <w:rPr>
+          <w:rFonts w:ascii="Consolas" w:hAnsi="Consolas"/>
+          <w:sz w:val="18"/>
+          <w:szCs w:val="18"/>
+        </w:rPr>
+        <w:t xml:space="preserve">    Assert.assertEquals(1, Main.getDifference("count", "cbunt"));</w:t>
+      </w:r>
+    </w:p>
+    <w:p>
+      <w:pPr>
+        <w:rPr>
+          <w:rFonts w:ascii="Consolas" w:hAnsi="Consolas"/>
+          <w:sz w:val="18"/>
+          <w:szCs w:val="18"/>
+        </w:rPr>
+      </w:pPr>
+      <w:r>
+        <w:rPr>
+          <w:rFonts w:ascii="Consolas" w:hAnsi="Consolas"/>
+          <w:sz w:val="18"/>
+          <w:szCs w:val="18"/>
+        </w:rPr>
+        <w:t xml:space="preserve">    Assert.assertEquals(4, Main.getDifference("apple", "sspss"));</w:t>
+      </w:r>
+    </w:p>
+    <w:p>
+      <w:pPr>
+        <w:rPr>
+          <w:rFonts w:ascii="Consolas" w:hAnsi="Consolas"/>
+          <w:sz w:val="18"/>
+          <w:szCs w:val="18"/>
+        </w:rPr>
+      </w:pPr>
+      <w:r>
+        <w:rPr>
+          <w:rFonts w:ascii="Consolas" w:hAnsi="Consolas"/>
+          <w:sz w:val="18"/>
+          <w:szCs w:val="18"/>
+        </w:rPr>
+        <w:t xml:space="preserve">    Assert.assertEquals(5, Main.getDifference("apple", "sssss"));</w:t>
+      </w:r>
+    </w:p>
+    <w:p>
+      <w:pPr>
+        <w:rPr>
+          <w:rFonts w:ascii="Consolas" w:hAnsi="Consolas"/>
+          <w:sz w:val="18"/>
+          <w:szCs w:val="18"/>
+        </w:rPr>
+      </w:pPr>
+      <w:r>
+        <w:rPr>
+          <w:rFonts w:ascii="Consolas" w:hAnsi="Consolas"/>
+          <w:sz w:val="18"/>
+          <w:szCs w:val="18"/>
+        </w:rPr>
+        <w:t xml:space="preserve">    Assert.assertEquals(3, Main.getDifference("apple", "apsss"));</w:t>
+      </w:r>
+    </w:p>
+    <w:p>
+      <w:pPr>
+        <w:rPr>
+          <w:rFonts w:ascii="Consolas" w:hAnsi="Consolas"/>
+          <w:sz w:val="18"/>
+          <w:szCs w:val="18"/>
+        </w:rPr>
+      </w:pPr>
+      <w:r>
+        <w:rPr>
+          <w:rFonts w:ascii="Consolas" w:hAnsi="Consolas"/>
+          <w:sz w:val="18"/>
+          <w:szCs w:val="18"/>
+        </w:rPr>
+        <w:t xml:space="preserve">    Assert.assertEquals(0, Main.getDifference("apple", "apple"));</w:t>
+      </w:r>
+    </w:p>
+    <w:p>
+      <w:pPr>
+        <w:rPr>
+          <w:rFonts w:ascii="Consolas" w:hAnsi="Consolas"/>
+          <w:sz w:val="18"/>
+          <w:szCs w:val="18"/>
+        </w:rPr>
+      </w:pPr>
+      <w:r>
+        <w:rPr>
+          <w:rFonts w:ascii="Consolas" w:hAnsi="Consolas"/>
+          <w:sz w:val="18"/>
+          <w:szCs w:val="18"/>
+        </w:rPr>
+        <w:t>}</w:t>
+      </w:r>
+    </w:p>
+    <w:p>
+      <w:pPr>
+        <w:rPr>
+          <w:rFonts w:ascii="Consolas" w:hAnsi="Consolas"/>
+          <w:sz w:val="18"/>
+          <w:szCs w:val="18"/>
+        </w:rPr>
+      </w:pPr>
+    </w:p>
+    <w:p>
+      <w:pPr>
+        <w:rPr>
+          <w:rFonts w:ascii="Consolas" w:hAnsi="Consolas"/>
+          <w:sz w:val="18"/>
+          <w:szCs w:val="18"/>
+        </w:rPr>
+      </w:pPr>
+      <w:r>
+        <w:rPr>
+          <w:rFonts w:ascii="Consolas" w:hAnsi="Consolas"/>
+          <w:sz w:val="18"/>
+          <w:szCs w:val="18"/>
+        </w:rPr>
+        <w:t>@Test</w:t>
+      </w:r>
+    </w:p>
+    <w:p>
+      <w:pPr>
+        <w:rPr>
+          <w:rFonts w:ascii="Consolas" w:hAnsi="Consolas"/>
+          <w:sz w:val="18"/>
+          <w:szCs w:val="18"/>
+        </w:rPr>
+      </w:pPr>
+      <w:r>
+        <w:rPr>
+          <w:rFonts w:ascii="Consolas" w:hAnsi="Consolas"/>
+          <w:sz w:val="18"/>
+          <w:szCs w:val="18"/>
+        </w:rPr>
+        <w:t>public void testSortNeighbors() {</w:t>
+      </w:r>
+    </w:p>
+    <w:p>
+      <w:pPr>
+        <w:rPr>
+          <w:rFonts w:ascii="Consolas" w:hAnsi="Consolas"/>
+          <w:sz w:val="18"/>
+          <w:szCs w:val="18"/>
+        </w:rPr>
+      </w:pPr>
+      <w:r>
+        <w:rPr>
+          <w:rFonts w:ascii="Consolas" w:hAnsi="Consolas"/>
+          <w:sz w:val="18"/>
+          <w:szCs w:val="18"/>
+        </w:rPr>
+        <w:t xml:space="preserve">    Assert.assertArrayEquals(new String[]{"appli", "apppp", "ppppp"}, Main.sortNeighbors("apple", new ArrayList&lt;&gt;(Arrays.asList(new String[]{"ppppp", "appli", "apppp"}))).toArray());</w:t>
+      </w:r>
+    </w:p>
+    <w:p>
+      <w:pPr>
+        <w:rPr>
+          <w:rFonts w:ascii="Consolas" w:hAnsi="Consolas"/>
+          <w:sz w:val="18"/>
+          <w:szCs w:val="18"/>
+        </w:rPr>
+      </w:pPr>
+      <w:r>
+        <w:rPr>
+          <w:rFonts w:ascii="Consolas" w:hAnsi="Consolas"/>
+          <w:sz w:val="18"/>
+          <w:szCs w:val="18"/>
+        </w:rPr>
+        <w:t xml:space="preserve">    Assert.assertArrayEquals(new String[]{"appli", "apppp", "ppppp"}, Main.sortNeighbors("apple", new ArrayList&lt;&gt;(Arrays.asList(new String[]{"appli", "apppp", "ppppp"}))).toArray());</w:t>
+      </w:r>
+    </w:p>
+    <w:p>
+      <w:pPr>
+        <w:rPr>
+          <w:rFonts w:ascii="Consolas" w:hAnsi="Consolas"/>
+          <w:sz w:val="18"/>
+          <w:szCs w:val="18"/>
+        </w:rPr>
+      </w:pPr>
+      <w:r>
+        <w:rPr>
+          <w:rFonts w:ascii="Consolas" w:hAnsi="Consolas"/>
+          <w:sz w:val="18"/>
+          <w:szCs w:val="18"/>
+        </w:rPr>
+        <w:t xml:space="preserve">    Assert.assertArrayEquals(new String[]{"appli", "apppp", "apiii", "azzzz", "zzzzz"}, Main.sortNeighbors("apple", new ArrayList&lt;&gt;(Arrays.asList(new String[]{"zzzzz", "appli", "apppp", "apiii", "azzzz"}))).toArray());</w:t>
+      </w:r>
+    </w:p>
+    <w:p>
+      <w:pPr>
+        <w:rPr>
+          <w:rFonts w:ascii="Consolas" w:hAnsi="Consolas"/>
+          <w:sz w:val="18"/>
+          <w:szCs w:val="18"/>
+        </w:rPr>
+      </w:pPr>
+      <w:r>
+        <w:rPr>
+          <w:rFonts w:ascii="Consolas" w:hAnsi="Consolas"/>
+          <w:sz w:val="18"/>
+          <w:szCs w:val="18"/>
+        </w:rPr>
+        <w:t>}</w:t>
+      </w:r>
+    </w:p>
+    <w:p>
+      <w:pPr>
+        <w:rPr>
+          <w:rFonts w:ascii="Consolas" w:hAnsi="Consolas"/>
+          <w:sz w:val="18"/>
+          <w:szCs w:val="18"/>
+        </w:rPr>
+      </w:pPr>
+    </w:p>
+    <w:p>
+      <w:pPr>
+        <w:rPr>
+          <w:rFonts w:ascii="Consolas" w:hAnsi="Consolas"/>
+          <w:sz w:val="18"/>
+          <w:szCs w:val="18"/>
+        </w:rPr>
+      </w:pPr>
+      <w:r>
+        <w:rPr>
+          <w:rFonts w:ascii="Consolas" w:hAnsi="Consolas"/>
+          <w:sz w:val="18"/>
+          <w:szCs w:val="18"/>
+        </w:rPr>
+        <w:t>@Test</w:t>
+      </w:r>
+    </w:p>
+    <w:p>
+      <w:pPr>
+        <w:rPr>
+          <w:rFonts w:ascii="Consolas" w:hAnsi="Consolas"/>
+          <w:sz w:val="18"/>
+          <w:szCs w:val="18"/>
+        </w:rPr>
+      </w:pPr>
+      <w:r>
+        <w:rPr>
+          <w:rFonts w:ascii="Consolas" w:hAnsi="Consolas"/>
+          <w:sz w:val="18"/>
+          <w:szCs w:val="18"/>
+        </w:rPr>
+        <w:t>public void testBFSAndDFS(){</w:t>
+      </w:r>
+    </w:p>
+    <w:p>
+      <w:pPr>
+        <w:rPr>
+          <w:rFonts w:ascii="Consolas" w:hAnsi="Consolas"/>
+          <w:sz w:val="18"/>
+          <w:szCs w:val="18"/>
+        </w:rPr>
+      </w:pPr>
+      <w:r>
+        <w:rPr>
+          <w:rFonts w:ascii="Consolas" w:hAnsi="Consolas"/>
+          <w:sz w:val="18"/>
+          <w:szCs w:val="18"/>
+        </w:rPr>
+        <w:t xml:space="preserve">    Random randomGenerator = new Random();</w:t>
+      </w:r>
+      <w:bookmarkStart w:id="0" w:name="_GoBack"/>
+      <w:bookmarkEnd w:id="0"/>
+    </w:p>
+    <w:p>
+      <w:pPr>
+        <w:rPr>
+          <w:rFonts w:ascii="Consolas" w:hAnsi="Consolas"/>
+          <w:sz w:val="18"/>
+          <w:szCs w:val="18"/>
+        </w:rPr>
+      </w:pPr>
+      <w:r>
+        <w:rPr>
+          <w:rFonts w:ascii="Consolas" w:hAnsi="Consolas"/>
+          <w:sz w:val="18"/>
+          <w:szCs w:val="18"/>
+        </w:rPr>
+        <w:t xml:space="preserve">    String[] dictString =dict.toArray(new String[dict.size()]);</w:t>
+      </w:r>
+    </w:p>
+    <w:p>
+      <w:pPr>
+        <w:rPr>
+          <w:rFonts w:ascii="Consolas" w:hAnsi="Consolas"/>
+          <w:sz w:val="18"/>
+          <w:szCs w:val="18"/>
+        </w:rPr>
+      </w:pPr>
+      <w:r>
+        <w:rPr>
+          <w:rFonts w:ascii="Consolas" w:hAnsi="Consolas"/>
+          <w:sz w:val="18"/>
+          <w:szCs w:val="18"/>
+        </w:rPr>
+        <w:t xml:space="preserve">    for(int i=0; i&lt;10; i++){</w:t>
+      </w:r>
+    </w:p>
+    <w:p>
+      <w:pPr>
+        <w:rPr>
+          <w:rFonts w:ascii="Consolas" w:hAnsi="Consolas"/>
+          <w:sz w:val="18"/>
+          <w:szCs w:val="18"/>
+        </w:rPr>
+      </w:pPr>
+      <w:r>
+        <w:rPr>
+          <w:rFonts w:ascii="Consolas" w:hAnsi="Consolas"/>
+          <w:sz w:val="18"/>
+          <w:szCs w:val="18"/>
+        </w:rPr>
+        <w:t xml:space="preserve">        int i1 = randomGenerator.nextInt(dictString.length);</w:t>
+      </w:r>
+    </w:p>
+    <w:p>
+      <w:pPr>
+        <w:rPr>
+          <w:rFonts w:ascii="Consolas" w:hAnsi="Consolas"/>
+          <w:sz w:val="18"/>
+          <w:szCs w:val="18"/>
+        </w:rPr>
+      </w:pPr>
+      <w:r>
+        <w:rPr>
+          <w:rFonts w:ascii="Consolas" w:hAnsi="Consolas"/>
+          <w:sz w:val="18"/>
+          <w:szCs w:val="18"/>
+        </w:rPr>
+        <w:t xml:space="preserve">        int i2 = randomGenerator.nextInt(dictString.length);</w:t>
+      </w:r>
+    </w:p>
+    <w:p>
+      <w:pPr>
+        <w:rPr>
+          <w:rFonts w:ascii="Consolas" w:hAnsi="Consolas"/>
+          <w:sz w:val="18"/>
+          <w:szCs w:val="18"/>
+        </w:rPr>
+      </w:pPr>
+      <w:r>
+        <w:rPr>
+          <w:rFonts w:ascii="Consolas" w:hAnsi="Consolas"/>
+          <w:sz w:val="18"/>
+          <w:szCs w:val="18"/>
+        </w:rPr>
+        <w:t xml:space="preserve">        String word1 = dictString[i1].toLowerCase();</w:t>
+      </w:r>
+    </w:p>
+    <w:p>
+      <w:pPr>
+        <w:rPr>
+          <w:rFonts w:ascii="Consolas" w:hAnsi="Consolas"/>
+          <w:sz w:val="18"/>
+          <w:szCs w:val="18"/>
+        </w:rPr>
+      </w:pPr>
+      <w:r>
+        <w:rPr>
+          <w:rFonts w:ascii="Consolas" w:hAnsi="Consolas"/>
+          <w:sz w:val="18"/>
+          <w:szCs w:val="18"/>
+        </w:rPr>
+        <w:t xml:space="preserve">        String word2 = dictString[i2].toLowerCase();</w:t>
+      </w:r>
+    </w:p>
+    <w:p>
+      <w:pPr>
+        <w:rPr>
+          <w:rFonts w:ascii="Consolas" w:hAnsi="Consolas"/>
+          <w:sz w:val="18"/>
+          <w:szCs w:val="18"/>
+        </w:rPr>
+      </w:pPr>
+      <w:r>
+        <w:rPr>
+          <w:rFonts w:ascii="Consolas" w:hAnsi="Consolas"/>
+          <w:sz w:val="18"/>
+          <w:szCs w:val="18"/>
+        </w:rPr>
+        <w:t xml:space="preserve">        ArrayList&lt;String&gt; bfs = Main.getWordLadderBFS(word1,word2);</w:t>
+      </w:r>
+    </w:p>
+    <w:p>
+      <w:pPr>
+        <w:rPr>
+          <w:rFonts w:ascii="Consolas" w:hAnsi="Consolas"/>
+          <w:sz w:val="18"/>
+          <w:szCs w:val="18"/>
+        </w:rPr>
+      </w:pPr>
+      <w:r>
+        <w:rPr>
+          <w:rFonts w:ascii="Consolas" w:hAnsi="Consolas"/>
+          <w:sz w:val="18"/>
+          <w:szCs w:val="18"/>
+        </w:rPr>
+        <w:t xml:space="preserve">        ArrayList&lt;String&gt; dfs = Main.getWordLadderDFS(word1,word2);</w:t>
+      </w:r>
+    </w:p>
+    <w:p>
+      <w:pPr>
+        <w:rPr>
+          <w:rFonts w:ascii="Consolas" w:hAnsi="Consolas"/>
+          <w:sz w:val="18"/>
+          <w:szCs w:val="18"/>
+        </w:rPr>
+      </w:pPr>
+    </w:p>
+    <w:p>
+      <w:pPr>
+        <w:rPr>
+          <w:rFonts w:ascii="Consolas" w:hAnsi="Consolas"/>
+          <w:sz w:val="18"/>
+          <w:szCs w:val="18"/>
+        </w:rPr>
+      </w:pPr>
+      <w:r>
+        <w:rPr>
+          <w:rFonts w:ascii="Consolas" w:hAnsi="Consolas"/>
+          <w:sz w:val="18"/>
+          <w:szCs w:val="18"/>
+        </w:rPr>
+        <w:t xml:space="preserve">        Assert.assertTrue((bfs.size()==0 &amp;&amp; dfs.size()==0) || (bfs.size()!=0 &amp;&amp; dfs.size()!=0));</w:t>
+      </w:r>
+    </w:p>
+    <w:p>
+      <w:pPr>
+        <w:rPr>
+          <w:rFonts w:ascii="Consolas" w:hAnsi="Consolas"/>
+          <w:sz w:val="18"/>
+          <w:szCs w:val="18"/>
+        </w:rPr>
+      </w:pPr>
+      <w:r>
+        <w:rPr>
+          <w:rFonts w:ascii="Consolas" w:hAnsi="Consolas"/>
+          <w:sz w:val="18"/>
+          <w:szCs w:val="18"/>
+        </w:rPr>
+        <w:t xml:space="preserve">        Assert.assertTrue((bfs.size()==0 &amp;&amp; dfs.size()==0) || (bfs.size() &lt;= dfs.size()));</w:t>
+      </w:r>
+    </w:p>
+    <w:p>
+      <w:pPr>
+        <w:rPr>
+          <w:rFonts w:ascii="Consolas" w:hAnsi="Consolas"/>
+          <w:sz w:val="18"/>
+          <w:szCs w:val="18"/>
+        </w:rPr>
+      </w:pPr>
+      <w:r>
+        <w:rPr>
+          <w:rFonts w:ascii="Consolas" w:hAnsi="Consolas"/>
+          <w:sz w:val="18"/>
+          <w:szCs w:val="18"/>
+        </w:rPr>
+        <w:t xml:space="preserve">    }</w:t>
+      </w:r>
+    </w:p>
+    <w:p>
+      <w:pPr>
+        <w:rPr>
+          <w:rFonts w:ascii="Consolas" w:hAnsi="Consolas"/>
+          <w:sz w:val="18"/>
+          <w:szCs w:val="18"/>
+        </w:rPr>
+      </w:pPr>
+      <w:r>
+        <w:rPr>
+          <w:rFonts w:ascii="Consolas" w:hAnsi="Consolas"/>
+          <w:sz w:val="18"/>
+          <w:szCs w:val="18"/>
+        </w:rPr>
+        <w:t>}</w:t>
+      </w:r>
+    </w:p>
+    <w:p>
+      <w:pPr>
+        <w:rPr>
+          <w:rFonts w:ascii="Consolas" w:hAnsi="Consolas"/>
+          <w:sz w:val="18"/>
+          <w:szCs w:val="18"/>
+        </w:rPr>
+      </w:pPr>
+    </w:p>
+    <w:p>
+      <w:pPr>
+        <w:rPr>
+          <w:rFonts w:ascii="Consolas" w:hAnsi="Consolas"/>
+          <w:sz w:val="18"/>
+          <w:szCs w:val="18"/>
+        </w:rPr>
+      </w:pPr>
+      <w:r>
+        <w:rPr>
+          <w:rFonts w:ascii="Consolas" w:hAnsi="Consolas"/>
+          <w:sz w:val="18"/>
+          <w:szCs w:val="18"/>
+        </w:rPr>
+        <w:t>@Test</w:t>
+      </w:r>
+    </w:p>
+    <w:p>
+      <w:pPr>
+        <w:rPr>
+          <w:rFonts w:ascii="Consolas" w:hAnsi="Consolas"/>
+          <w:sz w:val="18"/>
+          <w:szCs w:val="18"/>
+        </w:rPr>
+      </w:pPr>
+      <w:r>
+        <w:rPr>
+          <w:rFonts w:ascii="Consolas" w:hAnsi="Consolas"/>
+          <w:sz w:val="18"/>
+          <w:szCs w:val="18"/>
+        </w:rPr>
+        <w:t>public void testBFS(){</w:t>
+      </w:r>
+    </w:p>
+    <w:p>
+      <w:pPr>
+        <w:rPr>
+          <w:rFonts w:ascii="Consolas" w:hAnsi="Consolas"/>
+          <w:sz w:val="18"/>
+          <w:szCs w:val="18"/>
+        </w:rPr>
+      </w:pPr>
+      <w:r>
+        <w:rPr>
+          <w:rFonts w:ascii="Consolas" w:hAnsi="Consolas"/>
+          <w:sz w:val="18"/>
+          <w:szCs w:val="18"/>
+        </w:rPr>
+        <w:t xml:space="preserve">    assertTrue(Main.getWordLadderBFS("start", "start").size()==0);</w:t>
+      </w:r>
+    </w:p>
+    <w:p>
+      <w:pPr>
+        <w:rPr>
+          <w:rFonts w:ascii="Consolas" w:hAnsi="Consolas"/>
+          <w:sz w:val="18"/>
+          <w:szCs w:val="18"/>
+        </w:rPr>
+      </w:pPr>
+      <w:r>
+        <w:rPr>
+          <w:rFonts w:ascii="Consolas" w:hAnsi="Consolas"/>
+          <w:sz w:val="18"/>
+          <w:szCs w:val="18"/>
+        </w:rPr>
+        <w:t xml:space="preserve">    assertTrue(Main.getWordLadderBFS("bazoo", "habit").size()==0);</w:t>
+      </w:r>
+    </w:p>
+    <w:p>
+      <w:pPr>
+        <w:rPr>
+          <w:rFonts w:ascii="Consolas" w:hAnsi="Consolas"/>
+          <w:sz w:val="18"/>
+          <w:szCs w:val="18"/>
+        </w:rPr>
+      </w:pPr>
+    </w:p>
+    <w:p>
+      <w:pPr>
+        <w:rPr>
+          <w:rFonts w:ascii="Consolas" w:hAnsi="Consolas"/>
+          <w:sz w:val="18"/>
+          <w:szCs w:val="18"/>
+        </w:rPr>
+      </w:pPr>
+      <w:r>
+        <w:rPr>
+          <w:rFonts w:ascii="Consolas" w:hAnsi="Consolas"/>
+          <w:sz w:val="18"/>
+          <w:szCs w:val="18"/>
+        </w:rPr>
+        <w:t xml:space="preserve">    ArrayList&lt;String&gt; stoneAtone = Main.getWordLadderBFS("stone", "atone");</w:t>
+      </w:r>
+    </w:p>
+    <w:p>
+      <w:pPr>
+        <w:rPr>
+          <w:rFonts w:ascii="Consolas" w:hAnsi="Consolas"/>
+          <w:sz w:val="18"/>
+          <w:szCs w:val="18"/>
+        </w:rPr>
+      </w:pPr>
+      <w:r>
+        <w:rPr>
+          <w:rFonts w:ascii="Consolas" w:hAnsi="Consolas"/>
+          <w:sz w:val="18"/>
+          <w:szCs w:val="18"/>
+        </w:rPr>
+        <w:t xml:space="preserve">    Assert.assertEquals(2, stoneAtone.size());</w:t>
+      </w:r>
+    </w:p>
+    <w:p>
+      <w:pPr>
+        <w:rPr>
+          <w:rFonts w:ascii="Consolas" w:hAnsi="Consolas"/>
+          <w:sz w:val="18"/>
+          <w:szCs w:val="18"/>
+        </w:rPr>
+      </w:pPr>
+      <w:r>
+        <w:rPr>
+          <w:rFonts w:ascii="Consolas" w:hAnsi="Consolas"/>
+          <w:sz w:val="18"/>
+          <w:szCs w:val="18"/>
+        </w:rPr>
+        <w:t xml:space="preserve">    assertTrue(Main.ladderFound);</w:t>
+      </w:r>
+    </w:p>
+    <w:p>
+      <w:pPr>
+        <w:rPr>
+          <w:rFonts w:ascii="Consolas" w:hAnsi="Consolas"/>
+          <w:sz w:val="18"/>
+          <w:szCs w:val="18"/>
+        </w:rPr>
+      </w:pPr>
+      <w:r>
+        <w:rPr>
+          <w:rFonts w:ascii="Consolas" w:hAnsi="Consolas"/>
+          <w:sz w:val="18"/>
+          <w:szCs w:val="18"/>
+        </w:rPr>
+        <w:t xml:space="preserve">    assertTrue(stoneAtone.contains("stone"));</w:t>
+      </w:r>
+    </w:p>
+    <w:p>
+      <w:pPr>
+        <w:rPr>
+          <w:rFonts w:ascii="Consolas" w:hAnsi="Consolas"/>
+          <w:sz w:val="18"/>
+          <w:szCs w:val="18"/>
+        </w:rPr>
+      </w:pPr>
+      <w:r>
+        <w:rPr>
+          <w:rFonts w:ascii="Consolas" w:hAnsi="Consolas"/>
+          <w:sz w:val="18"/>
+          <w:szCs w:val="18"/>
+        </w:rPr>
+        <w:t xml:space="preserve">    assertTrue(stoneAtone.contains("atone"));</w:t>
+      </w:r>
+    </w:p>
+    <w:p>
+      <w:pPr>
+        <w:rPr>
+          <w:rFonts w:ascii="Consolas" w:hAnsi="Consolas"/>
+          <w:sz w:val="18"/>
+          <w:szCs w:val="18"/>
+        </w:rPr>
+      </w:pPr>
+    </w:p>
+    <w:p>
+      <w:pPr>
+        <w:rPr>
+          <w:rFonts w:ascii="Consolas" w:hAnsi="Consolas"/>
+          <w:sz w:val="18"/>
+          <w:szCs w:val="18"/>
+        </w:rPr>
+      </w:pPr>
+      <w:r>
+        <w:rPr>
+          <w:rFonts w:ascii="Consolas" w:hAnsi="Consolas"/>
+          <w:sz w:val="18"/>
+          <w:szCs w:val="18"/>
+        </w:rPr>
+        <w:t xml:space="preserve">    ArrayList&lt;String&gt; startMoney = Main.getWordLadderBFS("smart", "money");</w:t>
+      </w:r>
+    </w:p>
+    <w:p>
+      <w:pPr>
+        <w:rPr>
+          <w:rFonts w:ascii="Consolas" w:hAnsi="Consolas"/>
+          <w:sz w:val="18"/>
+          <w:szCs w:val="18"/>
+        </w:rPr>
+      </w:pPr>
+      <w:r>
+        <w:rPr>
+          <w:rFonts w:ascii="Consolas" w:hAnsi="Consolas"/>
+          <w:sz w:val="18"/>
+          <w:szCs w:val="18"/>
+        </w:rPr>
+        <w:t xml:space="preserve">    assertTrue(startMoney.contains("smart"));</w:t>
+      </w:r>
+    </w:p>
+    <w:p>
+      <w:pPr>
+        <w:rPr>
+          <w:rFonts w:ascii="Consolas" w:hAnsi="Consolas"/>
+          <w:sz w:val="18"/>
+          <w:szCs w:val="18"/>
+        </w:rPr>
+      </w:pPr>
+      <w:r>
+        <w:rPr>
+          <w:rFonts w:ascii="Consolas" w:hAnsi="Consolas"/>
+          <w:sz w:val="18"/>
+          <w:szCs w:val="18"/>
+        </w:rPr>
+        <w:t xml:space="preserve">    assertTrue(startMoney.size()&gt;2);</w:t>
+      </w:r>
+    </w:p>
+    <w:p>
+      <w:pPr>
+        <w:rPr>
+          <w:rFonts w:ascii="Consolas" w:hAnsi="Consolas"/>
+          <w:sz w:val="18"/>
+          <w:szCs w:val="18"/>
+        </w:rPr>
+      </w:pPr>
+      <w:r>
+        <w:rPr>
+          <w:rFonts w:ascii="Consolas" w:hAnsi="Consolas"/>
+          <w:sz w:val="18"/>
+          <w:szCs w:val="18"/>
+        </w:rPr>
+        <w:t xml:space="preserve">    assertTrue(startMoney.contains("money"));</w:t>
+      </w:r>
+    </w:p>
+    <w:p>
+      <w:pPr>
+        <w:rPr>
+          <w:rFonts w:ascii="Consolas" w:hAnsi="Consolas"/>
+          <w:sz w:val="18"/>
+          <w:szCs w:val="18"/>
+        </w:rPr>
+      </w:pPr>
+    </w:p>
+    <w:p>
+      <w:pPr>
+        <w:rPr>
+          <w:rFonts w:ascii="Consolas" w:hAnsi="Consolas"/>
+          <w:sz w:val="18"/>
+          <w:szCs w:val="18"/>
+        </w:rPr>
+      </w:pPr>
+      <w:r>
+        <w:rPr>
+          <w:rFonts w:ascii="Consolas" w:hAnsi="Consolas"/>
+          <w:sz w:val="18"/>
+          <w:szCs w:val="18"/>
+        </w:rPr>
+        <w:t xml:space="preserve">    ArrayList&lt;String&gt; stoneMoney = Main.getWordLadderBFS("stone", "money");</w:t>
+      </w:r>
+    </w:p>
+    <w:p>
+      <w:pPr>
+        <w:rPr>
+          <w:rFonts w:ascii="Consolas" w:hAnsi="Consolas"/>
+          <w:sz w:val="18"/>
+          <w:szCs w:val="18"/>
+        </w:rPr>
+      </w:pPr>
+      <w:r>
+        <w:rPr>
+          <w:rFonts w:ascii="Consolas" w:hAnsi="Consolas"/>
+          <w:sz w:val="18"/>
+          <w:szCs w:val="18"/>
+        </w:rPr>
+        <w:t xml:space="preserve">    assertTrue(stoneMoney.contains("stone"));</w:t>
+      </w:r>
+    </w:p>
+    <w:p>
+      <w:pPr>
+        <w:rPr>
+          <w:rFonts w:ascii="Consolas" w:hAnsi="Consolas"/>
+          <w:sz w:val="18"/>
+          <w:szCs w:val="18"/>
+        </w:rPr>
+      </w:pPr>
+      <w:r>
+        <w:rPr>
+          <w:rFonts w:ascii="Consolas" w:hAnsi="Consolas"/>
+          <w:sz w:val="18"/>
+          <w:szCs w:val="18"/>
+        </w:rPr>
+        <w:t xml:space="preserve">    assertTrue(stoneMoney.size()&gt;2);</w:t>
+      </w:r>
+    </w:p>
+    <w:p>
+      <w:pPr>
+        <w:rPr>
+          <w:rFonts w:ascii="Consolas" w:hAnsi="Consolas"/>
+          <w:sz w:val="18"/>
+          <w:szCs w:val="18"/>
+        </w:rPr>
+      </w:pPr>
+      <w:r>
+        <w:rPr>
+          <w:rFonts w:ascii="Consolas" w:hAnsi="Consolas"/>
+          <w:sz w:val="18"/>
+          <w:szCs w:val="18"/>
+        </w:rPr>
+        <w:t xml:space="preserve">    assertTrue(stoneMoney.contains("money"));</w:t>
+      </w:r>
+    </w:p>
+    <w:p>
+      <w:pPr>
+        <w:rPr>
+          <w:rFonts w:ascii="Consolas" w:hAnsi="Consolas"/>
+          <w:sz w:val="18"/>
+          <w:szCs w:val="18"/>
+        </w:rPr>
+      </w:pPr>
+      <w:r>
+        <w:rPr>
+          <w:rFonts w:ascii="Consolas" w:hAnsi="Consolas"/>
+          <w:sz w:val="18"/>
+          <w:szCs w:val="18"/>
+        </w:rPr>
+        <w:t>}</w:t>
+      </w:r>
+    </w:p>
+    <w:p>
+      <w:pPr>
+        <w:rPr>
+          <w:rFonts w:ascii="Consolas" w:hAnsi="Consolas"/>
+          <w:sz w:val="18"/>
+          <w:szCs w:val="18"/>
+        </w:rPr>
+      </w:pPr>
+    </w:p>
+    <w:p>
+      <w:pPr>
+        <w:rPr>
+          <w:rFonts w:ascii="Consolas" w:hAnsi="Consolas"/>
+          <w:sz w:val="18"/>
+          <w:szCs w:val="18"/>
+        </w:rPr>
+      </w:pPr>
+      <w:r>
+        <w:rPr>
+          <w:rFonts w:ascii="Consolas" w:hAnsi="Consolas"/>
+          <w:sz w:val="18"/>
+          <w:szCs w:val="18"/>
+        </w:rPr>
+        <w:t>@Test</w:t>
+      </w:r>
+    </w:p>
+    <w:p>
+      <w:pPr>
+        <w:rPr>
+          <w:rFonts w:ascii="Consolas" w:hAnsi="Consolas"/>
+          <w:sz w:val="18"/>
+          <w:szCs w:val="18"/>
+        </w:rPr>
+      </w:pPr>
+      <w:r>
+        <w:rPr>
+          <w:rFonts w:ascii="Consolas" w:hAnsi="Consolas"/>
+          <w:sz w:val="18"/>
+          <w:szCs w:val="18"/>
+        </w:rPr>
+        <w:t>public void testDFS(){</w:t>
+      </w:r>
+    </w:p>
+    <w:p>
+      <w:pPr>
+        <w:rPr>
+          <w:rFonts w:ascii="Consolas" w:hAnsi="Consolas"/>
+          <w:sz w:val="18"/>
+          <w:szCs w:val="18"/>
+        </w:rPr>
+      </w:pPr>
+      <w:r>
+        <w:rPr>
+          <w:rFonts w:ascii="Consolas" w:hAnsi="Consolas"/>
+          <w:sz w:val="18"/>
+          <w:szCs w:val="18"/>
+        </w:rPr>
+        <w:t xml:space="preserve">    assertTrue(Main.getWordLadderDFS("start", "start").size()==0);</w:t>
+      </w:r>
+    </w:p>
+    <w:p>
+      <w:pPr>
+        <w:rPr>
+          <w:rFonts w:ascii="Consolas" w:hAnsi="Consolas"/>
+          <w:sz w:val="18"/>
+          <w:szCs w:val="18"/>
+        </w:rPr>
+      </w:pPr>
+      <w:r>
+        <w:rPr>
+          <w:rFonts w:ascii="Consolas" w:hAnsi="Consolas"/>
+          <w:sz w:val="18"/>
+          <w:szCs w:val="18"/>
+        </w:rPr>
+        <w:t xml:space="preserve">    assertTrue(Main.getWordLadderDFS("bazoo", "habit").size()==0);</w:t>
+      </w:r>
+    </w:p>
+    <w:p>
+      <w:pPr>
+        <w:rPr>
+          <w:rFonts w:ascii="Consolas" w:hAnsi="Consolas"/>
+          <w:sz w:val="18"/>
+          <w:szCs w:val="18"/>
+        </w:rPr>
+      </w:pPr>
+    </w:p>
+    <w:p>
+      <w:pPr>
+        <w:rPr>
+          <w:rFonts w:ascii="Consolas" w:hAnsi="Consolas"/>
+          <w:sz w:val="18"/>
+          <w:szCs w:val="18"/>
+        </w:rPr>
+      </w:pPr>
+      <w:r>
+        <w:rPr>
+          <w:rFonts w:ascii="Consolas" w:hAnsi="Consolas"/>
+          <w:sz w:val="18"/>
+          <w:szCs w:val="18"/>
+        </w:rPr>
+        <w:t xml:space="preserve">    ArrayList&lt;String&gt; stoneAtone = Main.getWordLadderDFS("stone", "atone");</w:t>
+      </w:r>
+    </w:p>
+    <w:p>
+      <w:pPr>
+        <w:rPr>
+          <w:rFonts w:ascii="Consolas" w:hAnsi="Consolas"/>
+          <w:sz w:val="18"/>
+          <w:szCs w:val="18"/>
+        </w:rPr>
+      </w:pPr>
+      <w:r>
+        <w:rPr>
+          <w:rFonts w:ascii="Consolas" w:hAnsi="Consolas"/>
+          <w:sz w:val="18"/>
+          <w:szCs w:val="18"/>
+        </w:rPr>
+        <w:t xml:space="preserve">    Assert.assertEquals(2, stoneAtone.size());</w:t>
+      </w:r>
+    </w:p>
+    <w:p>
+      <w:pPr>
+        <w:rPr>
+          <w:rFonts w:ascii="Consolas" w:hAnsi="Consolas"/>
+          <w:sz w:val="18"/>
+          <w:szCs w:val="18"/>
+        </w:rPr>
+      </w:pPr>
+      <w:r>
+        <w:rPr>
+          <w:rFonts w:ascii="Consolas" w:hAnsi="Consolas"/>
+          <w:sz w:val="18"/>
+          <w:szCs w:val="18"/>
+        </w:rPr>
+        <w:t xml:space="preserve">    assertTrue(Main.ladderFound);</w:t>
+      </w:r>
+    </w:p>
+    <w:p>
+      <w:pPr>
+        <w:rPr>
+          <w:rFonts w:ascii="Consolas" w:hAnsi="Consolas"/>
+          <w:sz w:val="18"/>
+          <w:szCs w:val="18"/>
+        </w:rPr>
+      </w:pPr>
+      <w:r>
+        <w:rPr>
+          <w:rFonts w:ascii="Consolas" w:hAnsi="Consolas"/>
+          <w:sz w:val="18"/>
+          <w:szCs w:val="18"/>
+        </w:rPr>
+        <w:t xml:space="preserve">    assertTrue(stoneAtone.contains("stone"));</w:t>
+      </w:r>
+    </w:p>
+    <w:p>
+      <w:pPr>
+        <w:rPr>
+          <w:rFonts w:ascii="Consolas" w:hAnsi="Consolas"/>
+          <w:sz w:val="18"/>
+          <w:szCs w:val="18"/>
+        </w:rPr>
+      </w:pPr>
+      <w:r>
+        <w:rPr>
+          <w:rFonts w:ascii="Consolas" w:hAnsi="Consolas"/>
+          <w:sz w:val="18"/>
+          <w:szCs w:val="18"/>
+        </w:rPr>
+        <w:t xml:space="preserve">    assertTrue(stoneAtone.contains("atone"));</w:t>
+      </w:r>
+    </w:p>
+    <w:p>
+      <w:pPr>
+        <w:rPr>
+          <w:rFonts w:ascii="Consolas" w:hAnsi="Consolas"/>
+          <w:sz w:val="18"/>
+          <w:szCs w:val="18"/>
+        </w:rPr>
+      </w:pPr>
+    </w:p>
+    <w:p>
+      <w:pPr>
+        <w:rPr>
+          <w:rFonts w:ascii="Consolas" w:hAnsi="Consolas"/>
+          <w:sz w:val="18"/>
+          <w:szCs w:val="18"/>
+        </w:rPr>
+      </w:pPr>
+      <w:r>
+        <w:rPr>
+          <w:rFonts w:ascii="Consolas" w:hAnsi="Consolas"/>
+          <w:sz w:val="18"/>
+          <w:szCs w:val="18"/>
+        </w:rPr>
+        <w:t xml:space="preserve">    ArrayList&lt;String&gt; startMoney = Main.getWordLadderBFS("smart", "money");</w:t>
+      </w:r>
+    </w:p>
+    <w:p>
+      <w:pPr>
+        <w:rPr>
+          <w:rFonts w:ascii="Consolas" w:hAnsi="Consolas"/>
+          <w:sz w:val="18"/>
+          <w:szCs w:val="18"/>
+        </w:rPr>
+      </w:pPr>
+      <w:r>
+        <w:rPr>
+          <w:rFonts w:ascii="Consolas" w:hAnsi="Consolas"/>
+          <w:sz w:val="18"/>
+          <w:szCs w:val="18"/>
+        </w:rPr>
+        <w:t xml:space="preserve">    assertTrue(startMoney.contains("smart"));</w:t>
+      </w:r>
+    </w:p>
+    <w:p>
+      <w:pPr>
+        <w:rPr>
+          <w:rFonts w:ascii="Consolas" w:hAnsi="Consolas"/>
+          <w:sz w:val="18"/>
+          <w:szCs w:val="18"/>
+        </w:rPr>
+      </w:pPr>
+      <w:r>
+        <w:rPr>
+          <w:rFonts w:ascii="Consolas" w:hAnsi="Consolas"/>
+          <w:sz w:val="18"/>
+          <w:szCs w:val="18"/>
+        </w:rPr>
+        <w:t xml:space="preserve">    assertTrue(startMoney.size()&gt;2);</w:t>
+      </w:r>
+    </w:p>
+    <w:p>
+      <w:pPr>
+        <w:rPr>
+          <w:rFonts w:ascii="Consolas" w:hAnsi="Consolas"/>
+          <w:sz w:val="18"/>
+          <w:szCs w:val="18"/>
+        </w:rPr>
+      </w:pPr>
+      <w:r>
+        <w:rPr>
+          <w:rFonts w:ascii="Consolas" w:hAnsi="Consolas"/>
+          <w:sz w:val="18"/>
+          <w:szCs w:val="18"/>
+        </w:rPr>
+        <w:t xml:space="preserve">    assertTrue(startMoney.contains("money"));</w:t>
+      </w:r>
+    </w:p>
+    <w:p>
+      <w:pPr>
+        <w:rPr>
+          <w:rFonts w:ascii="Consolas" w:hAnsi="Consolas"/>
+          <w:sz w:val="18"/>
+          <w:szCs w:val="18"/>
+        </w:rPr>
+      </w:pPr>
+    </w:p>
+    <w:p>
+      <w:pPr>
+        <w:rPr>
+          <w:rFonts w:ascii="Consolas" w:hAnsi="Consolas"/>
+          <w:sz w:val="18"/>
+          <w:szCs w:val="18"/>
+        </w:rPr>
+      </w:pPr>
+      <w:r>
+        <w:rPr>
+          <w:rFonts w:ascii="Consolas" w:hAnsi="Consolas"/>
+          <w:sz w:val="18"/>
+          <w:szCs w:val="18"/>
+        </w:rPr>
+        <w:t xml:space="preserve">    ArrayList&lt;String&gt; stoneMoney = Main.getWordLadderBFS("stone", "money");</w:t>
+      </w:r>
+    </w:p>
+    <w:p>
+      <w:pPr>
+        <w:rPr>
+          <w:rFonts w:ascii="Consolas" w:hAnsi="Consolas"/>
+          <w:sz w:val="18"/>
+          <w:szCs w:val="18"/>
+        </w:rPr>
+      </w:pPr>
+      <w:r>
+        <w:rPr>
+          <w:rFonts w:ascii="Consolas" w:hAnsi="Consolas"/>
+          <w:sz w:val="18"/>
+          <w:szCs w:val="18"/>
+        </w:rPr>
+        <w:t xml:space="preserve">    assertTrue(stoneMoney.contains("stone"));</w:t>
+      </w:r>
+    </w:p>
+    <w:p>
+      <w:pPr>
+        <w:rPr>
+          <w:rFonts w:ascii="Consolas" w:hAnsi="Consolas"/>
+          <w:sz w:val="18"/>
+          <w:szCs w:val="18"/>
+        </w:rPr>
+      </w:pPr>
+      <w:r>
+        <w:rPr>
+          <w:rFonts w:ascii="Consolas" w:hAnsi="Consolas"/>
+          <w:sz w:val="18"/>
+          <w:szCs w:val="18"/>
+        </w:rPr>
+        <w:t xml:space="preserve">    assertTrue(stoneMoney.size()&gt;2);</w:t>
+      </w:r>
+    </w:p>
+    <w:p>
+      <w:pPr>
+        <w:rPr>
+          <w:rFonts w:ascii="Consolas" w:hAnsi="Consolas"/>
+          <w:sz w:val="18"/>
+          <w:szCs w:val="18"/>
+        </w:rPr>
+      </w:pPr>
+      <w:r>
+        <w:rPr>
+          <w:rFonts w:ascii="Consolas" w:hAnsi="Consolas"/>
+          <w:sz w:val="18"/>
+          <w:szCs w:val="18"/>
+        </w:rPr>
+        <w:t xml:space="preserve">    assertTrue(stoneMoney.contains("money"));</w:t>
+      </w:r>
+    </w:p>
+    <w:p>
+      <w:pPr>
+        <w:rPr>
+          <w:rFonts w:ascii="Consolas" w:hAnsi="Consolas"/>
+          <w:sz w:val="18"/>
+          <w:szCs w:val="18"/>
+        </w:rPr>
+      </w:pPr>
+      <w:r>
+        <w:rPr>
+          <w:rFonts w:ascii="Consolas" w:hAnsi="Consolas"/>
+          <w:sz w:val="18"/>
+          <w:szCs w:val="18"/>
+        </w:rPr>
+        <w:t>}</w:t>
+      </w:r>
+    </w:p>
+    <w:p>
+      <w:pPr>
+        <w:rPr>
+          <w:rFonts w:ascii="Consolas" w:hAnsi="Consolas"/>
+          <w:sz w:val="18"/>
+          <w:szCs w:val="18"/>
+        </w:rPr>
+      </w:pPr>
+    </w:p>
+    <w:p>
+      <w:pPr>
+        <w:rPr>
+          <w:rFonts w:ascii="Consolas" w:hAnsi="Consolas"/>
+          <w:sz w:val="18"/>
+          <w:szCs w:val="18"/>
+        </w:rPr>
+      </w:pPr>
+      <w:r>
+        <w:rPr>
+          <w:rFonts w:ascii="Consolas" w:hAnsi="Consolas"/>
+          <w:sz w:val="18"/>
+          <w:szCs w:val="18"/>
+        </w:rPr>
+        <w:t>@Test(timeout = 30000)</w:t>
+      </w:r>
+    </w:p>
+    <w:p>
+      <w:pPr>
+        <w:rPr>
+          <w:rFonts w:ascii="Consolas" w:hAnsi="Consolas"/>
+          <w:sz w:val="18"/>
+          <w:szCs w:val="18"/>
+        </w:rPr>
+      </w:pPr>
+      <w:r>
+        <w:rPr>
+          <w:rFonts w:ascii="Consolas" w:hAnsi="Consolas"/>
+          <w:sz w:val="18"/>
+          <w:szCs w:val="18"/>
+        </w:rPr>
+        <w:t>public void testBFSNoDuplicates1() {</w:t>
+      </w:r>
+    </w:p>
+    <w:p>
+      <w:pPr>
+        <w:rPr>
+          <w:rFonts w:ascii="Consolas" w:hAnsi="Consolas"/>
+          <w:sz w:val="18"/>
+          <w:szCs w:val="18"/>
+        </w:rPr>
+      </w:pPr>
+      <w:r>
+        <w:rPr>
+          <w:rFonts w:ascii="Consolas" w:hAnsi="Consolas"/>
+          <w:sz w:val="18"/>
+          <w:szCs w:val="18"/>
+        </w:rPr>
+        <w:t xml:space="preserve">    ArrayList&lt;String&gt; list = Main.getWordLadderBFS("start", "start");</w:t>
+      </w:r>
+    </w:p>
+    <w:p>
+      <w:pPr>
+        <w:rPr>
+          <w:rFonts w:ascii="Consolas" w:hAnsi="Consolas"/>
+          <w:sz w:val="18"/>
+          <w:szCs w:val="18"/>
+        </w:rPr>
+      </w:pPr>
+      <w:r>
+        <w:rPr>
+          <w:rFonts w:ascii="Consolas" w:hAnsi="Consolas"/>
+          <w:sz w:val="18"/>
+          <w:szCs w:val="18"/>
+        </w:rPr>
+        <w:t xml:space="preserve">    Assert.assertEquals(list.size(), new HashSet(list).size());</w:t>
+      </w:r>
+    </w:p>
+    <w:p>
+      <w:pPr>
+        <w:rPr>
+          <w:rFonts w:ascii="Consolas" w:hAnsi="Consolas"/>
+          <w:sz w:val="18"/>
+          <w:szCs w:val="18"/>
+        </w:rPr>
+      </w:pPr>
+      <w:r>
+        <w:rPr>
+          <w:rFonts w:ascii="Consolas" w:hAnsi="Consolas"/>
+          <w:sz w:val="18"/>
+          <w:szCs w:val="18"/>
+        </w:rPr>
+        <w:t>}</w:t>
+      </w:r>
+    </w:p>
+    <w:p>
+      <w:pPr>
+        <w:rPr>
+          <w:rFonts w:ascii="Consolas" w:hAnsi="Consolas"/>
+          <w:sz w:val="18"/>
+          <w:szCs w:val="18"/>
+        </w:rPr>
+      </w:pPr>
+    </w:p>
+    <w:p>
+      <w:pPr>
+        <w:rPr>
+          <w:rFonts w:ascii="Consolas" w:hAnsi="Consolas"/>
+          <w:sz w:val="18"/>
+          <w:szCs w:val="18"/>
+        </w:rPr>
+      </w:pPr>
+      <w:r>
+        <w:rPr>
+          <w:rFonts w:ascii="Consolas" w:hAnsi="Consolas"/>
+          <w:sz w:val="18"/>
+          <w:szCs w:val="18"/>
+        </w:rPr>
+        <w:t>@Test(timeout = 30000)</w:t>
+      </w:r>
+    </w:p>
+    <w:p>
+      <w:pPr>
+        <w:rPr>
+          <w:rFonts w:ascii="Consolas" w:hAnsi="Consolas"/>
+          <w:sz w:val="18"/>
+          <w:szCs w:val="18"/>
+        </w:rPr>
+      </w:pPr>
+      <w:r>
+        <w:rPr>
+          <w:rFonts w:ascii="Consolas" w:hAnsi="Consolas"/>
+          <w:sz w:val="18"/>
+          <w:szCs w:val="18"/>
+        </w:rPr>
+        <w:t>public void testBFSNoDuplicates2() {</w:t>
+      </w:r>
+    </w:p>
+    <w:p>
+      <w:pPr>
+        <w:rPr>
+          <w:rFonts w:ascii="Consolas" w:hAnsi="Consolas"/>
+          <w:sz w:val="18"/>
+          <w:szCs w:val="18"/>
+        </w:rPr>
+      </w:pPr>
+      <w:r>
+        <w:rPr>
+          <w:rFonts w:ascii="Consolas" w:hAnsi="Consolas"/>
+          <w:sz w:val="18"/>
+          <w:szCs w:val="18"/>
+        </w:rPr>
+        <w:t xml:space="preserve">    ArrayList&lt;String&gt; list = Main.getWordLadderBFS("bazoo", "habit");</w:t>
+      </w:r>
+    </w:p>
+    <w:p>
+      <w:pPr>
+        <w:rPr>
+          <w:rFonts w:ascii="Consolas" w:hAnsi="Consolas"/>
+          <w:sz w:val="18"/>
+          <w:szCs w:val="18"/>
+        </w:rPr>
+      </w:pPr>
+      <w:r>
+        <w:rPr>
+          <w:rFonts w:ascii="Consolas" w:hAnsi="Consolas"/>
+          <w:sz w:val="18"/>
+          <w:szCs w:val="18"/>
+        </w:rPr>
+        <w:t xml:space="preserve">    Assert.assertEquals(list.size(), new HashSet(list).size());</w:t>
+      </w:r>
+    </w:p>
+    <w:p>
+      <w:pPr>
+        <w:rPr>
+          <w:rFonts w:ascii="Consolas" w:hAnsi="Consolas"/>
+          <w:sz w:val="18"/>
+          <w:szCs w:val="18"/>
+        </w:rPr>
+      </w:pPr>
+      <w:r>
+        <w:rPr>
+          <w:rFonts w:ascii="Consolas" w:hAnsi="Consolas"/>
+          <w:sz w:val="18"/>
+          <w:szCs w:val="18"/>
+        </w:rPr>
+        <w:t>}</w:t>
+      </w:r>
+    </w:p>
+    <w:p>
+      <w:pPr>
+        <w:rPr>
+          <w:rFonts w:ascii="Consolas" w:hAnsi="Consolas"/>
+          <w:sz w:val="18"/>
+          <w:szCs w:val="18"/>
+        </w:rPr>
+      </w:pPr>
+    </w:p>
+    <w:p>
+      <w:pPr>
+        <w:rPr>
+          <w:rFonts w:ascii="Consolas" w:hAnsi="Consolas"/>
+          <w:sz w:val="18"/>
+          <w:szCs w:val="18"/>
+        </w:rPr>
+      </w:pPr>
+      <w:r>
+        <w:rPr>
+          <w:rFonts w:ascii="Consolas" w:hAnsi="Consolas"/>
+          <w:sz w:val="18"/>
+          <w:szCs w:val="18"/>
+        </w:rPr>
+        <w:t>@Test(timeout = 30000)</w:t>
+      </w:r>
+    </w:p>
+    <w:p>
+      <w:pPr>
+        <w:rPr>
+          <w:rFonts w:ascii="Consolas" w:hAnsi="Consolas"/>
+          <w:sz w:val="18"/>
+          <w:szCs w:val="18"/>
+        </w:rPr>
+      </w:pPr>
+      <w:r>
+        <w:rPr>
+          <w:rFonts w:ascii="Consolas" w:hAnsi="Consolas"/>
+          <w:sz w:val="18"/>
+          <w:szCs w:val="18"/>
+        </w:rPr>
+        <w:t>public void testBFSNoDuplicates3() {</w:t>
+      </w:r>
+    </w:p>
+    <w:p>
+      <w:pPr>
+        <w:rPr>
+          <w:rFonts w:ascii="Consolas" w:hAnsi="Consolas"/>
+          <w:sz w:val="18"/>
+          <w:szCs w:val="18"/>
+        </w:rPr>
+      </w:pPr>
+      <w:r>
+        <w:rPr>
+          <w:rFonts w:ascii="Consolas" w:hAnsi="Consolas"/>
+          <w:sz w:val="18"/>
+          <w:szCs w:val="18"/>
+        </w:rPr>
+        <w:t xml:space="preserve">    ArrayList&lt;String&gt; list = Main.getWordLadderBFS("smart", "money");</w:t>
+      </w:r>
+    </w:p>
+    <w:p>
+      <w:pPr>
+        <w:rPr>
+          <w:rFonts w:ascii="Consolas" w:hAnsi="Consolas"/>
+          <w:sz w:val="18"/>
+          <w:szCs w:val="18"/>
+        </w:rPr>
+      </w:pPr>
+      <w:r>
+        <w:rPr>
+          <w:rFonts w:ascii="Consolas" w:hAnsi="Consolas"/>
+          <w:sz w:val="18"/>
+          <w:szCs w:val="18"/>
+        </w:rPr>
+        <w:t xml:space="preserve">    Assert.assertEquals(list.size(), new HashSet(list).size());</w:t>
+      </w:r>
+    </w:p>
+    <w:p>
+      <w:pPr>
+        <w:rPr>
+          <w:rFonts w:ascii="Consolas" w:hAnsi="Consolas"/>
+          <w:sz w:val="18"/>
+          <w:szCs w:val="18"/>
+        </w:rPr>
+      </w:pPr>
+      <w:r>
+        <w:rPr>
+          <w:rFonts w:ascii="Consolas" w:hAnsi="Consolas"/>
+          <w:sz w:val="18"/>
+          <w:szCs w:val="18"/>
+        </w:rPr>
+        <w:t>}</w:t>
+      </w:r>
+    </w:p>
+    <w:p>
+      <w:pPr>
+        <w:rPr>
+          <w:rFonts w:ascii="Consolas" w:hAnsi="Consolas"/>
+          <w:sz w:val="18"/>
+          <w:szCs w:val="18"/>
+        </w:rPr>
+      </w:pPr>
+    </w:p>
+    <w:p>
+      <w:pPr>
+        <w:rPr>
+          <w:rFonts w:ascii="Consolas" w:hAnsi="Consolas"/>
+          <w:sz w:val="18"/>
+          <w:szCs w:val="18"/>
+        </w:rPr>
+      </w:pPr>
+      <w:r>
+        <w:rPr>
+          <w:rFonts w:ascii="Consolas" w:hAnsi="Consolas"/>
+          <w:sz w:val="18"/>
+          <w:szCs w:val="18"/>
+        </w:rPr>
+        <w:t>@Test(timeout = 30000)</w:t>
+      </w:r>
+    </w:p>
+    <w:p>
+      <w:pPr>
+        <w:rPr>
+          <w:rFonts w:ascii="Consolas" w:hAnsi="Consolas"/>
+          <w:sz w:val="18"/>
+          <w:szCs w:val="18"/>
+        </w:rPr>
+      </w:pPr>
+      <w:r>
+        <w:rPr>
+          <w:rFonts w:ascii="Consolas" w:hAnsi="Consolas"/>
+          <w:sz w:val="18"/>
+          <w:szCs w:val="18"/>
+        </w:rPr>
+        <w:t>public void testBFSNoDuplicates4() {</w:t>
+      </w:r>
+    </w:p>
+    <w:p>
+      <w:pPr>
+        <w:rPr>
+          <w:rFonts w:ascii="Consolas" w:hAnsi="Consolas"/>
+          <w:sz w:val="18"/>
+          <w:szCs w:val="18"/>
+        </w:rPr>
+      </w:pPr>
+      <w:r>
+        <w:rPr>
+          <w:rFonts w:ascii="Consolas" w:hAnsi="Consolas"/>
+          <w:sz w:val="18"/>
+          <w:szCs w:val="18"/>
+        </w:rPr>
+        <w:t xml:space="preserve">    ArrayList&lt;String&gt; list = Main.getWordLadderBFS("stone", "money");</w:t>
+      </w:r>
+    </w:p>
+    <w:p>
+      <w:pPr>
+        <w:rPr>
+          <w:rFonts w:ascii="Consolas" w:hAnsi="Consolas"/>
+          <w:sz w:val="18"/>
+          <w:szCs w:val="18"/>
+        </w:rPr>
+      </w:pPr>
+      <w:r>
+        <w:rPr>
+          <w:rFonts w:ascii="Consolas" w:hAnsi="Consolas"/>
+          <w:sz w:val="18"/>
+          <w:szCs w:val="18"/>
+        </w:rPr>
+        <w:t xml:space="preserve">    Assert.assertEquals(list.size(), new HashSet(list).size());</w:t>
+      </w:r>
+    </w:p>
+    <w:p>
+      <w:pPr>
+        <w:rPr>
+          <w:rFonts w:ascii="Consolas" w:hAnsi="Consolas"/>
+          <w:sz w:val="18"/>
+          <w:szCs w:val="18"/>
+        </w:rPr>
+      </w:pPr>
+      <w:r>
+        <w:rPr>
+          <w:rFonts w:ascii="Consolas" w:hAnsi="Consolas"/>
+          <w:sz w:val="18"/>
+          <w:szCs w:val="18"/>
+        </w:rPr>
+        <w:t>}</w:t>
+      </w:r>
+    </w:p>
+    <w:p>
+      <w:pPr>
+        <w:rPr>
+          <w:rFonts w:ascii="Consolas" w:hAnsi="Consolas"/>
+          <w:sz w:val="18"/>
+          <w:szCs w:val="18"/>
+        </w:rPr>
+      </w:pPr>
+    </w:p>
+    <w:p>
+      <w:pPr>
+        <w:rPr>
+          <w:rFonts w:ascii="Consolas" w:hAnsi="Consolas"/>
+          <w:sz w:val="18"/>
+          <w:szCs w:val="18"/>
+        </w:rPr>
+      </w:pPr>
+      <w:r>
+        <w:rPr>
+          <w:rFonts w:ascii="Consolas" w:hAnsi="Consolas"/>
+          <w:sz w:val="18"/>
+          <w:szCs w:val="18"/>
+        </w:rPr>
+        <w:t>@Test(timeout = 30000)</w:t>
+      </w:r>
+    </w:p>
+    <w:p>
+      <w:pPr>
+        <w:rPr>
+          <w:rFonts w:ascii="Consolas" w:hAnsi="Consolas"/>
+          <w:sz w:val="18"/>
+          <w:szCs w:val="18"/>
+        </w:rPr>
+      </w:pPr>
+      <w:r>
+        <w:rPr>
+          <w:rFonts w:ascii="Consolas" w:hAnsi="Consolas"/>
+          <w:sz w:val="18"/>
+          <w:szCs w:val="18"/>
+        </w:rPr>
+        <w:t>public void testDFSNoDuplicates1() {</w:t>
+      </w:r>
+    </w:p>
+    <w:p>
+      <w:pPr>
+        <w:rPr>
+          <w:rFonts w:ascii="Consolas" w:hAnsi="Consolas"/>
+          <w:sz w:val="18"/>
+          <w:szCs w:val="18"/>
+        </w:rPr>
+      </w:pPr>
+      <w:r>
+        <w:rPr>
+          <w:rFonts w:ascii="Consolas" w:hAnsi="Consolas"/>
+          <w:sz w:val="18"/>
+          <w:szCs w:val="18"/>
+        </w:rPr>
+        <w:t xml:space="preserve">    ArrayList&lt;String&gt; list = Main.getWordLadderDFS("start", "start");</w:t>
+      </w:r>
+    </w:p>
+    <w:p>
+      <w:pPr>
+        <w:rPr>
+          <w:rFonts w:ascii="Consolas" w:hAnsi="Consolas"/>
+          <w:sz w:val="18"/>
+          <w:szCs w:val="18"/>
+        </w:rPr>
+      </w:pPr>
+      <w:r>
+        <w:rPr>
+          <w:rFonts w:ascii="Consolas" w:hAnsi="Consolas"/>
+          <w:sz w:val="18"/>
+          <w:szCs w:val="18"/>
+        </w:rPr>
+        <w:t xml:space="preserve">    Assert.assertEquals(list.size(), new HashSet(list).size());</w:t>
+      </w:r>
+    </w:p>
+    <w:p>
+      <w:pPr>
+        <w:rPr>
+          <w:rFonts w:ascii="Consolas" w:hAnsi="Consolas"/>
+          <w:sz w:val="18"/>
+          <w:szCs w:val="18"/>
+        </w:rPr>
+      </w:pPr>
+      <w:r>
+        <w:rPr>
+          <w:rFonts w:ascii="Consolas" w:hAnsi="Consolas"/>
+          <w:sz w:val="18"/>
+          <w:szCs w:val="18"/>
+        </w:rPr>
+        <w:t>}</w:t>
+      </w:r>
+    </w:p>
+    <w:p>
+      <w:pPr>
+        <w:rPr>
+          <w:rFonts w:ascii="Consolas" w:hAnsi="Consolas"/>
+          <w:sz w:val="18"/>
+          <w:szCs w:val="18"/>
+        </w:rPr>
+      </w:pPr>
+    </w:p>
+    <w:p>
+      <w:pPr>
+        <w:rPr>
+          <w:rFonts w:ascii="Consolas" w:hAnsi="Consolas"/>
+          <w:sz w:val="18"/>
+          <w:szCs w:val="18"/>
+        </w:rPr>
+      </w:pPr>
+      <w:r>
+        <w:rPr>
+          <w:rFonts w:ascii="Consolas" w:hAnsi="Consolas"/>
+          <w:sz w:val="18"/>
+          <w:szCs w:val="18"/>
+        </w:rPr>
+        <w:t>@Test(timeout = 30000)</w:t>
+      </w:r>
+    </w:p>
+    <w:p>
+      <w:pPr>
+        <w:rPr>
+          <w:rFonts w:ascii="Consolas" w:hAnsi="Consolas"/>
+          <w:sz w:val="18"/>
+          <w:szCs w:val="18"/>
+        </w:rPr>
+      </w:pPr>
+      <w:r>
+        <w:rPr>
+          <w:rFonts w:ascii="Consolas" w:hAnsi="Consolas"/>
+          <w:sz w:val="18"/>
+          <w:szCs w:val="18"/>
+        </w:rPr>
+        <w:t>public void testDFSNoDuplicates2() {</w:t>
+      </w:r>
+    </w:p>
+    <w:p>
+      <w:pPr>
+        <w:rPr>
+          <w:rFonts w:ascii="Consolas" w:hAnsi="Consolas"/>
+          <w:sz w:val="18"/>
+          <w:szCs w:val="18"/>
+        </w:rPr>
+      </w:pPr>
+      <w:r>
+        <w:rPr>
+          <w:rFonts w:ascii="Consolas" w:hAnsi="Consolas"/>
+          <w:sz w:val="18"/>
+          <w:szCs w:val="18"/>
+        </w:rPr>
+        <w:t xml:space="preserve">    ArrayList&lt;String&gt; list = Main.getWordLadderDFS("bazoo", "habit");</w:t>
+      </w:r>
+    </w:p>
+    <w:p>
+      <w:pPr>
+        <w:rPr>
+          <w:rFonts w:ascii="Consolas" w:hAnsi="Consolas"/>
+          <w:sz w:val="18"/>
+          <w:szCs w:val="18"/>
+        </w:rPr>
+      </w:pPr>
+      <w:r>
+        <w:rPr>
+          <w:rFonts w:ascii="Consolas" w:hAnsi="Consolas"/>
+          <w:sz w:val="18"/>
+          <w:szCs w:val="18"/>
+        </w:rPr>
+        <w:t xml:space="preserve">    Assert.assertEquals(list.size(), new HashSet(list).size());</w:t>
+      </w:r>
+    </w:p>
+    <w:p>
+      <w:pPr>
+        <w:rPr>
+          <w:rFonts w:ascii="Consolas" w:hAnsi="Consolas"/>
+          <w:sz w:val="18"/>
+          <w:szCs w:val="18"/>
+        </w:rPr>
+      </w:pPr>
+      <w:r>
+        <w:rPr>
+          <w:rFonts w:ascii="Consolas" w:hAnsi="Consolas"/>
+          <w:sz w:val="18"/>
+          <w:szCs w:val="18"/>
+        </w:rPr>
+        <w:t>}</w:t>
+      </w:r>
+    </w:p>
+    <w:p>
+      <w:pPr>
+        <w:rPr>
+          <w:rFonts w:ascii="Consolas" w:hAnsi="Consolas"/>
+          <w:sz w:val="18"/>
+          <w:szCs w:val="18"/>
+        </w:rPr>
+      </w:pPr>
+    </w:p>
+    <w:p>
+      <w:pPr>
+        <w:rPr>
+          <w:rFonts w:ascii="Consolas" w:hAnsi="Consolas"/>
+          <w:sz w:val="18"/>
+          <w:szCs w:val="18"/>
+        </w:rPr>
+      </w:pPr>
+      <w:r>
+        <w:rPr>
+          <w:rFonts w:ascii="Consolas" w:hAnsi="Consolas"/>
+          <w:sz w:val="18"/>
+          <w:szCs w:val="18"/>
+        </w:rPr>
+        <w:t>@Test(timeout = 30000)</w:t>
+      </w:r>
+    </w:p>
+    <w:p>
+      <w:pPr>
+        <w:rPr>
+          <w:rFonts w:ascii="Consolas" w:hAnsi="Consolas"/>
+          <w:sz w:val="18"/>
+          <w:szCs w:val="18"/>
+        </w:rPr>
+      </w:pPr>
+      <w:r>
+        <w:rPr>
+          <w:rFonts w:ascii="Consolas" w:hAnsi="Consolas"/>
+          <w:sz w:val="18"/>
+          <w:szCs w:val="18"/>
+        </w:rPr>
+        <w:t>public void testDFSNoDuplicates3() {</w:t>
+      </w:r>
+    </w:p>
+    <w:p>
+      <w:pPr>
+        <w:rPr>
+          <w:rFonts w:ascii="Consolas" w:hAnsi="Consolas"/>
+          <w:sz w:val="18"/>
+          <w:szCs w:val="18"/>
+        </w:rPr>
+      </w:pPr>
+      <w:r>
+        <w:rPr>
+          <w:rFonts w:ascii="Consolas" w:hAnsi="Consolas"/>
+          <w:sz w:val="18"/>
+          <w:szCs w:val="18"/>
+        </w:rPr>
+        <w:t xml:space="preserve">    ArrayList&lt;String&gt; list = Main.getWordLadderDFS("smart", "money");</w:t>
+      </w:r>
+    </w:p>
+    <w:p>
+      <w:pPr>
+        <w:rPr>
+          <w:rFonts w:ascii="Consolas" w:hAnsi="Consolas"/>
+          <w:sz w:val="18"/>
+          <w:szCs w:val="18"/>
+        </w:rPr>
+      </w:pPr>
+      <w:r>
+        <w:rPr>
+          <w:rFonts w:ascii="Consolas" w:hAnsi="Consolas"/>
+          <w:sz w:val="18"/>
+          <w:szCs w:val="18"/>
+        </w:rPr>
+        <w:t xml:space="preserve">    Assert.assertEquals(list.size(), new HashSet(list).size());</w:t>
+      </w:r>
+    </w:p>
+    <w:p>
+      <w:pPr>
+        <w:rPr>
+          <w:rFonts w:ascii="Consolas" w:hAnsi="Consolas"/>
+          <w:sz w:val="18"/>
+          <w:szCs w:val="18"/>
+        </w:rPr>
+      </w:pPr>
+      <w:r>
+        <w:rPr>
+          <w:rFonts w:ascii="Consolas" w:hAnsi="Consolas"/>
+          <w:sz w:val="18"/>
+          <w:szCs w:val="18"/>
+        </w:rPr>
+        <w:t>}</w:t>
+      </w:r>
+    </w:p>
+    <w:p>
+      <w:pPr>
+        <w:rPr>
+          <w:rFonts w:ascii="Consolas" w:hAnsi="Consolas"/>
+          <w:sz w:val="18"/>
+          <w:szCs w:val="18"/>
+        </w:rPr>
+      </w:pPr>
+    </w:p>
+    <w:p>
+      <w:pPr>
+        <w:rPr>
+          <w:rFonts w:ascii="Consolas" w:hAnsi="Consolas"/>
+          <w:sz w:val="18"/>
+          <w:szCs w:val="18"/>
+        </w:rPr>
+      </w:pPr>
+      <w:r>
+        <w:rPr>
+          <w:rFonts w:ascii="Consolas" w:hAnsi="Consolas"/>
+          <w:sz w:val="18"/>
+          <w:szCs w:val="18"/>
+        </w:rPr>
+        <w:t>@Test(timeout = 30000)</w:t>
+      </w:r>
+    </w:p>
+    <w:p>
+      <w:pPr>
+        <w:rPr>
+          <w:rFonts w:ascii="Consolas" w:hAnsi="Consolas"/>
+          <w:sz w:val="18"/>
+          <w:szCs w:val="18"/>
+        </w:rPr>
+      </w:pPr>
+      <w:r>
+        <w:rPr>
+          <w:rFonts w:ascii="Consolas" w:hAnsi="Consolas"/>
+          <w:sz w:val="18"/>
+          <w:szCs w:val="18"/>
+        </w:rPr>
+        <w:t>public void testDFSNoDuplicates4() {</w:t>
+      </w:r>
+    </w:p>
+    <w:p>
+      <w:pPr>
+        <w:rPr>
+          <w:rFonts w:ascii="Consolas" w:hAnsi="Consolas"/>
+          <w:sz w:val="18"/>
+          <w:szCs w:val="18"/>
+        </w:rPr>
+      </w:pPr>
+      <w:r>
+        <w:rPr>
+          <w:rFonts w:ascii="Consolas" w:hAnsi="Consolas"/>
+          <w:sz w:val="18"/>
+          <w:szCs w:val="18"/>
+        </w:rPr>
+        <w:t xml:space="preserve">    ArrayList&lt;String&gt; list = Main.getWordLadderDFS("stone", "money");</w:t>
+      </w:r>
+    </w:p>
+    <w:p>
+      <w:pPr>
+        <w:rPr>
+          <w:rFonts w:ascii="Consolas" w:hAnsi="Consolas"/>
+          <w:sz w:val="18"/>
+          <w:szCs w:val="18"/>
+        </w:rPr>
+      </w:pPr>
+      <w:r>
+        <w:rPr>
+          <w:rFonts w:ascii="Consolas" w:hAnsi="Consolas"/>
+          <w:sz w:val="18"/>
+          <w:szCs w:val="18"/>
+        </w:rPr>
+        <w:t xml:space="preserve">    Assert.assertEquals(list.size(), new HashSet(list).size());</w:t>
+      </w:r>
+    </w:p>
+    <w:p>
+      <w:pPr>
+        <w:rPr>
+          <w:rFonts w:ascii="Consolas" w:hAnsi="Consolas"/>
+          <w:sz w:val="18"/>
+          <w:szCs w:val="18"/>
+        </w:rPr>
+      </w:pPr>
+      <w:r>
+        <w:rPr>
+          <w:rFonts w:ascii="Consolas" w:hAnsi="Consolas"/>
+          <w:sz w:val="18"/>
+          <w:szCs w:val="18"/>
+        </w:rPr>
+        <w:t>}</w:t>
+      </w:r>
     </w:p>
     <w:sectPr>
       <w:pgSz w:w="12240" w:h="15840"/>

</xml_diff>

<commit_message>
added test source code to plan
</commit_message>
<xml_diff>
--- a/Project 3 test plan.docx
+++ b/Project 3 test plan.docx
@@ -23,9 +23,8 @@
           <w:sz w:val="28"/>
           <w:szCs w:val="28"/>
         </w:rPr>
-        <w:t xml:space="preserve">EE422C Project 3 (Word </w:t>
-      </w:r>
-      <w:proofErr w:type="gramStart"/>
+        <w:t>EE422C Project 3 (Word Ladder)</w:t>
+      </w:r>
       <w:r>
         <w:rPr>
           <w:rFonts w:ascii="Times New Roman" w:hAnsi="Times New Roman" w:cs="Times New Roman"/>
@@ -33,17 +32,7 @@
           <w:sz w:val="28"/>
           <w:szCs w:val="28"/>
         </w:rPr>
-        <w:t>Ladder)  Test</w:t>
-      </w:r>
-      <w:proofErr w:type="gramEnd"/>
-      <w:r>
-        <w:rPr>
-          <w:rFonts w:ascii="Times New Roman" w:hAnsi="Times New Roman" w:cs="Times New Roman"/>
-          <w:b/>
-          <w:sz w:val="28"/>
-          <w:szCs w:val="28"/>
-        </w:rPr>
-        <w:t xml:space="preserve"> Plan</w:t>
+        <w:t> Test Plan</w:t>
       </w:r>
     </w:p>
     <w:p>
@@ -60,60 +49,24 @@
           <w:sz w:val="22"/>
           <w:szCs w:val="22"/>
         </w:rPr>
-        <w:t>&lt;</w:t>
-      </w:r>
-      <w:proofErr w:type="spellStart"/>
-      <w:r>
+        <w:t>&lt;Xiaoyong Liang&gt; &lt;XL5432&gt;</w:t>
+      </w:r>
+    </w:p>
+    <w:p>
+      <w:pPr>
         <w:rPr>
           <w:rFonts w:ascii="Times New Roman" w:hAnsi="Times New Roman" w:cs="Times New Roman"/>
           <w:sz w:val="22"/>
           <w:szCs w:val="22"/>
         </w:rPr>
-        <w:t>Xiaoyong</w:t>
-      </w:r>
-      <w:proofErr w:type="spellEnd"/>
+      </w:pPr>
       <w:r>
         <w:rPr>
           <w:rFonts w:ascii="Times New Roman" w:hAnsi="Times New Roman" w:cs="Times New Roman"/>
           <w:sz w:val="22"/>
           <w:szCs w:val="22"/>
         </w:rPr>
-        <w:t xml:space="preserve"> Liang&gt; &lt;XL5432&gt;</w:t>
-      </w:r>
-    </w:p>
-    <w:p>
-      <w:pPr>
-        <w:rPr>
-          <w:rFonts w:ascii="Times New Roman" w:hAnsi="Times New Roman" w:cs="Times New Roman"/>
-          <w:sz w:val="22"/>
-          <w:szCs w:val="22"/>
-        </w:rPr>
-      </w:pPr>
-      <w:r>
-        <w:rPr>
-          <w:rFonts w:ascii="Times New Roman" w:hAnsi="Times New Roman" w:cs="Times New Roman"/>
-          <w:sz w:val="22"/>
-          <w:szCs w:val="22"/>
-        </w:rPr>
-        <w:t>&lt;</w:t>
-      </w:r>
-      <w:proofErr w:type="spellStart"/>
-      <w:r>
-        <w:rPr>
-          <w:rFonts w:ascii="Times New Roman" w:hAnsi="Times New Roman" w:cs="Times New Roman"/>
-          <w:sz w:val="22"/>
-          <w:szCs w:val="22"/>
-        </w:rPr>
-        <w:t>Yuankai</w:t>
-      </w:r>
-      <w:proofErr w:type="spellEnd"/>
-      <w:r>
-        <w:rPr>
-          <w:rFonts w:ascii="Times New Roman" w:hAnsi="Times New Roman" w:cs="Times New Roman"/>
-          <w:sz w:val="22"/>
-          <w:szCs w:val="22"/>
-        </w:rPr>
-        <w:t xml:space="preserve"> Yue&gt; &lt;yy7347&gt;</w:t>
+        <w:t>&lt;Yuankai Yue&gt; &lt;yy7347&gt;</w:t>
       </w:r>
     </w:p>
     <w:p>
@@ -173,11 +126,9 @@
       <w:r>
         <w:t xml:space="preserve">Test name: </w:t>
       </w:r>
-      <w:proofErr w:type="spellStart"/>
       <w:r>
         <w:t>testCountDiff</w:t>
       </w:r>
-      <w:proofErr w:type="spellEnd"/>
     </w:p>
     <w:p>
       <w:pPr>
@@ -194,16 +145,11 @@
         <w:t>Checks for correct number of different charact</w:t>
       </w:r>
       <w:r>
-        <w:t xml:space="preserve">ers between two five-character </w:t>
-      </w:r>
-      <w:proofErr w:type="gramStart"/>
-      <w:r>
-        <w:t>S</w:t>
+        <w:t>ers between two five-character S</w:t>
       </w:r>
       <w:r>
         <w:t>tring.</w:t>
       </w:r>
-      <w:proofErr w:type="gramEnd"/>
     </w:p>
     <w:p>
       <w:pPr>
@@ -266,7 +212,6 @@
       <w:r>
         <w:t xml:space="preserve">Test name: </w:t>
       </w:r>
-      <w:proofErr w:type="spellStart"/>
       <w:r>
         <w:t>testBFS</w:t>
       </w:r>
@@ -276,7 +221,6 @@
       <w:r>
         <w:t>NoDuplicates</w:t>
       </w:r>
-      <w:proofErr w:type="spellEnd"/>
     </w:p>
     <w:p>
       <w:pPr>
@@ -311,13 +255,8 @@
         <w:t xml:space="preserve"> and DFS</w:t>
       </w:r>
       <w:r>
-        <w:t xml:space="preserve"> </w:t>
-      </w:r>
-      <w:proofErr w:type="gramStart"/>
-      <w:r>
-        <w:t>search</w:t>
-      </w:r>
-      <w:proofErr w:type="gramEnd"/>
+        <w:t xml:space="preserve"> search</w:t>
+      </w:r>
     </w:p>
     <w:p>
       <w:pPr>
@@ -346,29 +285,8 @@
         <w:t xml:space="preserve">Expected output for a good module: </w:t>
       </w:r>
       <w:r>
-        <w:t xml:space="preserve">When put the result in a </w:t>
-      </w:r>
-      <w:proofErr w:type="spellStart"/>
-      <w:r>
-        <w:t>HashSet</w:t>
-      </w:r>
-      <w:proofErr w:type="spellEnd"/>
-      <w:r>
-        <w:t xml:space="preserve">, the size of the </w:t>
-      </w:r>
-      <w:proofErr w:type="spellStart"/>
-      <w:r>
-        <w:t>HashSet</w:t>
-      </w:r>
-      <w:proofErr w:type="spellEnd"/>
-      <w:r>
-        <w:t xml:space="preserve"> is the same as the </w:t>
-      </w:r>
-      <w:proofErr w:type="spellStart"/>
-      <w:r>
-        <w:t>ArrayList</w:t>
-      </w:r>
-      <w:proofErr w:type="spellEnd"/>
+        <w:t>When put the result in a HashSet, the size of the HashSet is the same as the ArrayList</w:t>
+      </w:r>
       <w:r>
         <w:t>, implying no duplication in ladder.</w:t>
       </w:r>
@@ -404,11 +322,9 @@
       <w:r>
         <w:t xml:space="preserve">Test name: </w:t>
       </w:r>
-      <w:proofErr w:type="spellStart"/>
       <w:r>
         <w:t>testDFS</w:t>
       </w:r>
-      <w:proofErr w:type="spellEnd"/>
     </w:p>
     <w:p>
       <w:pPr>
@@ -428,13 +344,8 @@
         <w:t>s</w:t>
       </w:r>
       <w:r>
-        <w:t xml:space="preserve"> the ladder produced by DFS is </w:t>
-      </w:r>
-      <w:proofErr w:type="gramStart"/>
-      <w:r>
-        <w:t>correct</w:t>
-      </w:r>
-      <w:proofErr w:type="gramEnd"/>
+        <w:t xml:space="preserve"> the ladder produced by DFS is correct</w:t>
+      </w:r>
     </w:p>
     <w:p>
       <w:pPr>
@@ -463,15 +374,7 @@
         <w:t xml:space="preserve">Expected output for a good module: </w:t>
       </w:r>
       <w:r>
-        <w:t xml:space="preserve">The </w:t>
-      </w:r>
-      <w:proofErr w:type="spellStart"/>
-      <w:r>
-        <w:t>arrayList</w:t>
-      </w:r>
-      <w:proofErr w:type="spellEnd"/>
-      <w:r>
-        <w:t xml:space="preserve"> </w:t>
+        <w:t xml:space="preserve">The arrayList </w:t>
       </w:r>
       <w:r>
         <w:t>contains start and end word, and size greater than 2</w:t>
@@ -511,14 +414,9 @@
       <w:r>
         <w:t xml:space="preserve">Test name: </w:t>
       </w:r>
-      <w:proofErr w:type="spellStart"/>
-      <w:r>
-        <w:t>testB</w:t>
-      </w:r>
-      <w:r>
-        <w:t>FS</w:t>
-      </w:r>
-      <w:proofErr w:type="spellEnd"/>
+      <w:r>
+        <w:t>testBFS</w:t>
+      </w:r>
     </w:p>
     <w:p>
       <w:pPr>
@@ -538,13 +436,8 @@
         <w:t xml:space="preserve"> the ladder produced by B</w:t>
       </w:r>
       <w:r>
-        <w:t xml:space="preserve">FS is </w:t>
-      </w:r>
-      <w:proofErr w:type="gramStart"/>
-      <w:r>
-        <w:t>correct</w:t>
-      </w:r>
-      <w:proofErr w:type="gramEnd"/>
+        <w:t>FS is correct</w:t>
+      </w:r>
     </w:p>
     <w:p>
       <w:pPr>
@@ -573,15 +466,7 @@
         <w:t xml:space="preserve">Expected output for a good module: </w:t>
       </w:r>
       <w:r>
-        <w:t xml:space="preserve">The </w:t>
-      </w:r>
-      <w:proofErr w:type="spellStart"/>
-      <w:r>
-        <w:t>arrayList</w:t>
-      </w:r>
-      <w:proofErr w:type="spellEnd"/>
-      <w:r>
-        <w:t xml:space="preserve"> contains start and end word, and size greater than 2 if start is not equal to end and start and end is not one character away and we know that there exists a ladder.</w:t>
+        <w:t>The arrayList contains start and end word, and size greater than 2 if start is not equal to end and start and end is not one character away and we know that there exists a ladder.</w:t>
       </w:r>
     </w:p>
     <w:p>
@@ -604,8 +489,6 @@
         <w:pStyle w:val="ListParagraph"/>
         <w:ind w:left="779"/>
       </w:pPr>
-      <w:bookmarkStart w:id="0" w:name="_GoBack"/>
-      <w:bookmarkEnd w:id="0"/>
     </w:p>
     <w:p>
       <w:r>
@@ -622,16 +505,8 @@
         </w:numPr>
       </w:pPr>
       <w:r>
-        <w:t xml:space="preserve">Test name: </w:t>
-      </w:r>
-      <w:proofErr w:type="spellStart"/>
-      <w:r>
-        <w:t>testBFS</w:t>
-      </w:r>
-      <w:r>
-        <w:t>andDFS</w:t>
-      </w:r>
-      <w:proofErr w:type="spellEnd"/>
+        <w:t>Test name: testBFSandDFS</w:t>
+      </w:r>
     </w:p>
     <w:p>
       <w:pPr>
@@ -703,6 +578,2397 @@
       <w:pPr>
         <w:pStyle w:val="ListParagraph"/>
       </w:pPr>
+    </w:p>
+    <w:p>
+      <w:pPr>
+        <w:pStyle w:val="ListParagraph"/>
+      </w:pPr>
+    </w:p>
+    <w:p>
+      <w:pPr>
+        <w:pStyle w:val="ListParagraph"/>
+        <w:jc w:val="center"/>
+        <w:rPr>
+          <w:b/>
+          <w:sz w:val="28"/>
+          <w:szCs w:val="28"/>
+        </w:rPr>
+      </w:pPr>
+      <w:r>
+        <w:rPr>
+          <w:b/>
+          <w:sz w:val="28"/>
+          <w:szCs w:val="28"/>
+        </w:rPr>
+        <w:t>Unit Test Code</w:t>
+      </w:r>
+    </w:p>
+    <w:p>
+      <w:pPr>
+        <w:rPr>
+          <w:rFonts w:ascii="Consolas" w:hAnsi="Consolas"/>
+          <w:sz w:val="18"/>
+          <w:szCs w:val="18"/>
+        </w:rPr>
+      </w:pPr>
+      <w:r>
+        <w:rPr>
+          <w:rFonts w:ascii="Consolas" w:hAnsi="Consolas"/>
+          <w:sz w:val="18"/>
+          <w:szCs w:val="18"/>
+        </w:rPr>
+        <w:t>@Before</w:t>
+      </w:r>
+    </w:p>
+    <w:p>
+      <w:pPr>
+        <w:rPr>
+          <w:rFonts w:ascii="Consolas" w:hAnsi="Consolas"/>
+          <w:sz w:val="18"/>
+          <w:szCs w:val="18"/>
+        </w:rPr>
+      </w:pPr>
+      <w:r>
+        <w:rPr>
+          <w:rFonts w:ascii="Consolas" w:hAnsi="Consolas"/>
+          <w:sz w:val="18"/>
+          <w:szCs w:val="18"/>
+        </w:rPr>
+        <w:t>public void setup(){</w:t>
+      </w:r>
+    </w:p>
+    <w:p>
+      <w:pPr>
+        <w:rPr>
+          <w:rFonts w:ascii="Consolas" w:hAnsi="Consolas"/>
+          <w:sz w:val="18"/>
+          <w:szCs w:val="18"/>
+        </w:rPr>
+      </w:pPr>
+      <w:r>
+        <w:rPr>
+          <w:rFonts w:ascii="Consolas" w:hAnsi="Consolas"/>
+          <w:sz w:val="18"/>
+          <w:szCs w:val="18"/>
+        </w:rPr>
+        <w:t xml:space="preserve">    Main.initialize();</w:t>
+      </w:r>
+    </w:p>
+    <w:p>
+      <w:pPr>
+        <w:rPr>
+          <w:rFonts w:ascii="Consolas" w:hAnsi="Consolas"/>
+          <w:sz w:val="18"/>
+          <w:szCs w:val="18"/>
+        </w:rPr>
+      </w:pPr>
+      <w:r>
+        <w:rPr>
+          <w:rFonts w:ascii="Consolas" w:hAnsi="Consolas"/>
+          <w:sz w:val="18"/>
+          <w:szCs w:val="18"/>
+        </w:rPr>
+        <w:t>}</w:t>
+      </w:r>
+    </w:p>
+    <w:p>
+      <w:pPr>
+        <w:rPr>
+          <w:rFonts w:ascii="Consolas" w:hAnsi="Consolas"/>
+          <w:sz w:val="18"/>
+          <w:szCs w:val="18"/>
+        </w:rPr>
+      </w:pPr>
+    </w:p>
+    <w:p>
+      <w:pPr>
+        <w:rPr>
+          <w:rFonts w:ascii="Consolas" w:hAnsi="Consolas"/>
+          <w:sz w:val="18"/>
+          <w:szCs w:val="18"/>
+        </w:rPr>
+      </w:pPr>
+      <w:r>
+        <w:rPr>
+          <w:rFonts w:ascii="Consolas" w:hAnsi="Consolas"/>
+          <w:sz w:val="18"/>
+          <w:szCs w:val="18"/>
+        </w:rPr>
+        <w:t>@Test</w:t>
+      </w:r>
+    </w:p>
+    <w:p>
+      <w:pPr>
+        <w:rPr>
+          <w:rFonts w:ascii="Consolas" w:hAnsi="Consolas"/>
+          <w:sz w:val="18"/>
+          <w:szCs w:val="18"/>
+        </w:rPr>
+      </w:pPr>
+      <w:r>
+        <w:rPr>
+          <w:rFonts w:ascii="Consolas" w:hAnsi="Consolas"/>
+          <w:sz w:val="18"/>
+          <w:szCs w:val="18"/>
+        </w:rPr>
+        <w:t>public void testParse() {</w:t>
+      </w:r>
+    </w:p>
+    <w:p>
+      <w:pPr>
+        <w:rPr>
+          <w:rFonts w:ascii="Consolas" w:hAnsi="Consolas"/>
+          <w:sz w:val="18"/>
+          <w:szCs w:val="18"/>
+        </w:rPr>
+      </w:pPr>
+      <w:r>
+        <w:rPr>
+          <w:rFonts w:ascii="Consolas" w:hAnsi="Consolas"/>
+          <w:sz w:val="18"/>
+          <w:szCs w:val="18"/>
+        </w:rPr>
+        <w:t xml:space="preserve">    String input = "hello world";</w:t>
+      </w:r>
+    </w:p>
+    <w:p>
+      <w:pPr>
+        <w:rPr>
+          <w:rFonts w:ascii="Consolas" w:hAnsi="Consolas"/>
+          <w:sz w:val="18"/>
+          <w:szCs w:val="18"/>
+        </w:rPr>
+      </w:pPr>
+      <w:r>
+        <w:rPr>
+          <w:rFonts w:ascii="Consolas" w:hAnsi="Consolas"/>
+          <w:sz w:val="18"/>
+          <w:szCs w:val="18"/>
+        </w:rPr>
+        <w:t xml:space="preserve">    Scanner scan = new Scanner(input);</w:t>
+      </w:r>
+    </w:p>
+    <w:p>
+      <w:pPr>
+        <w:rPr>
+          <w:rFonts w:ascii="Consolas" w:hAnsi="Consolas"/>
+          <w:sz w:val="18"/>
+          <w:szCs w:val="18"/>
+        </w:rPr>
+      </w:pPr>
+      <w:r>
+        <w:rPr>
+          <w:rFonts w:ascii="Consolas" w:hAnsi="Consolas"/>
+          <w:sz w:val="18"/>
+          <w:szCs w:val="18"/>
+        </w:rPr>
+        <w:t xml:space="preserve">    ArrayList&lt;String&gt; expected = new ArrayList&lt;&gt;();</w:t>
+      </w:r>
+    </w:p>
+    <w:p>
+      <w:pPr>
+        <w:rPr>
+          <w:rFonts w:ascii="Consolas" w:hAnsi="Consolas"/>
+          <w:sz w:val="18"/>
+          <w:szCs w:val="18"/>
+        </w:rPr>
+      </w:pPr>
+      <w:r>
+        <w:rPr>
+          <w:rFonts w:ascii="Consolas" w:hAnsi="Consolas"/>
+          <w:sz w:val="18"/>
+          <w:szCs w:val="18"/>
+        </w:rPr>
+        <w:t xml:space="preserve">    expected.add("hello");</w:t>
+      </w:r>
+    </w:p>
+    <w:p>
+      <w:pPr>
+        <w:rPr>
+          <w:rFonts w:ascii="Consolas" w:hAnsi="Consolas"/>
+          <w:sz w:val="18"/>
+          <w:szCs w:val="18"/>
+        </w:rPr>
+      </w:pPr>
+      <w:r>
+        <w:rPr>
+          <w:rFonts w:ascii="Consolas" w:hAnsi="Consolas"/>
+          <w:sz w:val="18"/>
+          <w:szCs w:val="18"/>
+        </w:rPr>
+        <w:t xml:space="preserve">    expected.add("world");</w:t>
+      </w:r>
+    </w:p>
+    <w:p>
+      <w:pPr>
+        <w:rPr>
+          <w:rFonts w:ascii="Consolas" w:hAnsi="Consolas"/>
+          <w:sz w:val="18"/>
+          <w:szCs w:val="18"/>
+        </w:rPr>
+      </w:pPr>
+      <w:r>
+        <w:rPr>
+          <w:rFonts w:ascii="Consolas" w:hAnsi="Consolas"/>
+          <w:sz w:val="18"/>
+          <w:szCs w:val="18"/>
+        </w:rPr>
+        <w:t xml:space="preserve">    assertEquals(expected, Main.parse(scan));</w:t>
+      </w:r>
+    </w:p>
+    <w:p>
+      <w:pPr>
+        <w:rPr>
+          <w:rFonts w:ascii="Consolas" w:hAnsi="Consolas"/>
+          <w:sz w:val="18"/>
+          <w:szCs w:val="18"/>
+        </w:rPr>
+      </w:pPr>
+    </w:p>
+    <w:p>
+      <w:pPr>
+        <w:rPr>
+          <w:rFonts w:ascii="Consolas" w:hAnsi="Consolas"/>
+          <w:sz w:val="18"/>
+          <w:szCs w:val="18"/>
+        </w:rPr>
+      </w:pPr>
+      <w:r>
+        <w:rPr>
+          <w:rFonts w:ascii="Consolas" w:hAnsi="Consolas"/>
+          <w:sz w:val="18"/>
+          <w:szCs w:val="18"/>
+        </w:rPr>
+        <w:t xml:space="preserve">    ArrayList&lt;String&gt; words = Main.parse(new Scanner("start money"));</w:t>
+      </w:r>
+    </w:p>
+    <w:p>
+      <w:pPr>
+        <w:rPr>
+          <w:rFonts w:ascii="Consolas" w:hAnsi="Consolas"/>
+          <w:sz w:val="18"/>
+          <w:szCs w:val="18"/>
+        </w:rPr>
+      </w:pPr>
+      <w:r>
+        <w:rPr>
+          <w:rFonts w:ascii="Consolas" w:hAnsi="Consolas"/>
+          <w:sz w:val="18"/>
+          <w:szCs w:val="18"/>
+        </w:rPr>
+        <w:t xml:space="preserve">    assertTrue(words.get(0).equals("start")&amp;&amp;words.get(1).equals("money"));</w:t>
+      </w:r>
+    </w:p>
+    <w:p>
+      <w:pPr>
+        <w:rPr>
+          <w:rFonts w:ascii="Consolas" w:hAnsi="Consolas"/>
+          <w:sz w:val="18"/>
+          <w:szCs w:val="18"/>
+        </w:rPr>
+      </w:pPr>
+      <w:r>
+        <w:rPr>
+          <w:rFonts w:ascii="Consolas" w:hAnsi="Consolas"/>
+          <w:sz w:val="18"/>
+          <w:szCs w:val="18"/>
+        </w:rPr>
+        <w:t xml:space="preserve">    words = Main.parse(new Scanner("start</w:t>
+      </w:r>
+      <w:r>
+        <w:rPr>
+          <w:rFonts w:ascii="Consolas" w:hAnsi="Consolas"/>
+          <w:sz w:val="18"/>
+          <w:szCs w:val="18"/>
+        </w:rPr>
+        <w:tab/>
+      </w:r>
+      <w:r>
+        <w:rPr>
+          <w:rFonts w:ascii="Consolas" w:hAnsi="Consolas"/>
+          <w:sz w:val="18"/>
+          <w:szCs w:val="18"/>
+        </w:rPr>
+        <w:tab/>
+      </w:r>
+      <w:r>
+        <w:rPr>
+          <w:rFonts w:ascii="Consolas" w:hAnsi="Consolas"/>
+          <w:sz w:val="18"/>
+          <w:szCs w:val="18"/>
+        </w:rPr>
+        <w:tab/>
+        <w:t>money"));</w:t>
+      </w:r>
+    </w:p>
+    <w:p>
+      <w:pPr>
+        <w:rPr>
+          <w:rFonts w:ascii="Consolas" w:hAnsi="Consolas"/>
+          <w:sz w:val="18"/>
+          <w:szCs w:val="18"/>
+        </w:rPr>
+      </w:pPr>
+      <w:r>
+        <w:rPr>
+          <w:rFonts w:ascii="Consolas" w:hAnsi="Consolas"/>
+          <w:sz w:val="18"/>
+          <w:szCs w:val="18"/>
+        </w:rPr>
+        <w:t xml:space="preserve">    assertTrue(words.get(0).equals("start")&amp;&amp;words.get(1).equals("money"));</w:t>
+      </w:r>
+    </w:p>
+    <w:p>
+      <w:pPr>
+        <w:rPr>
+          <w:rFonts w:ascii="Consolas" w:hAnsi="Consolas"/>
+          <w:sz w:val="18"/>
+          <w:szCs w:val="18"/>
+        </w:rPr>
+      </w:pPr>
+      <w:r>
+        <w:rPr>
+          <w:rFonts w:ascii="Consolas" w:hAnsi="Consolas"/>
+          <w:sz w:val="18"/>
+          <w:szCs w:val="18"/>
+        </w:rPr>
+        <w:t xml:space="preserve">    words = Main.parse(new Scanner("START MONEY"));</w:t>
+      </w:r>
+    </w:p>
+    <w:p>
+      <w:pPr>
+        <w:rPr>
+          <w:rFonts w:ascii="Consolas" w:hAnsi="Consolas"/>
+          <w:sz w:val="18"/>
+          <w:szCs w:val="18"/>
+        </w:rPr>
+      </w:pPr>
+      <w:r>
+        <w:rPr>
+          <w:rFonts w:ascii="Consolas" w:hAnsi="Consolas"/>
+          <w:sz w:val="18"/>
+          <w:szCs w:val="18"/>
+        </w:rPr>
+        <w:t xml:space="preserve">    assertTrue(words.get(0).equals("start")&amp;&amp;words.get(1).equals("money"));</w:t>
+      </w:r>
+    </w:p>
+    <w:p>
+      <w:pPr>
+        <w:rPr>
+          <w:rFonts w:ascii="Consolas" w:hAnsi="Consolas"/>
+          <w:sz w:val="18"/>
+          <w:szCs w:val="18"/>
+        </w:rPr>
+      </w:pPr>
+      <w:r>
+        <w:rPr>
+          <w:rFonts w:ascii="Consolas" w:hAnsi="Consolas"/>
+          <w:sz w:val="18"/>
+          <w:szCs w:val="18"/>
+        </w:rPr>
+        <w:t>}</w:t>
+      </w:r>
+    </w:p>
+    <w:p>
+      <w:pPr>
+        <w:rPr>
+          <w:rFonts w:ascii="Consolas" w:hAnsi="Consolas"/>
+          <w:sz w:val="18"/>
+          <w:szCs w:val="18"/>
+        </w:rPr>
+      </w:pPr>
+    </w:p>
+    <w:p>
+      <w:pPr>
+        <w:rPr>
+          <w:rFonts w:ascii="Consolas" w:hAnsi="Consolas"/>
+          <w:sz w:val="18"/>
+          <w:szCs w:val="18"/>
+        </w:rPr>
+      </w:pPr>
+      <w:r>
+        <w:rPr>
+          <w:rFonts w:ascii="Consolas" w:hAnsi="Consolas"/>
+          <w:sz w:val="18"/>
+          <w:szCs w:val="18"/>
+        </w:rPr>
+        <w:t>@Test(timeout = 30000)</w:t>
+      </w:r>
+    </w:p>
+    <w:p>
+      <w:pPr>
+        <w:rPr>
+          <w:rFonts w:ascii="Consolas" w:hAnsi="Consolas"/>
+          <w:sz w:val="18"/>
+          <w:szCs w:val="18"/>
+        </w:rPr>
+      </w:pPr>
+      <w:r>
+        <w:rPr>
+          <w:rFonts w:ascii="Consolas" w:hAnsi="Consolas"/>
+          <w:sz w:val="18"/>
+          <w:szCs w:val="18"/>
+        </w:rPr>
+        <w:t>public void testCountDiff() {</w:t>
+      </w:r>
+    </w:p>
+    <w:p>
+      <w:pPr>
+        <w:rPr>
+          <w:rFonts w:ascii="Consolas" w:hAnsi="Consolas"/>
+          <w:sz w:val="18"/>
+          <w:szCs w:val="18"/>
+        </w:rPr>
+      </w:pPr>
+      <w:r>
+        <w:rPr>
+          <w:rFonts w:ascii="Consolas" w:hAnsi="Consolas"/>
+          <w:sz w:val="18"/>
+          <w:szCs w:val="18"/>
+        </w:rPr>
+        <w:t xml:space="preserve">    Assert.assertEquals(2, Main.getDifference("apple", "apppp"));</w:t>
+      </w:r>
+    </w:p>
+    <w:p>
+      <w:pPr>
+        <w:rPr>
+          <w:rFonts w:ascii="Consolas" w:hAnsi="Consolas"/>
+          <w:sz w:val="18"/>
+          <w:szCs w:val="18"/>
+        </w:rPr>
+      </w:pPr>
+      <w:r>
+        <w:rPr>
+          <w:rFonts w:ascii="Consolas" w:hAnsi="Consolas"/>
+          <w:sz w:val="18"/>
+          <w:szCs w:val="18"/>
+        </w:rPr>
+        <w:t xml:space="preserve">    Assert.assertEquals(5, Main.getDifference("11111", "apppp"));</w:t>
+      </w:r>
+    </w:p>
+    <w:p>
+      <w:pPr>
+        <w:rPr>
+          <w:rFonts w:ascii="Consolas" w:hAnsi="Consolas"/>
+          <w:sz w:val="18"/>
+          <w:szCs w:val="18"/>
+        </w:rPr>
+      </w:pPr>
+      <w:r>
+        <w:rPr>
+          <w:rFonts w:ascii="Consolas" w:hAnsi="Consolas"/>
+          <w:sz w:val="18"/>
+          <w:szCs w:val="18"/>
+        </w:rPr>
+        <w:t xml:space="preserve">    Assert.assertEquals(1, Main.getDifference("count", "cbunt"));</w:t>
+      </w:r>
+    </w:p>
+    <w:p>
+      <w:pPr>
+        <w:rPr>
+          <w:rFonts w:ascii="Consolas" w:hAnsi="Consolas"/>
+          <w:sz w:val="18"/>
+          <w:szCs w:val="18"/>
+        </w:rPr>
+      </w:pPr>
+      <w:r>
+        <w:rPr>
+          <w:rFonts w:ascii="Consolas" w:hAnsi="Consolas"/>
+          <w:sz w:val="18"/>
+          <w:szCs w:val="18"/>
+        </w:rPr>
+        <w:t xml:space="preserve">    Assert.assertEquals(4, Main.getDifference("apple", "sspss"));</w:t>
+      </w:r>
+    </w:p>
+    <w:p>
+      <w:pPr>
+        <w:rPr>
+          <w:rFonts w:ascii="Consolas" w:hAnsi="Consolas"/>
+          <w:sz w:val="18"/>
+          <w:szCs w:val="18"/>
+        </w:rPr>
+      </w:pPr>
+      <w:r>
+        <w:rPr>
+          <w:rFonts w:ascii="Consolas" w:hAnsi="Consolas"/>
+          <w:sz w:val="18"/>
+          <w:szCs w:val="18"/>
+        </w:rPr>
+        <w:t xml:space="preserve">    Assert.assertEquals(5, Main.getDifference("apple", "sssss"));</w:t>
+      </w:r>
+    </w:p>
+    <w:p>
+      <w:pPr>
+        <w:rPr>
+          <w:rFonts w:ascii="Consolas" w:hAnsi="Consolas"/>
+          <w:sz w:val="18"/>
+          <w:szCs w:val="18"/>
+        </w:rPr>
+      </w:pPr>
+      <w:r>
+        <w:rPr>
+          <w:rFonts w:ascii="Consolas" w:hAnsi="Consolas"/>
+          <w:sz w:val="18"/>
+          <w:szCs w:val="18"/>
+        </w:rPr>
+        <w:t xml:space="preserve">    Assert.assertEquals(3, Main.getDifference("apple", "apsss"));</w:t>
+      </w:r>
+    </w:p>
+    <w:p>
+      <w:pPr>
+        <w:rPr>
+          <w:rFonts w:ascii="Consolas" w:hAnsi="Consolas"/>
+          <w:sz w:val="18"/>
+          <w:szCs w:val="18"/>
+        </w:rPr>
+      </w:pPr>
+      <w:r>
+        <w:rPr>
+          <w:rFonts w:ascii="Consolas" w:hAnsi="Consolas"/>
+          <w:sz w:val="18"/>
+          <w:szCs w:val="18"/>
+        </w:rPr>
+        <w:t xml:space="preserve">    Assert.assertEquals(0, Main.getDifference("apple", "apple"));</w:t>
+      </w:r>
+    </w:p>
+    <w:p>
+      <w:pPr>
+        <w:rPr>
+          <w:rFonts w:ascii="Consolas" w:hAnsi="Consolas"/>
+          <w:sz w:val="18"/>
+          <w:szCs w:val="18"/>
+        </w:rPr>
+      </w:pPr>
+      <w:r>
+        <w:rPr>
+          <w:rFonts w:ascii="Consolas" w:hAnsi="Consolas"/>
+          <w:sz w:val="18"/>
+          <w:szCs w:val="18"/>
+        </w:rPr>
+        <w:t>}</w:t>
+      </w:r>
+    </w:p>
+    <w:p>
+      <w:pPr>
+        <w:rPr>
+          <w:rFonts w:ascii="Consolas" w:hAnsi="Consolas"/>
+          <w:sz w:val="18"/>
+          <w:szCs w:val="18"/>
+        </w:rPr>
+      </w:pPr>
+    </w:p>
+    <w:p>
+      <w:pPr>
+        <w:rPr>
+          <w:rFonts w:ascii="Consolas" w:hAnsi="Consolas"/>
+          <w:sz w:val="18"/>
+          <w:szCs w:val="18"/>
+        </w:rPr>
+      </w:pPr>
+      <w:r>
+        <w:rPr>
+          <w:rFonts w:ascii="Consolas" w:hAnsi="Consolas"/>
+          <w:sz w:val="18"/>
+          <w:szCs w:val="18"/>
+        </w:rPr>
+        <w:t>@Test</w:t>
+      </w:r>
+    </w:p>
+    <w:p>
+      <w:pPr>
+        <w:rPr>
+          <w:rFonts w:ascii="Consolas" w:hAnsi="Consolas"/>
+          <w:sz w:val="18"/>
+          <w:szCs w:val="18"/>
+        </w:rPr>
+      </w:pPr>
+      <w:r>
+        <w:rPr>
+          <w:rFonts w:ascii="Consolas" w:hAnsi="Consolas"/>
+          <w:sz w:val="18"/>
+          <w:szCs w:val="18"/>
+        </w:rPr>
+        <w:t>public void testSortNeighbors() {</w:t>
+      </w:r>
+    </w:p>
+    <w:p>
+      <w:pPr>
+        <w:rPr>
+          <w:rFonts w:ascii="Consolas" w:hAnsi="Consolas"/>
+          <w:sz w:val="18"/>
+          <w:szCs w:val="18"/>
+        </w:rPr>
+      </w:pPr>
+      <w:r>
+        <w:rPr>
+          <w:rFonts w:ascii="Consolas" w:hAnsi="Consolas"/>
+          <w:sz w:val="18"/>
+          <w:szCs w:val="18"/>
+        </w:rPr>
+        <w:t xml:space="preserve">    Assert.assertArrayEquals(new String[]{"appli", "apppp", "ppppp"}, Main.sortNeighbors("apple", new ArrayList&lt;&gt;(Arrays.asList(new String[]{"ppppp", "appli", "apppp"}))).toArray());</w:t>
+      </w:r>
+    </w:p>
+    <w:p>
+      <w:pPr>
+        <w:rPr>
+          <w:rFonts w:ascii="Consolas" w:hAnsi="Consolas"/>
+          <w:sz w:val="18"/>
+          <w:szCs w:val="18"/>
+        </w:rPr>
+      </w:pPr>
+      <w:r>
+        <w:rPr>
+          <w:rFonts w:ascii="Consolas" w:hAnsi="Consolas"/>
+          <w:sz w:val="18"/>
+          <w:szCs w:val="18"/>
+        </w:rPr>
+        <w:t xml:space="preserve">    Assert.assertArrayEquals(new String[]{"appli", "apppp", "ppppp"}, Main.sortNeighbors("apple", new ArrayList&lt;&gt;(Arrays.asList(new String[]{"appli", "apppp", "ppppp"}))).toArray());</w:t>
+      </w:r>
+    </w:p>
+    <w:p>
+      <w:pPr>
+        <w:rPr>
+          <w:rFonts w:ascii="Consolas" w:hAnsi="Consolas"/>
+          <w:sz w:val="18"/>
+          <w:szCs w:val="18"/>
+        </w:rPr>
+      </w:pPr>
+      <w:r>
+        <w:rPr>
+          <w:rFonts w:ascii="Consolas" w:hAnsi="Consolas"/>
+          <w:sz w:val="18"/>
+          <w:szCs w:val="18"/>
+        </w:rPr>
+        <w:t xml:space="preserve">    Assert.assertArrayEquals(new String[]{"appli", "apppp", "apiii", "azzzz", "zzzzz"}, Main.sortNeighbors("apple", new ArrayList&lt;&gt;(Arrays.asList(new String[]{"zzzzz", "appli", "apppp", "apiii", "azzzz"}))).toArray());</w:t>
+      </w:r>
+    </w:p>
+    <w:p>
+      <w:pPr>
+        <w:rPr>
+          <w:rFonts w:ascii="Consolas" w:hAnsi="Consolas"/>
+          <w:sz w:val="18"/>
+          <w:szCs w:val="18"/>
+        </w:rPr>
+      </w:pPr>
+      <w:r>
+        <w:rPr>
+          <w:rFonts w:ascii="Consolas" w:hAnsi="Consolas"/>
+          <w:sz w:val="18"/>
+          <w:szCs w:val="18"/>
+        </w:rPr>
+        <w:t>}</w:t>
+      </w:r>
+    </w:p>
+    <w:p>
+      <w:pPr>
+        <w:rPr>
+          <w:rFonts w:ascii="Consolas" w:hAnsi="Consolas"/>
+          <w:sz w:val="18"/>
+          <w:szCs w:val="18"/>
+        </w:rPr>
+      </w:pPr>
+    </w:p>
+    <w:p>
+      <w:pPr>
+        <w:rPr>
+          <w:rFonts w:ascii="Consolas" w:hAnsi="Consolas"/>
+          <w:sz w:val="18"/>
+          <w:szCs w:val="18"/>
+        </w:rPr>
+      </w:pPr>
+      <w:r>
+        <w:rPr>
+          <w:rFonts w:ascii="Consolas" w:hAnsi="Consolas"/>
+          <w:sz w:val="18"/>
+          <w:szCs w:val="18"/>
+        </w:rPr>
+        <w:t>@Test</w:t>
+      </w:r>
+    </w:p>
+    <w:p>
+      <w:pPr>
+        <w:rPr>
+          <w:rFonts w:ascii="Consolas" w:hAnsi="Consolas"/>
+          <w:sz w:val="18"/>
+          <w:szCs w:val="18"/>
+        </w:rPr>
+      </w:pPr>
+      <w:r>
+        <w:rPr>
+          <w:rFonts w:ascii="Consolas" w:hAnsi="Consolas"/>
+          <w:sz w:val="18"/>
+          <w:szCs w:val="18"/>
+        </w:rPr>
+        <w:t>public void testBFSAndDFS(){</w:t>
+      </w:r>
+    </w:p>
+    <w:p>
+      <w:pPr>
+        <w:rPr>
+          <w:rFonts w:ascii="Consolas" w:hAnsi="Consolas"/>
+          <w:sz w:val="18"/>
+          <w:szCs w:val="18"/>
+        </w:rPr>
+      </w:pPr>
+      <w:r>
+        <w:rPr>
+          <w:rFonts w:ascii="Consolas" w:hAnsi="Consolas"/>
+          <w:sz w:val="18"/>
+          <w:szCs w:val="18"/>
+        </w:rPr>
+        <w:t xml:space="preserve">    Random randomGenerator = new Random();</w:t>
+      </w:r>
+      <w:bookmarkStart w:id="0" w:name="_GoBack"/>
+      <w:bookmarkEnd w:id="0"/>
+    </w:p>
+    <w:p>
+      <w:pPr>
+        <w:rPr>
+          <w:rFonts w:ascii="Consolas" w:hAnsi="Consolas"/>
+          <w:sz w:val="18"/>
+          <w:szCs w:val="18"/>
+        </w:rPr>
+      </w:pPr>
+      <w:r>
+        <w:rPr>
+          <w:rFonts w:ascii="Consolas" w:hAnsi="Consolas"/>
+          <w:sz w:val="18"/>
+          <w:szCs w:val="18"/>
+        </w:rPr>
+        <w:t xml:space="preserve">    String[] dictString =dict.toArray(new String[dict.size()]);</w:t>
+      </w:r>
+    </w:p>
+    <w:p>
+      <w:pPr>
+        <w:rPr>
+          <w:rFonts w:ascii="Consolas" w:hAnsi="Consolas"/>
+          <w:sz w:val="18"/>
+          <w:szCs w:val="18"/>
+        </w:rPr>
+      </w:pPr>
+      <w:r>
+        <w:rPr>
+          <w:rFonts w:ascii="Consolas" w:hAnsi="Consolas"/>
+          <w:sz w:val="18"/>
+          <w:szCs w:val="18"/>
+        </w:rPr>
+        <w:t xml:space="preserve">    for(int i=0; i&lt;10; i++){</w:t>
+      </w:r>
+    </w:p>
+    <w:p>
+      <w:pPr>
+        <w:rPr>
+          <w:rFonts w:ascii="Consolas" w:hAnsi="Consolas"/>
+          <w:sz w:val="18"/>
+          <w:szCs w:val="18"/>
+        </w:rPr>
+      </w:pPr>
+      <w:r>
+        <w:rPr>
+          <w:rFonts w:ascii="Consolas" w:hAnsi="Consolas"/>
+          <w:sz w:val="18"/>
+          <w:szCs w:val="18"/>
+        </w:rPr>
+        <w:t xml:space="preserve">        int i1 = randomGenerator.nextInt(dictString.length);</w:t>
+      </w:r>
+    </w:p>
+    <w:p>
+      <w:pPr>
+        <w:rPr>
+          <w:rFonts w:ascii="Consolas" w:hAnsi="Consolas"/>
+          <w:sz w:val="18"/>
+          <w:szCs w:val="18"/>
+        </w:rPr>
+      </w:pPr>
+      <w:r>
+        <w:rPr>
+          <w:rFonts w:ascii="Consolas" w:hAnsi="Consolas"/>
+          <w:sz w:val="18"/>
+          <w:szCs w:val="18"/>
+        </w:rPr>
+        <w:t xml:space="preserve">        int i2 = randomGenerator.nextInt(dictString.length);</w:t>
+      </w:r>
+    </w:p>
+    <w:p>
+      <w:pPr>
+        <w:rPr>
+          <w:rFonts w:ascii="Consolas" w:hAnsi="Consolas"/>
+          <w:sz w:val="18"/>
+          <w:szCs w:val="18"/>
+        </w:rPr>
+      </w:pPr>
+      <w:r>
+        <w:rPr>
+          <w:rFonts w:ascii="Consolas" w:hAnsi="Consolas"/>
+          <w:sz w:val="18"/>
+          <w:szCs w:val="18"/>
+        </w:rPr>
+        <w:t xml:space="preserve">        String word1 = dictString[i1].toLowerCase();</w:t>
+      </w:r>
+    </w:p>
+    <w:p>
+      <w:pPr>
+        <w:rPr>
+          <w:rFonts w:ascii="Consolas" w:hAnsi="Consolas"/>
+          <w:sz w:val="18"/>
+          <w:szCs w:val="18"/>
+        </w:rPr>
+      </w:pPr>
+      <w:r>
+        <w:rPr>
+          <w:rFonts w:ascii="Consolas" w:hAnsi="Consolas"/>
+          <w:sz w:val="18"/>
+          <w:szCs w:val="18"/>
+        </w:rPr>
+        <w:t xml:space="preserve">        String word2 = dictString[i2].toLowerCase();</w:t>
+      </w:r>
+    </w:p>
+    <w:p>
+      <w:pPr>
+        <w:rPr>
+          <w:rFonts w:ascii="Consolas" w:hAnsi="Consolas"/>
+          <w:sz w:val="18"/>
+          <w:szCs w:val="18"/>
+        </w:rPr>
+      </w:pPr>
+      <w:r>
+        <w:rPr>
+          <w:rFonts w:ascii="Consolas" w:hAnsi="Consolas"/>
+          <w:sz w:val="18"/>
+          <w:szCs w:val="18"/>
+        </w:rPr>
+        <w:t xml:space="preserve">        ArrayList&lt;String&gt; bfs = Main.getWordLadderBFS(word1,word2);</w:t>
+      </w:r>
+    </w:p>
+    <w:p>
+      <w:pPr>
+        <w:rPr>
+          <w:rFonts w:ascii="Consolas" w:hAnsi="Consolas"/>
+          <w:sz w:val="18"/>
+          <w:szCs w:val="18"/>
+        </w:rPr>
+      </w:pPr>
+      <w:r>
+        <w:rPr>
+          <w:rFonts w:ascii="Consolas" w:hAnsi="Consolas"/>
+          <w:sz w:val="18"/>
+          <w:szCs w:val="18"/>
+        </w:rPr>
+        <w:t xml:space="preserve">        ArrayList&lt;String&gt; dfs = Main.getWordLadderDFS(word1,word2);</w:t>
+      </w:r>
+    </w:p>
+    <w:p>
+      <w:pPr>
+        <w:rPr>
+          <w:rFonts w:ascii="Consolas" w:hAnsi="Consolas"/>
+          <w:sz w:val="18"/>
+          <w:szCs w:val="18"/>
+        </w:rPr>
+      </w:pPr>
+    </w:p>
+    <w:p>
+      <w:pPr>
+        <w:rPr>
+          <w:rFonts w:ascii="Consolas" w:hAnsi="Consolas"/>
+          <w:sz w:val="18"/>
+          <w:szCs w:val="18"/>
+        </w:rPr>
+      </w:pPr>
+      <w:r>
+        <w:rPr>
+          <w:rFonts w:ascii="Consolas" w:hAnsi="Consolas"/>
+          <w:sz w:val="18"/>
+          <w:szCs w:val="18"/>
+        </w:rPr>
+        <w:t xml:space="preserve">        Assert.assertTrue((bfs.size()==0 &amp;&amp; dfs.size()==0) || (bfs.size()!=0 &amp;&amp; dfs.size()!=0));</w:t>
+      </w:r>
+    </w:p>
+    <w:p>
+      <w:pPr>
+        <w:rPr>
+          <w:rFonts w:ascii="Consolas" w:hAnsi="Consolas"/>
+          <w:sz w:val="18"/>
+          <w:szCs w:val="18"/>
+        </w:rPr>
+      </w:pPr>
+      <w:r>
+        <w:rPr>
+          <w:rFonts w:ascii="Consolas" w:hAnsi="Consolas"/>
+          <w:sz w:val="18"/>
+          <w:szCs w:val="18"/>
+        </w:rPr>
+        <w:t xml:space="preserve">        Assert.assertTrue((bfs.size()==0 &amp;&amp; dfs.size()==0) || (bfs.size() &lt;= dfs.size()));</w:t>
+      </w:r>
+    </w:p>
+    <w:p>
+      <w:pPr>
+        <w:rPr>
+          <w:rFonts w:ascii="Consolas" w:hAnsi="Consolas"/>
+          <w:sz w:val="18"/>
+          <w:szCs w:val="18"/>
+        </w:rPr>
+      </w:pPr>
+      <w:r>
+        <w:rPr>
+          <w:rFonts w:ascii="Consolas" w:hAnsi="Consolas"/>
+          <w:sz w:val="18"/>
+          <w:szCs w:val="18"/>
+        </w:rPr>
+        <w:t xml:space="preserve">    }</w:t>
+      </w:r>
+    </w:p>
+    <w:p>
+      <w:pPr>
+        <w:rPr>
+          <w:rFonts w:ascii="Consolas" w:hAnsi="Consolas"/>
+          <w:sz w:val="18"/>
+          <w:szCs w:val="18"/>
+        </w:rPr>
+      </w:pPr>
+      <w:r>
+        <w:rPr>
+          <w:rFonts w:ascii="Consolas" w:hAnsi="Consolas"/>
+          <w:sz w:val="18"/>
+          <w:szCs w:val="18"/>
+        </w:rPr>
+        <w:t>}</w:t>
+      </w:r>
+    </w:p>
+    <w:p>
+      <w:pPr>
+        <w:rPr>
+          <w:rFonts w:ascii="Consolas" w:hAnsi="Consolas"/>
+          <w:sz w:val="18"/>
+          <w:szCs w:val="18"/>
+        </w:rPr>
+      </w:pPr>
+    </w:p>
+    <w:p>
+      <w:pPr>
+        <w:rPr>
+          <w:rFonts w:ascii="Consolas" w:hAnsi="Consolas"/>
+          <w:sz w:val="18"/>
+          <w:szCs w:val="18"/>
+        </w:rPr>
+      </w:pPr>
+      <w:r>
+        <w:rPr>
+          <w:rFonts w:ascii="Consolas" w:hAnsi="Consolas"/>
+          <w:sz w:val="18"/>
+          <w:szCs w:val="18"/>
+        </w:rPr>
+        <w:t>@Test</w:t>
+      </w:r>
+    </w:p>
+    <w:p>
+      <w:pPr>
+        <w:rPr>
+          <w:rFonts w:ascii="Consolas" w:hAnsi="Consolas"/>
+          <w:sz w:val="18"/>
+          <w:szCs w:val="18"/>
+        </w:rPr>
+      </w:pPr>
+      <w:r>
+        <w:rPr>
+          <w:rFonts w:ascii="Consolas" w:hAnsi="Consolas"/>
+          <w:sz w:val="18"/>
+          <w:szCs w:val="18"/>
+        </w:rPr>
+        <w:t>public void testBFS(){</w:t>
+      </w:r>
+    </w:p>
+    <w:p>
+      <w:pPr>
+        <w:rPr>
+          <w:rFonts w:ascii="Consolas" w:hAnsi="Consolas"/>
+          <w:sz w:val="18"/>
+          <w:szCs w:val="18"/>
+        </w:rPr>
+      </w:pPr>
+      <w:r>
+        <w:rPr>
+          <w:rFonts w:ascii="Consolas" w:hAnsi="Consolas"/>
+          <w:sz w:val="18"/>
+          <w:szCs w:val="18"/>
+        </w:rPr>
+        <w:t xml:space="preserve">    assertTrue(Main.getWordLadderBFS("start", "start").size()==0);</w:t>
+      </w:r>
+    </w:p>
+    <w:p>
+      <w:pPr>
+        <w:rPr>
+          <w:rFonts w:ascii="Consolas" w:hAnsi="Consolas"/>
+          <w:sz w:val="18"/>
+          <w:szCs w:val="18"/>
+        </w:rPr>
+      </w:pPr>
+      <w:r>
+        <w:rPr>
+          <w:rFonts w:ascii="Consolas" w:hAnsi="Consolas"/>
+          <w:sz w:val="18"/>
+          <w:szCs w:val="18"/>
+        </w:rPr>
+        <w:t xml:space="preserve">    assertTrue(Main.getWordLadderBFS("bazoo", "habit").size()==0);</w:t>
+      </w:r>
+    </w:p>
+    <w:p>
+      <w:pPr>
+        <w:rPr>
+          <w:rFonts w:ascii="Consolas" w:hAnsi="Consolas"/>
+          <w:sz w:val="18"/>
+          <w:szCs w:val="18"/>
+        </w:rPr>
+      </w:pPr>
+    </w:p>
+    <w:p>
+      <w:pPr>
+        <w:rPr>
+          <w:rFonts w:ascii="Consolas" w:hAnsi="Consolas"/>
+          <w:sz w:val="18"/>
+          <w:szCs w:val="18"/>
+        </w:rPr>
+      </w:pPr>
+      <w:r>
+        <w:rPr>
+          <w:rFonts w:ascii="Consolas" w:hAnsi="Consolas"/>
+          <w:sz w:val="18"/>
+          <w:szCs w:val="18"/>
+        </w:rPr>
+        <w:t xml:space="preserve">    ArrayList&lt;String&gt; stoneAtone = Main.getWordLadderBFS("stone", "atone");</w:t>
+      </w:r>
+    </w:p>
+    <w:p>
+      <w:pPr>
+        <w:rPr>
+          <w:rFonts w:ascii="Consolas" w:hAnsi="Consolas"/>
+          <w:sz w:val="18"/>
+          <w:szCs w:val="18"/>
+        </w:rPr>
+      </w:pPr>
+      <w:r>
+        <w:rPr>
+          <w:rFonts w:ascii="Consolas" w:hAnsi="Consolas"/>
+          <w:sz w:val="18"/>
+          <w:szCs w:val="18"/>
+        </w:rPr>
+        <w:t xml:space="preserve">    Assert.assertEquals(2, stoneAtone.size());</w:t>
+      </w:r>
+    </w:p>
+    <w:p>
+      <w:pPr>
+        <w:rPr>
+          <w:rFonts w:ascii="Consolas" w:hAnsi="Consolas"/>
+          <w:sz w:val="18"/>
+          <w:szCs w:val="18"/>
+        </w:rPr>
+      </w:pPr>
+      <w:r>
+        <w:rPr>
+          <w:rFonts w:ascii="Consolas" w:hAnsi="Consolas"/>
+          <w:sz w:val="18"/>
+          <w:szCs w:val="18"/>
+        </w:rPr>
+        <w:t xml:space="preserve">    assertTrue(Main.ladderFound);</w:t>
+      </w:r>
+    </w:p>
+    <w:p>
+      <w:pPr>
+        <w:rPr>
+          <w:rFonts w:ascii="Consolas" w:hAnsi="Consolas"/>
+          <w:sz w:val="18"/>
+          <w:szCs w:val="18"/>
+        </w:rPr>
+      </w:pPr>
+      <w:r>
+        <w:rPr>
+          <w:rFonts w:ascii="Consolas" w:hAnsi="Consolas"/>
+          <w:sz w:val="18"/>
+          <w:szCs w:val="18"/>
+        </w:rPr>
+        <w:t xml:space="preserve">    assertTrue(stoneAtone.contains("stone"));</w:t>
+      </w:r>
+    </w:p>
+    <w:p>
+      <w:pPr>
+        <w:rPr>
+          <w:rFonts w:ascii="Consolas" w:hAnsi="Consolas"/>
+          <w:sz w:val="18"/>
+          <w:szCs w:val="18"/>
+        </w:rPr>
+      </w:pPr>
+      <w:r>
+        <w:rPr>
+          <w:rFonts w:ascii="Consolas" w:hAnsi="Consolas"/>
+          <w:sz w:val="18"/>
+          <w:szCs w:val="18"/>
+        </w:rPr>
+        <w:t xml:space="preserve">    assertTrue(stoneAtone.contains("atone"));</w:t>
+      </w:r>
+    </w:p>
+    <w:p>
+      <w:pPr>
+        <w:rPr>
+          <w:rFonts w:ascii="Consolas" w:hAnsi="Consolas"/>
+          <w:sz w:val="18"/>
+          <w:szCs w:val="18"/>
+        </w:rPr>
+      </w:pPr>
+    </w:p>
+    <w:p>
+      <w:pPr>
+        <w:rPr>
+          <w:rFonts w:ascii="Consolas" w:hAnsi="Consolas"/>
+          <w:sz w:val="18"/>
+          <w:szCs w:val="18"/>
+        </w:rPr>
+      </w:pPr>
+      <w:r>
+        <w:rPr>
+          <w:rFonts w:ascii="Consolas" w:hAnsi="Consolas"/>
+          <w:sz w:val="18"/>
+          <w:szCs w:val="18"/>
+        </w:rPr>
+        <w:t xml:space="preserve">    ArrayList&lt;String&gt; startMoney = Main.getWordLadderBFS("smart", "money");</w:t>
+      </w:r>
+    </w:p>
+    <w:p>
+      <w:pPr>
+        <w:rPr>
+          <w:rFonts w:ascii="Consolas" w:hAnsi="Consolas"/>
+          <w:sz w:val="18"/>
+          <w:szCs w:val="18"/>
+        </w:rPr>
+      </w:pPr>
+      <w:r>
+        <w:rPr>
+          <w:rFonts w:ascii="Consolas" w:hAnsi="Consolas"/>
+          <w:sz w:val="18"/>
+          <w:szCs w:val="18"/>
+        </w:rPr>
+        <w:t xml:space="preserve">    assertTrue(startMoney.contains("smart"));</w:t>
+      </w:r>
+    </w:p>
+    <w:p>
+      <w:pPr>
+        <w:rPr>
+          <w:rFonts w:ascii="Consolas" w:hAnsi="Consolas"/>
+          <w:sz w:val="18"/>
+          <w:szCs w:val="18"/>
+        </w:rPr>
+      </w:pPr>
+      <w:r>
+        <w:rPr>
+          <w:rFonts w:ascii="Consolas" w:hAnsi="Consolas"/>
+          <w:sz w:val="18"/>
+          <w:szCs w:val="18"/>
+        </w:rPr>
+        <w:t xml:space="preserve">    assertTrue(startMoney.size()&gt;2);</w:t>
+      </w:r>
+    </w:p>
+    <w:p>
+      <w:pPr>
+        <w:rPr>
+          <w:rFonts w:ascii="Consolas" w:hAnsi="Consolas"/>
+          <w:sz w:val="18"/>
+          <w:szCs w:val="18"/>
+        </w:rPr>
+      </w:pPr>
+      <w:r>
+        <w:rPr>
+          <w:rFonts w:ascii="Consolas" w:hAnsi="Consolas"/>
+          <w:sz w:val="18"/>
+          <w:szCs w:val="18"/>
+        </w:rPr>
+        <w:t xml:space="preserve">    assertTrue(startMoney.contains("money"));</w:t>
+      </w:r>
+    </w:p>
+    <w:p>
+      <w:pPr>
+        <w:rPr>
+          <w:rFonts w:ascii="Consolas" w:hAnsi="Consolas"/>
+          <w:sz w:val="18"/>
+          <w:szCs w:val="18"/>
+        </w:rPr>
+      </w:pPr>
+    </w:p>
+    <w:p>
+      <w:pPr>
+        <w:rPr>
+          <w:rFonts w:ascii="Consolas" w:hAnsi="Consolas"/>
+          <w:sz w:val="18"/>
+          <w:szCs w:val="18"/>
+        </w:rPr>
+      </w:pPr>
+      <w:r>
+        <w:rPr>
+          <w:rFonts w:ascii="Consolas" w:hAnsi="Consolas"/>
+          <w:sz w:val="18"/>
+          <w:szCs w:val="18"/>
+        </w:rPr>
+        <w:t xml:space="preserve">    ArrayList&lt;String&gt; stoneMoney = Main.getWordLadderBFS("stone", "money");</w:t>
+      </w:r>
+    </w:p>
+    <w:p>
+      <w:pPr>
+        <w:rPr>
+          <w:rFonts w:ascii="Consolas" w:hAnsi="Consolas"/>
+          <w:sz w:val="18"/>
+          <w:szCs w:val="18"/>
+        </w:rPr>
+      </w:pPr>
+      <w:r>
+        <w:rPr>
+          <w:rFonts w:ascii="Consolas" w:hAnsi="Consolas"/>
+          <w:sz w:val="18"/>
+          <w:szCs w:val="18"/>
+        </w:rPr>
+        <w:t xml:space="preserve">    assertTrue(stoneMoney.contains("stone"));</w:t>
+      </w:r>
+    </w:p>
+    <w:p>
+      <w:pPr>
+        <w:rPr>
+          <w:rFonts w:ascii="Consolas" w:hAnsi="Consolas"/>
+          <w:sz w:val="18"/>
+          <w:szCs w:val="18"/>
+        </w:rPr>
+      </w:pPr>
+      <w:r>
+        <w:rPr>
+          <w:rFonts w:ascii="Consolas" w:hAnsi="Consolas"/>
+          <w:sz w:val="18"/>
+          <w:szCs w:val="18"/>
+        </w:rPr>
+        <w:t xml:space="preserve">    assertTrue(stoneMoney.size()&gt;2);</w:t>
+      </w:r>
+    </w:p>
+    <w:p>
+      <w:pPr>
+        <w:rPr>
+          <w:rFonts w:ascii="Consolas" w:hAnsi="Consolas"/>
+          <w:sz w:val="18"/>
+          <w:szCs w:val="18"/>
+        </w:rPr>
+      </w:pPr>
+      <w:r>
+        <w:rPr>
+          <w:rFonts w:ascii="Consolas" w:hAnsi="Consolas"/>
+          <w:sz w:val="18"/>
+          <w:szCs w:val="18"/>
+        </w:rPr>
+        <w:t xml:space="preserve">    assertTrue(stoneMoney.contains("money"));</w:t>
+      </w:r>
+    </w:p>
+    <w:p>
+      <w:pPr>
+        <w:rPr>
+          <w:rFonts w:ascii="Consolas" w:hAnsi="Consolas"/>
+          <w:sz w:val="18"/>
+          <w:szCs w:val="18"/>
+        </w:rPr>
+      </w:pPr>
+      <w:r>
+        <w:rPr>
+          <w:rFonts w:ascii="Consolas" w:hAnsi="Consolas"/>
+          <w:sz w:val="18"/>
+          <w:szCs w:val="18"/>
+        </w:rPr>
+        <w:t>}</w:t>
+      </w:r>
+    </w:p>
+    <w:p>
+      <w:pPr>
+        <w:rPr>
+          <w:rFonts w:ascii="Consolas" w:hAnsi="Consolas"/>
+          <w:sz w:val="18"/>
+          <w:szCs w:val="18"/>
+        </w:rPr>
+      </w:pPr>
+    </w:p>
+    <w:p>
+      <w:pPr>
+        <w:rPr>
+          <w:rFonts w:ascii="Consolas" w:hAnsi="Consolas"/>
+          <w:sz w:val="18"/>
+          <w:szCs w:val="18"/>
+        </w:rPr>
+      </w:pPr>
+      <w:r>
+        <w:rPr>
+          <w:rFonts w:ascii="Consolas" w:hAnsi="Consolas"/>
+          <w:sz w:val="18"/>
+          <w:szCs w:val="18"/>
+        </w:rPr>
+        <w:t>@Test</w:t>
+      </w:r>
+    </w:p>
+    <w:p>
+      <w:pPr>
+        <w:rPr>
+          <w:rFonts w:ascii="Consolas" w:hAnsi="Consolas"/>
+          <w:sz w:val="18"/>
+          <w:szCs w:val="18"/>
+        </w:rPr>
+      </w:pPr>
+      <w:r>
+        <w:rPr>
+          <w:rFonts w:ascii="Consolas" w:hAnsi="Consolas"/>
+          <w:sz w:val="18"/>
+          <w:szCs w:val="18"/>
+        </w:rPr>
+        <w:t>public void testDFS(){</w:t>
+      </w:r>
+    </w:p>
+    <w:p>
+      <w:pPr>
+        <w:rPr>
+          <w:rFonts w:ascii="Consolas" w:hAnsi="Consolas"/>
+          <w:sz w:val="18"/>
+          <w:szCs w:val="18"/>
+        </w:rPr>
+      </w:pPr>
+      <w:r>
+        <w:rPr>
+          <w:rFonts w:ascii="Consolas" w:hAnsi="Consolas"/>
+          <w:sz w:val="18"/>
+          <w:szCs w:val="18"/>
+        </w:rPr>
+        <w:t xml:space="preserve">    assertTrue(Main.getWordLadderDFS("start", "start").size()==0);</w:t>
+      </w:r>
+    </w:p>
+    <w:p>
+      <w:pPr>
+        <w:rPr>
+          <w:rFonts w:ascii="Consolas" w:hAnsi="Consolas"/>
+          <w:sz w:val="18"/>
+          <w:szCs w:val="18"/>
+        </w:rPr>
+      </w:pPr>
+      <w:r>
+        <w:rPr>
+          <w:rFonts w:ascii="Consolas" w:hAnsi="Consolas"/>
+          <w:sz w:val="18"/>
+          <w:szCs w:val="18"/>
+        </w:rPr>
+        <w:t xml:space="preserve">    assertTrue(Main.getWordLadderDFS("bazoo", "habit").size()==0);</w:t>
+      </w:r>
+    </w:p>
+    <w:p>
+      <w:pPr>
+        <w:rPr>
+          <w:rFonts w:ascii="Consolas" w:hAnsi="Consolas"/>
+          <w:sz w:val="18"/>
+          <w:szCs w:val="18"/>
+        </w:rPr>
+      </w:pPr>
+    </w:p>
+    <w:p>
+      <w:pPr>
+        <w:rPr>
+          <w:rFonts w:ascii="Consolas" w:hAnsi="Consolas"/>
+          <w:sz w:val="18"/>
+          <w:szCs w:val="18"/>
+        </w:rPr>
+      </w:pPr>
+      <w:r>
+        <w:rPr>
+          <w:rFonts w:ascii="Consolas" w:hAnsi="Consolas"/>
+          <w:sz w:val="18"/>
+          <w:szCs w:val="18"/>
+        </w:rPr>
+        <w:t xml:space="preserve">    ArrayList&lt;String&gt; stoneAtone = Main.getWordLadderDFS("stone", "atone");</w:t>
+      </w:r>
+    </w:p>
+    <w:p>
+      <w:pPr>
+        <w:rPr>
+          <w:rFonts w:ascii="Consolas" w:hAnsi="Consolas"/>
+          <w:sz w:val="18"/>
+          <w:szCs w:val="18"/>
+        </w:rPr>
+      </w:pPr>
+      <w:r>
+        <w:rPr>
+          <w:rFonts w:ascii="Consolas" w:hAnsi="Consolas"/>
+          <w:sz w:val="18"/>
+          <w:szCs w:val="18"/>
+        </w:rPr>
+        <w:t xml:space="preserve">    Assert.assertEquals(2, stoneAtone.size());</w:t>
+      </w:r>
+    </w:p>
+    <w:p>
+      <w:pPr>
+        <w:rPr>
+          <w:rFonts w:ascii="Consolas" w:hAnsi="Consolas"/>
+          <w:sz w:val="18"/>
+          <w:szCs w:val="18"/>
+        </w:rPr>
+      </w:pPr>
+      <w:r>
+        <w:rPr>
+          <w:rFonts w:ascii="Consolas" w:hAnsi="Consolas"/>
+          <w:sz w:val="18"/>
+          <w:szCs w:val="18"/>
+        </w:rPr>
+        <w:t xml:space="preserve">    assertTrue(Main.ladderFound);</w:t>
+      </w:r>
+    </w:p>
+    <w:p>
+      <w:pPr>
+        <w:rPr>
+          <w:rFonts w:ascii="Consolas" w:hAnsi="Consolas"/>
+          <w:sz w:val="18"/>
+          <w:szCs w:val="18"/>
+        </w:rPr>
+      </w:pPr>
+      <w:r>
+        <w:rPr>
+          <w:rFonts w:ascii="Consolas" w:hAnsi="Consolas"/>
+          <w:sz w:val="18"/>
+          <w:szCs w:val="18"/>
+        </w:rPr>
+        <w:t xml:space="preserve">    assertTrue(stoneAtone.contains("stone"));</w:t>
+      </w:r>
+    </w:p>
+    <w:p>
+      <w:pPr>
+        <w:rPr>
+          <w:rFonts w:ascii="Consolas" w:hAnsi="Consolas"/>
+          <w:sz w:val="18"/>
+          <w:szCs w:val="18"/>
+        </w:rPr>
+      </w:pPr>
+      <w:r>
+        <w:rPr>
+          <w:rFonts w:ascii="Consolas" w:hAnsi="Consolas"/>
+          <w:sz w:val="18"/>
+          <w:szCs w:val="18"/>
+        </w:rPr>
+        <w:t xml:space="preserve">    assertTrue(stoneAtone.contains("atone"));</w:t>
+      </w:r>
+    </w:p>
+    <w:p>
+      <w:pPr>
+        <w:rPr>
+          <w:rFonts w:ascii="Consolas" w:hAnsi="Consolas"/>
+          <w:sz w:val="18"/>
+          <w:szCs w:val="18"/>
+        </w:rPr>
+      </w:pPr>
+    </w:p>
+    <w:p>
+      <w:pPr>
+        <w:rPr>
+          <w:rFonts w:ascii="Consolas" w:hAnsi="Consolas"/>
+          <w:sz w:val="18"/>
+          <w:szCs w:val="18"/>
+        </w:rPr>
+      </w:pPr>
+      <w:r>
+        <w:rPr>
+          <w:rFonts w:ascii="Consolas" w:hAnsi="Consolas"/>
+          <w:sz w:val="18"/>
+          <w:szCs w:val="18"/>
+        </w:rPr>
+        <w:t xml:space="preserve">    ArrayList&lt;String&gt; startMoney = Main.getWordLadderBFS("smart", "money");</w:t>
+      </w:r>
+    </w:p>
+    <w:p>
+      <w:pPr>
+        <w:rPr>
+          <w:rFonts w:ascii="Consolas" w:hAnsi="Consolas"/>
+          <w:sz w:val="18"/>
+          <w:szCs w:val="18"/>
+        </w:rPr>
+      </w:pPr>
+      <w:r>
+        <w:rPr>
+          <w:rFonts w:ascii="Consolas" w:hAnsi="Consolas"/>
+          <w:sz w:val="18"/>
+          <w:szCs w:val="18"/>
+        </w:rPr>
+        <w:t xml:space="preserve">    assertTrue(startMoney.contains("smart"));</w:t>
+      </w:r>
+    </w:p>
+    <w:p>
+      <w:pPr>
+        <w:rPr>
+          <w:rFonts w:ascii="Consolas" w:hAnsi="Consolas"/>
+          <w:sz w:val="18"/>
+          <w:szCs w:val="18"/>
+        </w:rPr>
+      </w:pPr>
+      <w:r>
+        <w:rPr>
+          <w:rFonts w:ascii="Consolas" w:hAnsi="Consolas"/>
+          <w:sz w:val="18"/>
+          <w:szCs w:val="18"/>
+        </w:rPr>
+        <w:t xml:space="preserve">    assertTrue(startMoney.size()&gt;2);</w:t>
+      </w:r>
+    </w:p>
+    <w:p>
+      <w:pPr>
+        <w:rPr>
+          <w:rFonts w:ascii="Consolas" w:hAnsi="Consolas"/>
+          <w:sz w:val="18"/>
+          <w:szCs w:val="18"/>
+        </w:rPr>
+      </w:pPr>
+      <w:r>
+        <w:rPr>
+          <w:rFonts w:ascii="Consolas" w:hAnsi="Consolas"/>
+          <w:sz w:val="18"/>
+          <w:szCs w:val="18"/>
+        </w:rPr>
+        <w:t xml:space="preserve">    assertTrue(startMoney.contains("money"));</w:t>
+      </w:r>
+    </w:p>
+    <w:p>
+      <w:pPr>
+        <w:rPr>
+          <w:rFonts w:ascii="Consolas" w:hAnsi="Consolas"/>
+          <w:sz w:val="18"/>
+          <w:szCs w:val="18"/>
+        </w:rPr>
+      </w:pPr>
+    </w:p>
+    <w:p>
+      <w:pPr>
+        <w:rPr>
+          <w:rFonts w:ascii="Consolas" w:hAnsi="Consolas"/>
+          <w:sz w:val="18"/>
+          <w:szCs w:val="18"/>
+        </w:rPr>
+      </w:pPr>
+      <w:r>
+        <w:rPr>
+          <w:rFonts w:ascii="Consolas" w:hAnsi="Consolas"/>
+          <w:sz w:val="18"/>
+          <w:szCs w:val="18"/>
+        </w:rPr>
+        <w:t xml:space="preserve">    ArrayList&lt;String&gt; stoneMoney = Main.getWordLadderBFS("stone", "money");</w:t>
+      </w:r>
+    </w:p>
+    <w:p>
+      <w:pPr>
+        <w:rPr>
+          <w:rFonts w:ascii="Consolas" w:hAnsi="Consolas"/>
+          <w:sz w:val="18"/>
+          <w:szCs w:val="18"/>
+        </w:rPr>
+      </w:pPr>
+      <w:r>
+        <w:rPr>
+          <w:rFonts w:ascii="Consolas" w:hAnsi="Consolas"/>
+          <w:sz w:val="18"/>
+          <w:szCs w:val="18"/>
+        </w:rPr>
+        <w:t xml:space="preserve">    assertTrue(stoneMoney.contains("stone"));</w:t>
+      </w:r>
+    </w:p>
+    <w:p>
+      <w:pPr>
+        <w:rPr>
+          <w:rFonts w:ascii="Consolas" w:hAnsi="Consolas"/>
+          <w:sz w:val="18"/>
+          <w:szCs w:val="18"/>
+        </w:rPr>
+      </w:pPr>
+      <w:r>
+        <w:rPr>
+          <w:rFonts w:ascii="Consolas" w:hAnsi="Consolas"/>
+          <w:sz w:val="18"/>
+          <w:szCs w:val="18"/>
+        </w:rPr>
+        <w:t xml:space="preserve">    assertTrue(stoneMoney.size()&gt;2);</w:t>
+      </w:r>
+    </w:p>
+    <w:p>
+      <w:pPr>
+        <w:rPr>
+          <w:rFonts w:ascii="Consolas" w:hAnsi="Consolas"/>
+          <w:sz w:val="18"/>
+          <w:szCs w:val="18"/>
+        </w:rPr>
+      </w:pPr>
+      <w:r>
+        <w:rPr>
+          <w:rFonts w:ascii="Consolas" w:hAnsi="Consolas"/>
+          <w:sz w:val="18"/>
+          <w:szCs w:val="18"/>
+        </w:rPr>
+        <w:t xml:space="preserve">    assertTrue(stoneMoney.contains("money"));</w:t>
+      </w:r>
+    </w:p>
+    <w:p>
+      <w:pPr>
+        <w:rPr>
+          <w:rFonts w:ascii="Consolas" w:hAnsi="Consolas"/>
+          <w:sz w:val="18"/>
+          <w:szCs w:val="18"/>
+        </w:rPr>
+      </w:pPr>
+      <w:r>
+        <w:rPr>
+          <w:rFonts w:ascii="Consolas" w:hAnsi="Consolas"/>
+          <w:sz w:val="18"/>
+          <w:szCs w:val="18"/>
+        </w:rPr>
+        <w:t>}</w:t>
+      </w:r>
+    </w:p>
+    <w:p>
+      <w:pPr>
+        <w:rPr>
+          <w:rFonts w:ascii="Consolas" w:hAnsi="Consolas"/>
+          <w:sz w:val="18"/>
+          <w:szCs w:val="18"/>
+        </w:rPr>
+      </w:pPr>
+    </w:p>
+    <w:p>
+      <w:pPr>
+        <w:rPr>
+          <w:rFonts w:ascii="Consolas" w:hAnsi="Consolas"/>
+          <w:sz w:val="18"/>
+          <w:szCs w:val="18"/>
+        </w:rPr>
+      </w:pPr>
+      <w:r>
+        <w:rPr>
+          <w:rFonts w:ascii="Consolas" w:hAnsi="Consolas"/>
+          <w:sz w:val="18"/>
+          <w:szCs w:val="18"/>
+        </w:rPr>
+        <w:t>@Test(timeout = 30000)</w:t>
+      </w:r>
+    </w:p>
+    <w:p>
+      <w:pPr>
+        <w:rPr>
+          <w:rFonts w:ascii="Consolas" w:hAnsi="Consolas"/>
+          <w:sz w:val="18"/>
+          <w:szCs w:val="18"/>
+        </w:rPr>
+      </w:pPr>
+      <w:r>
+        <w:rPr>
+          <w:rFonts w:ascii="Consolas" w:hAnsi="Consolas"/>
+          <w:sz w:val="18"/>
+          <w:szCs w:val="18"/>
+        </w:rPr>
+        <w:t>public void testBFSNoDuplicates1() {</w:t>
+      </w:r>
+    </w:p>
+    <w:p>
+      <w:pPr>
+        <w:rPr>
+          <w:rFonts w:ascii="Consolas" w:hAnsi="Consolas"/>
+          <w:sz w:val="18"/>
+          <w:szCs w:val="18"/>
+        </w:rPr>
+      </w:pPr>
+      <w:r>
+        <w:rPr>
+          <w:rFonts w:ascii="Consolas" w:hAnsi="Consolas"/>
+          <w:sz w:val="18"/>
+          <w:szCs w:val="18"/>
+        </w:rPr>
+        <w:t xml:space="preserve">    ArrayList&lt;String&gt; list = Main.getWordLadderBFS("start", "start");</w:t>
+      </w:r>
+    </w:p>
+    <w:p>
+      <w:pPr>
+        <w:rPr>
+          <w:rFonts w:ascii="Consolas" w:hAnsi="Consolas"/>
+          <w:sz w:val="18"/>
+          <w:szCs w:val="18"/>
+        </w:rPr>
+      </w:pPr>
+      <w:r>
+        <w:rPr>
+          <w:rFonts w:ascii="Consolas" w:hAnsi="Consolas"/>
+          <w:sz w:val="18"/>
+          <w:szCs w:val="18"/>
+        </w:rPr>
+        <w:t xml:space="preserve">    Assert.assertEquals(list.size(), new HashSet(list).size());</w:t>
+      </w:r>
+    </w:p>
+    <w:p>
+      <w:pPr>
+        <w:rPr>
+          <w:rFonts w:ascii="Consolas" w:hAnsi="Consolas"/>
+          <w:sz w:val="18"/>
+          <w:szCs w:val="18"/>
+        </w:rPr>
+      </w:pPr>
+      <w:r>
+        <w:rPr>
+          <w:rFonts w:ascii="Consolas" w:hAnsi="Consolas"/>
+          <w:sz w:val="18"/>
+          <w:szCs w:val="18"/>
+        </w:rPr>
+        <w:t>}</w:t>
+      </w:r>
+    </w:p>
+    <w:p>
+      <w:pPr>
+        <w:rPr>
+          <w:rFonts w:ascii="Consolas" w:hAnsi="Consolas"/>
+          <w:sz w:val="18"/>
+          <w:szCs w:val="18"/>
+        </w:rPr>
+      </w:pPr>
+    </w:p>
+    <w:p>
+      <w:pPr>
+        <w:rPr>
+          <w:rFonts w:ascii="Consolas" w:hAnsi="Consolas"/>
+          <w:sz w:val="18"/>
+          <w:szCs w:val="18"/>
+        </w:rPr>
+      </w:pPr>
+      <w:r>
+        <w:rPr>
+          <w:rFonts w:ascii="Consolas" w:hAnsi="Consolas"/>
+          <w:sz w:val="18"/>
+          <w:szCs w:val="18"/>
+        </w:rPr>
+        <w:t>@Test(timeout = 30000)</w:t>
+      </w:r>
+    </w:p>
+    <w:p>
+      <w:pPr>
+        <w:rPr>
+          <w:rFonts w:ascii="Consolas" w:hAnsi="Consolas"/>
+          <w:sz w:val="18"/>
+          <w:szCs w:val="18"/>
+        </w:rPr>
+      </w:pPr>
+      <w:r>
+        <w:rPr>
+          <w:rFonts w:ascii="Consolas" w:hAnsi="Consolas"/>
+          <w:sz w:val="18"/>
+          <w:szCs w:val="18"/>
+        </w:rPr>
+        <w:t>public void testBFSNoDuplicates2() {</w:t>
+      </w:r>
+    </w:p>
+    <w:p>
+      <w:pPr>
+        <w:rPr>
+          <w:rFonts w:ascii="Consolas" w:hAnsi="Consolas"/>
+          <w:sz w:val="18"/>
+          <w:szCs w:val="18"/>
+        </w:rPr>
+      </w:pPr>
+      <w:r>
+        <w:rPr>
+          <w:rFonts w:ascii="Consolas" w:hAnsi="Consolas"/>
+          <w:sz w:val="18"/>
+          <w:szCs w:val="18"/>
+        </w:rPr>
+        <w:t xml:space="preserve">    ArrayList&lt;String&gt; list = Main.getWordLadderBFS("bazoo", "habit");</w:t>
+      </w:r>
+    </w:p>
+    <w:p>
+      <w:pPr>
+        <w:rPr>
+          <w:rFonts w:ascii="Consolas" w:hAnsi="Consolas"/>
+          <w:sz w:val="18"/>
+          <w:szCs w:val="18"/>
+        </w:rPr>
+      </w:pPr>
+      <w:r>
+        <w:rPr>
+          <w:rFonts w:ascii="Consolas" w:hAnsi="Consolas"/>
+          <w:sz w:val="18"/>
+          <w:szCs w:val="18"/>
+        </w:rPr>
+        <w:t xml:space="preserve">    Assert.assertEquals(list.size(), new HashSet(list).size());</w:t>
+      </w:r>
+    </w:p>
+    <w:p>
+      <w:pPr>
+        <w:rPr>
+          <w:rFonts w:ascii="Consolas" w:hAnsi="Consolas"/>
+          <w:sz w:val="18"/>
+          <w:szCs w:val="18"/>
+        </w:rPr>
+      </w:pPr>
+      <w:r>
+        <w:rPr>
+          <w:rFonts w:ascii="Consolas" w:hAnsi="Consolas"/>
+          <w:sz w:val="18"/>
+          <w:szCs w:val="18"/>
+        </w:rPr>
+        <w:t>}</w:t>
+      </w:r>
+    </w:p>
+    <w:p>
+      <w:pPr>
+        <w:rPr>
+          <w:rFonts w:ascii="Consolas" w:hAnsi="Consolas"/>
+          <w:sz w:val="18"/>
+          <w:szCs w:val="18"/>
+        </w:rPr>
+      </w:pPr>
+    </w:p>
+    <w:p>
+      <w:pPr>
+        <w:rPr>
+          <w:rFonts w:ascii="Consolas" w:hAnsi="Consolas"/>
+          <w:sz w:val="18"/>
+          <w:szCs w:val="18"/>
+        </w:rPr>
+      </w:pPr>
+      <w:r>
+        <w:rPr>
+          <w:rFonts w:ascii="Consolas" w:hAnsi="Consolas"/>
+          <w:sz w:val="18"/>
+          <w:szCs w:val="18"/>
+        </w:rPr>
+        <w:t>@Test(timeout = 30000)</w:t>
+      </w:r>
+    </w:p>
+    <w:p>
+      <w:pPr>
+        <w:rPr>
+          <w:rFonts w:ascii="Consolas" w:hAnsi="Consolas"/>
+          <w:sz w:val="18"/>
+          <w:szCs w:val="18"/>
+        </w:rPr>
+      </w:pPr>
+      <w:r>
+        <w:rPr>
+          <w:rFonts w:ascii="Consolas" w:hAnsi="Consolas"/>
+          <w:sz w:val="18"/>
+          <w:szCs w:val="18"/>
+        </w:rPr>
+        <w:t>public void testBFSNoDuplicates3() {</w:t>
+      </w:r>
+    </w:p>
+    <w:p>
+      <w:pPr>
+        <w:rPr>
+          <w:rFonts w:ascii="Consolas" w:hAnsi="Consolas"/>
+          <w:sz w:val="18"/>
+          <w:szCs w:val="18"/>
+        </w:rPr>
+      </w:pPr>
+      <w:r>
+        <w:rPr>
+          <w:rFonts w:ascii="Consolas" w:hAnsi="Consolas"/>
+          <w:sz w:val="18"/>
+          <w:szCs w:val="18"/>
+        </w:rPr>
+        <w:t xml:space="preserve">    ArrayList&lt;String&gt; list = Main.getWordLadderBFS("smart", "money");</w:t>
+      </w:r>
+    </w:p>
+    <w:p>
+      <w:pPr>
+        <w:rPr>
+          <w:rFonts w:ascii="Consolas" w:hAnsi="Consolas"/>
+          <w:sz w:val="18"/>
+          <w:szCs w:val="18"/>
+        </w:rPr>
+      </w:pPr>
+      <w:r>
+        <w:rPr>
+          <w:rFonts w:ascii="Consolas" w:hAnsi="Consolas"/>
+          <w:sz w:val="18"/>
+          <w:szCs w:val="18"/>
+        </w:rPr>
+        <w:t xml:space="preserve">    Assert.assertEquals(list.size(), new HashSet(list).size());</w:t>
+      </w:r>
+    </w:p>
+    <w:p>
+      <w:pPr>
+        <w:rPr>
+          <w:rFonts w:ascii="Consolas" w:hAnsi="Consolas"/>
+          <w:sz w:val="18"/>
+          <w:szCs w:val="18"/>
+        </w:rPr>
+      </w:pPr>
+      <w:r>
+        <w:rPr>
+          <w:rFonts w:ascii="Consolas" w:hAnsi="Consolas"/>
+          <w:sz w:val="18"/>
+          <w:szCs w:val="18"/>
+        </w:rPr>
+        <w:t>}</w:t>
+      </w:r>
+    </w:p>
+    <w:p>
+      <w:pPr>
+        <w:rPr>
+          <w:rFonts w:ascii="Consolas" w:hAnsi="Consolas"/>
+          <w:sz w:val="18"/>
+          <w:szCs w:val="18"/>
+        </w:rPr>
+      </w:pPr>
+    </w:p>
+    <w:p>
+      <w:pPr>
+        <w:rPr>
+          <w:rFonts w:ascii="Consolas" w:hAnsi="Consolas"/>
+          <w:sz w:val="18"/>
+          <w:szCs w:val="18"/>
+        </w:rPr>
+      </w:pPr>
+      <w:r>
+        <w:rPr>
+          <w:rFonts w:ascii="Consolas" w:hAnsi="Consolas"/>
+          <w:sz w:val="18"/>
+          <w:szCs w:val="18"/>
+        </w:rPr>
+        <w:t>@Test(timeout = 30000)</w:t>
+      </w:r>
+    </w:p>
+    <w:p>
+      <w:pPr>
+        <w:rPr>
+          <w:rFonts w:ascii="Consolas" w:hAnsi="Consolas"/>
+          <w:sz w:val="18"/>
+          <w:szCs w:val="18"/>
+        </w:rPr>
+      </w:pPr>
+      <w:r>
+        <w:rPr>
+          <w:rFonts w:ascii="Consolas" w:hAnsi="Consolas"/>
+          <w:sz w:val="18"/>
+          <w:szCs w:val="18"/>
+        </w:rPr>
+        <w:t>public void testBFSNoDuplicates4() {</w:t>
+      </w:r>
+    </w:p>
+    <w:p>
+      <w:pPr>
+        <w:rPr>
+          <w:rFonts w:ascii="Consolas" w:hAnsi="Consolas"/>
+          <w:sz w:val="18"/>
+          <w:szCs w:val="18"/>
+        </w:rPr>
+      </w:pPr>
+      <w:r>
+        <w:rPr>
+          <w:rFonts w:ascii="Consolas" w:hAnsi="Consolas"/>
+          <w:sz w:val="18"/>
+          <w:szCs w:val="18"/>
+        </w:rPr>
+        <w:t xml:space="preserve">    ArrayList&lt;String&gt; list = Main.getWordLadderBFS("stone", "money");</w:t>
+      </w:r>
+    </w:p>
+    <w:p>
+      <w:pPr>
+        <w:rPr>
+          <w:rFonts w:ascii="Consolas" w:hAnsi="Consolas"/>
+          <w:sz w:val="18"/>
+          <w:szCs w:val="18"/>
+        </w:rPr>
+      </w:pPr>
+      <w:r>
+        <w:rPr>
+          <w:rFonts w:ascii="Consolas" w:hAnsi="Consolas"/>
+          <w:sz w:val="18"/>
+          <w:szCs w:val="18"/>
+        </w:rPr>
+        <w:t xml:space="preserve">    Assert.assertEquals(list.size(), new HashSet(list).size());</w:t>
+      </w:r>
+    </w:p>
+    <w:p>
+      <w:pPr>
+        <w:rPr>
+          <w:rFonts w:ascii="Consolas" w:hAnsi="Consolas"/>
+          <w:sz w:val="18"/>
+          <w:szCs w:val="18"/>
+        </w:rPr>
+      </w:pPr>
+      <w:r>
+        <w:rPr>
+          <w:rFonts w:ascii="Consolas" w:hAnsi="Consolas"/>
+          <w:sz w:val="18"/>
+          <w:szCs w:val="18"/>
+        </w:rPr>
+        <w:t>}</w:t>
+      </w:r>
+    </w:p>
+    <w:p>
+      <w:pPr>
+        <w:rPr>
+          <w:rFonts w:ascii="Consolas" w:hAnsi="Consolas"/>
+          <w:sz w:val="18"/>
+          <w:szCs w:val="18"/>
+        </w:rPr>
+      </w:pPr>
+    </w:p>
+    <w:p>
+      <w:pPr>
+        <w:rPr>
+          <w:rFonts w:ascii="Consolas" w:hAnsi="Consolas"/>
+          <w:sz w:val="18"/>
+          <w:szCs w:val="18"/>
+        </w:rPr>
+      </w:pPr>
+      <w:r>
+        <w:rPr>
+          <w:rFonts w:ascii="Consolas" w:hAnsi="Consolas"/>
+          <w:sz w:val="18"/>
+          <w:szCs w:val="18"/>
+        </w:rPr>
+        <w:t>@Test(timeout = 30000)</w:t>
+      </w:r>
+    </w:p>
+    <w:p>
+      <w:pPr>
+        <w:rPr>
+          <w:rFonts w:ascii="Consolas" w:hAnsi="Consolas"/>
+          <w:sz w:val="18"/>
+          <w:szCs w:val="18"/>
+        </w:rPr>
+      </w:pPr>
+      <w:r>
+        <w:rPr>
+          <w:rFonts w:ascii="Consolas" w:hAnsi="Consolas"/>
+          <w:sz w:val="18"/>
+          <w:szCs w:val="18"/>
+        </w:rPr>
+        <w:t>public void testDFSNoDuplicates1() {</w:t>
+      </w:r>
+    </w:p>
+    <w:p>
+      <w:pPr>
+        <w:rPr>
+          <w:rFonts w:ascii="Consolas" w:hAnsi="Consolas"/>
+          <w:sz w:val="18"/>
+          <w:szCs w:val="18"/>
+        </w:rPr>
+      </w:pPr>
+      <w:r>
+        <w:rPr>
+          <w:rFonts w:ascii="Consolas" w:hAnsi="Consolas"/>
+          <w:sz w:val="18"/>
+          <w:szCs w:val="18"/>
+        </w:rPr>
+        <w:t xml:space="preserve">    ArrayList&lt;String&gt; list = Main.getWordLadderDFS("start", "start");</w:t>
+      </w:r>
+    </w:p>
+    <w:p>
+      <w:pPr>
+        <w:rPr>
+          <w:rFonts w:ascii="Consolas" w:hAnsi="Consolas"/>
+          <w:sz w:val="18"/>
+          <w:szCs w:val="18"/>
+        </w:rPr>
+      </w:pPr>
+      <w:r>
+        <w:rPr>
+          <w:rFonts w:ascii="Consolas" w:hAnsi="Consolas"/>
+          <w:sz w:val="18"/>
+          <w:szCs w:val="18"/>
+        </w:rPr>
+        <w:t xml:space="preserve">    Assert.assertEquals(list.size(), new HashSet(list).size());</w:t>
+      </w:r>
+    </w:p>
+    <w:p>
+      <w:pPr>
+        <w:rPr>
+          <w:rFonts w:ascii="Consolas" w:hAnsi="Consolas"/>
+          <w:sz w:val="18"/>
+          <w:szCs w:val="18"/>
+        </w:rPr>
+      </w:pPr>
+      <w:r>
+        <w:rPr>
+          <w:rFonts w:ascii="Consolas" w:hAnsi="Consolas"/>
+          <w:sz w:val="18"/>
+          <w:szCs w:val="18"/>
+        </w:rPr>
+        <w:t>}</w:t>
+      </w:r>
+    </w:p>
+    <w:p>
+      <w:pPr>
+        <w:rPr>
+          <w:rFonts w:ascii="Consolas" w:hAnsi="Consolas"/>
+          <w:sz w:val="18"/>
+          <w:szCs w:val="18"/>
+        </w:rPr>
+      </w:pPr>
+    </w:p>
+    <w:p>
+      <w:pPr>
+        <w:rPr>
+          <w:rFonts w:ascii="Consolas" w:hAnsi="Consolas"/>
+          <w:sz w:val="18"/>
+          <w:szCs w:val="18"/>
+        </w:rPr>
+      </w:pPr>
+      <w:r>
+        <w:rPr>
+          <w:rFonts w:ascii="Consolas" w:hAnsi="Consolas"/>
+          <w:sz w:val="18"/>
+          <w:szCs w:val="18"/>
+        </w:rPr>
+        <w:t>@Test(timeout = 30000)</w:t>
+      </w:r>
+    </w:p>
+    <w:p>
+      <w:pPr>
+        <w:rPr>
+          <w:rFonts w:ascii="Consolas" w:hAnsi="Consolas"/>
+          <w:sz w:val="18"/>
+          <w:szCs w:val="18"/>
+        </w:rPr>
+      </w:pPr>
+      <w:r>
+        <w:rPr>
+          <w:rFonts w:ascii="Consolas" w:hAnsi="Consolas"/>
+          <w:sz w:val="18"/>
+          <w:szCs w:val="18"/>
+        </w:rPr>
+        <w:t>public void testDFSNoDuplicates2() {</w:t>
+      </w:r>
+    </w:p>
+    <w:p>
+      <w:pPr>
+        <w:rPr>
+          <w:rFonts w:ascii="Consolas" w:hAnsi="Consolas"/>
+          <w:sz w:val="18"/>
+          <w:szCs w:val="18"/>
+        </w:rPr>
+      </w:pPr>
+      <w:r>
+        <w:rPr>
+          <w:rFonts w:ascii="Consolas" w:hAnsi="Consolas"/>
+          <w:sz w:val="18"/>
+          <w:szCs w:val="18"/>
+        </w:rPr>
+        <w:t xml:space="preserve">    ArrayList&lt;String&gt; list = Main.getWordLadderDFS("bazoo", "habit");</w:t>
+      </w:r>
+    </w:p>
+    <w:p>
+      <w:pPr>
+        <w:rPr>
+          <w:rFonts w:ascii="Consolas" w:hAnsi="Consolas"/>
+          <w:sz w:val="18"/>
+          <w:szCs w:val="18"/>
+        </w:rPr>
+      </w:pPr>
+      <w:r>
+        <w:rPr>
+          <w:rFonts w:ascii="Consolas" w:hAnsi="Consolas"/>
+          <w:sz w:val="18"/>
+          <w:szCs w:val="18"/>
+        </w:rPr>
+        <w:t xml:space="preserve">    Assert.assertEquals(list.size(), new HashSet(list).size());</w:t>
+      </w:r>
+    </w:p>
+    <w:p>
+      <w:pPr>
+        <w:rPr>
+          <w:rFonts w:ascii="Consolas" w:hAnsi="Consolas"/>
+          <w:sz w:val="18"/>
+          <w:szCs w:val="18"/>
+        </w:rPr>
+      </w:pPr>
+      <w:r>
+        <w:rPr>
+          <w:rFonts w:ascii="Consolas" w:hAnsi="Consolas"/>
+          <w:sz w:val="18"/>
+          <w:szCs w:val="18"/>
+        </w:rPr>
+        <w:t>}</w:t>
+      </w:r>
+    </w:p>
+    <w:p>
+      <w:pPr>
+        <w:rPr>
+          <w:rFonts w:ascii="Consolas" w:hAnsi="Consolas"/>
+          <w:sz w:val="18"/>
+          <w:szCs w:val="18"/>
+        </w:rPr>
+      </w:pPr>
+    </w:p>
+    <w:p>
+      <w:pPr>
+        <w:rPr>
+          <w:rFonts w:ascii="Consolas" w:hAnsi="Consolas"/>
+          <w:sz w:val="18"/>
+          <w:szCs w:val="18"/>
+        </w:rPr>
+      </w:pPr>
+      <w:r>
+        <w:rPr>
+          <w:rFonts w:ascii="Consolas" w:hAnsi="Consolas"/>
+          <w:sz w:val="18"/>
+          <w:szCs w:val="18"/>
+        </w:rPr>
+        <w:t>@Test(timeout = 30000)</w:t>
+      </w:r>
+    </w:p>
+    <w:p>
+      <w:pPr>
+        <w:rPr>
+          <w:rFonts w:ascii="Consolas" w:hAnsi="Consolas"/>
+          <w:sz w:val="18"/>
+          <w:szCs w:val="18"/>
+        </w:rPr>
+      </w:pPr>
+      <w:r>
+        <w:rPr>
+          <w:rFonts w:ascii="Consolas" w:hAnsi="Consolas"/>
+          <w:sz w:val="18"/>
+          <w:szCs w:val="18"/>
+        </w:rPr>
+        <w:t>public void testDFSNoDuplicates3() {</w:t>
+      </w:r>
+    </w:p>
+    <w:p>
+      <w:pPr>
+        <w:rPr>
+          <w:rFonts w:ascii="Consolas" w:hAnsi="Consolas"/>
+          <w:sz w:val="18"/>
+          <w:szCs w:val="18"/>
+        </w:rPr>
+      </w:pPr>
+      <w:r>
+        <w:rPr>
+          <w:rFonts w:ascii="Consolas" w:hAnsi="Consolas"/>
+          <w:sz w:val="18"/>
+          <w:szCs w:val="18"/>
+        </w:rPr>
+        <w:t xml:space="preserve">    ArrayList&lt;String&gt; list = Main.getWordLadderDFS("smart", "money");</w:t>
+      </w:r>
+    </w:p>
+    <w:p>
+      <w:pPr>
+        <w:rPr>
+          <w:rFonts w:ascii="Consolas" w:hAnsi="Consolas"/>
+          <w:sz w:val="18"/>
+          <w:szCs w:val="18"/>
+        </w:rPr>
+      </w:pPr>
+      <w:r>
+        <w:rPr>
+          <w:rFonts w:ascii="Consolas" w:hAnsi="Consolas"/>
+          <w:sz w:val="18"/>
+          <w:szCs w:val="18"/>
+        </w:rPr>
+        <w:t xml:space="preserve">    Assert.assertEquals(list.size(), new HashSet(list).size());</w:t>
+      </w:r>
+    </w:p>
+    <w:p>
+      <w:pPr>
+        <w:rPr>
+          <w:rFonts w:ascii="Consolas" w:hAnsi="Consolas"/>
+          <w:sz w:val="18"/>
+          <w:szCs w:val="18"/>
+        </w:rPr>
+      </w:pPr>
+      <w:r>
+        <w:rPr>
+          <w:rFonts w:ascii="Consolas" w:hAnsi="Consolas"/>
+          <w:sz w:val="18"/>
+          <w:szCs w:val="18"/>
+        </w:rPr>
+        <w:t>}</w:t>
+      </w:r>
+    </w:p>
+    <w:p>
+      <w:pPr>
+        <w:rPr>
+          <w:rFonts w:ascii="Consolas" w:hAnsi="Consolas"/>
+          <w:sz w:val="18"/>
+          <w:szCs w:val="18"/>
+        </w:rPr>
+      </w:pPr>
+    </w:p>
+    <w:p>
+      <w:pPr>
+        <w:rPr>
+          <w:rFonts w:ascii="Consolas" w:hAnsi="Consolas"/>
+          <w:sz w:val="18"/>
+          <w:szCs w:val="18"/>
+        </w:rPr>
+      </w:pPr>
+      <w:r>
+        <w:rPr>
+          <w:rFonts w:ascii="Consolas" w:hAnsi="Consolas"/>
+          <w:sz w:val="18"/>
+          <w:szCs w:val="18"/>
+        </w:rPr>
+        <w:t>@Test(timeout = 30000)</w:t>
+      </w:r>
+    </w:p>
+    <w:p>
+      <w:pPr>
+        <w:rPr>
+          <w:rFonts w:ascii="Consolas" w:hAnsi="Consolas"/>
+          <w:sz w:val="18"/>
+          <w:szCs w:val="18"/>
+        </w:rPr>
+      </w:pPr>
+      <w:r>
+        <w:rPr>
+          <w:rFonts w:ascii="Consolas" w:hAnsi="Consolas"/>
+          <w:sz w:val="18"/>
+          <w:szCs w:val="18"/>
+        </w:rPr>
+        <w:t>public void testDFSNoDuplicates4() {</w:t>
+      </w:r>
+    </w:p>
+    <w:p>
+      <w:pPr>
+        <w:rPr>
+          <w:rFonts w:ascii="Consolas" w:hAnsi="Consolas"/>
+          <w:sz w:val="18"/>
+          <w:szCs w:val="18"/>
+        </w:rPr>
+      </w:pPr>
+      <w:r>
+        <w:rPr>
+          <w:rFonts w:ascii="Consolas" w:hAnsi="Consolas"/>
+          <w:sz w:val="18"/>
+          <w:szCs w:val="18"/>
+        </w:rPr>
+        <w:t xml:space="preserve">    ArrayList&lt;String&gt; list = Main.getWordLadderDFS("stone", "money");</w:t>
+      </w:r>
+    </w:p>
+    <w:p>
+      <w:pPr>
+        <w:rPr>
+          <w:rFonts w:ascii="Consolas" w:hAnsi="Consolas"/>
+          <w:sz w:val="18"/>
+          <w:szCs w:val="18"/>
+        </w:rPr>
+      </w:pPr>
+      <w:r>
+        <w:rPr>
+          <w:rFonts w:ascii="Consolas" w:hAnsi="Consolas"/>
+          <w:sz w:val="18"/>
+          <w:szCs w:val="18"/>
+        </w:rPr>
+        <w:t xml:space="preserve">    Assert.assertEquals(list.size(), new HashSet(list).size());</w:t>
+      </w:r>
+    </w:p>
+    <w:p>
+      <w:pPr>
+        <w:rPr>
+          <w:rFonts w:ascii="Consolas" w:hAnsi="Consolas"/>
+          <w:sz w:val="18"/>
+          <w:szCs w:val="18"/>
+        </w:rPr>
+      </w:pPr>
+      <w:r>
+        <w:rPr>
+          <w:rFonts w:ascii="Consolas" w:hAnsi="Consolas"/>
+          <w:sz w:val="18"/>
+          <w:szCs w:val="18"/>
+        </w:rPr>
+        <w:t>}</w:t>
+      </w:r>
     </w:p>
     <w:sectPr>
       <w:pgSz w:w="12240" w:h="15840"/>

</xml_diff>